<commit_message>
resumen hasta pag 32 primer texto
</commit_message>
<xml_diff>
--- a/Resumen Inferencia y Modelos Estadísticos.docx
+++ b/Resumen Inferencia y Modelos Estadísticos.docx
@@ -404,35 +404,7 @@
           <w:sz w:val="28"/>
           <w:szCs w:val="28"/>
         </w:rPr>
-        <w:t xml:space="preserve">Asociación </w:t>
-      </w:r>
-      <w:r>
-        <w:rPr>
-          <w:sz w:val="28"/>
-          <w:szCs w:val="28"/>
-        </w:rPr>
-        <w:t>negativa</w:t>
-      </w:r>
-      <w:r>
-        <w:rPr>
-          <w:sz w:val="28"/>
-          <w:szCs w:val="28"/>
-        </w:rPr>
-        <w:t xml:space="preserve">: </w:t>
-      </w:r>
-      <w:r>
-        <w:rPr>
-          <w:sz w:val="28"/>
-          <w:szCs w:val="28"/>
-        </w:rPr>
-        <w:t xml:space="preserve">inversamente </w:t>
-      </w:r>
-      <w:r>
-        <w:rPr>
-          <w:sz w:val="28"/>
-          <w:szCs w:val="28"/>
-        </w:rPr>
-        <w:t>proporcional</w:t>
+        <w:t>Asociación negativa: inversamente proporcional</w:t>
       </w:r>
     </w:p>
     <w:p>
@@ -801,28 +773,7 @@
           <w:sz w:val="28"/>
           <w:szCs w:val="28"/>
         </w:rPr>
-        <w:t xml:space="preserve">tail(): </w:t>
-      </w:r>
-      <w:r>
-        <w:rPr>
-          <w:sz w:val="28"/>
-          <w:szCs w:val="28"/>
-        </w:rPr>
-        <w:t xml:space="preserve">muestra por consola las </w:t>
-      </w:r>
-      <w:r>
-        <w:rPr>
-          <w:sz w:val="28"/>
-          <w:szCs w:val="28"/>
-        </w:rPr>
-        <w:t xml:space="preserve">últimas 6 </w:t>
-      </w:r>
-      <w:r>
-        <w:rPr>
-          <w:sz w:val="28"/>
-          <w:szCs w:val="28"/>
-        </w:rPr>
-        <w:t>filas de la data frame</w:t>
+        <w:t>tail(): muestra por consola las últimas 6 filas de la data frame</w:t>
       </w:r>
     </w:p>
     <w:p>
@@ -885,21 +836,7 @@
           <w:sz w:val="28"/>
           <w:szCs w:val="28"/>
         </w:rPr>
-        <w:t>Para utilizar el paquete se debe colocar library(nombre_paquete) o require(</w:t>
-      </w:r>
-      <w:r>
-        <w:rPr>
-          <w:sz w:val="28"/>
-          <w:szCs w:val="28"/>
-        </w:rPr>
-        <w:t>nombre_paquete</w:t>
-      </w:r>
-      <w:r>
-        <w:rPr>
-          <w:sz w:val="28"/>
-          <w:szCs w:val="28"/>
-        </w:rPr>
-        <w:t>)</w:t>
+        <w:t>Para utilizar el paquete se debe colocar library(nombre_paquete) o require(nombre_paquete)</w:t>
       </w:r>
     </w:p>
     <w:p>
@@ -1025,21 +962,7 @@
           <w:sz w:val="28"/>
           <w:szCs w:val="28"/>
         </w:rPr>
-        <w:t xml:space="preserve">Dataframe &lt;- data.frame(nombre, </w:t>
-      </w:r>
-      <w:r>
-        <w:rPr>
-          <w:sz w:val="28"/>
-          <w:szCs w:val="28"/>
-        </w:rPr>
-        <w:t>fecha_nacimiento</w:t>
-      </w:r>
-      <w:r>
-        <w:rPr>
-          <w:sz w:val="28"/>
-          <w:szCs w:val="28"/>
-        </w:rPr>
-        <w:t>) crea un dataframe</w:t>
+        <w:t>Dataframe &lt;- data.frame(nombre, fecha_nacimiento) crea un dataframe</w:t>
       </w:r>
     </w:p>
     <w:p>
@@ -1282,21 +1205,7 @@
           <w:sz w:val="28"/>
           <w:szCs w:val="28"/>
         </w:rPr>
-        <w:t>sapply(</w:t>
-      </w:r>
-      <w:r>
-        <w:rPr>
-          <w:sz w:val="28"/>
-          <w:szCs w:val="28"/>
-        </w:rPr>
-        <w:t>nombre_dataframe</w:t>
-      </w:r>
-      <w:r>
-        <w:rPr>
-          <w:sz w:val="28"/>
-          <w:szCs w:val="28"/>
-        </w:rPr>
-        <w:t>, mean) para calcular el promedio de todas las variables</w:t>
+        <w:t>sapply(nombre_dataframe, mean) para calcular el promedio de todas las variables</w:t>
       </w:r>
     </w:p>
     <w:p>
@@ -1511,28 +1420,2641 @@
     </w:p>
     <w:p>
       <w:pPr>
-        <w:jc w:val="both"/>
-        <w:rPr>
-          <w:sz w:val="28"/>
-          <w:szCs w:val="28"/>
-        </w:rPr>
-      </w:pPr>
-      <w:r>
-        <w:rPr>
-          <w:sz w:val="28"/>
-          <w:szCs w:val="28"/>
-        </w:rPr>
-        <w:t>QUEDE JUSTO DSP DE PAG 10</w:t>
-      </w:r>
-    </w:p>
-    <w:p>
-      <w:pPr>
-        <w:jc w:val="both"/>
-        <w:rPr>
-          <w:sz w:val="28"/>
-          <w:szCs w:val="28"/>
-        </w:rPr>
-      </w:pPr>
+        <w:pStyle w:val="Prrafodelista"/>
+        <w:numPr>
+          <w:ilvl w:val="3"/>
+          <w:numId w:val="5"/>
+        </w:numPr>
+        <w:jc w:val="both"/>
+        <w:rPr>
+          <w:sz w:val="28"/>
+          <w:szCs w:val="28"/>
+        </w:rPr>
+      </w:pPr>
+      <w:r>
+        <w:rPr>
+          <w:sz w:val="28"/>
+          <w:szCs w:val="28"/>
+        </w:rPr>
+        <w:t>La desviación estandar es útil cuando se necesita saber cuán cercanos son los datos a la media</w:t>
+      </w:r>
+    </w:p>
+    <w:p>
+      <w:pPr>
+        <w:pStyle w:val="Prrafodelista"/>
+        <w:numPr>
+          <w:ilvl w:val="3"/>
+          <w:numId w:val="5"/>
+        </w:numPr>
+        <w:jc w:val="both"/>
+        <w:rPr>
+          <w:sz w:val="28"/>
+          <w:szCs w:val="28"/>
+        </w:rPr>
+      </w:pPr>
+      <w:r>
+        <w:rPr>
+          <w:sz w:val="28"/>
+          <w:szCs w:val="28"/>
+        </w:rPr>
+        <w:t>var() para calcular varianza y sd() para desvianción estandar</w:t>
+      </w:r>
+    </w:p>
+    <w:p>
+      <w:pPr>
+        <w:pStyle w:val="Prrafodelista"/>
+        <w:numPr>
+          <w:ilvl w:val="2"/>
+          <w:numId w:val="5"/>
+        </w:numPr>
+        <w:jc w:val="both"/>
+        <w:rPr>
+          <w:sz w:val="28"/>
+          <w:szCs w:val="28"/>
+        </w:rPr>
+      </w:pPr>
+      <w:r>
+        <w:rPr>
+          <w:sz w:val="28"/>
+          <w:szCs w:val="28"/>
+        </w:rPr>
+        <w:t>Rango:</w:t>
+      </w:r>
+    </w:p>
+    <w:p>
+      <w:pPr>
+        <w:pStyle w:val="Prrafodelista"/>
+        <w:numPr>
+          <w:ilvl w:val="3"/>
+          <w:numId w:val="5"/>
+        </w:numPr>
+        <w:jc w:val="both"/>
+        <w:rPr>
+          <w:sz w:val="28"/>
+          <w:szCs w:val="28"/>
+        </w:rPr>
+      </w:pPr>
+      <w:r>
+        <w:rPr>
+          <w:sz w:val="28"/>
+          <w:szCs w:val="28"/>
+        </w:rPr>
+        <w:t>Muestra el mínimo y máximo de una variable</w:t>
+      </w:r>
+    </w:p>
+    <w:p>
+      <w:pPr>
+        <w:pStyle w:val="Prrafodelista"/>
+        <w:numPr>
+          <w:ilvl w:val="2"/>
+          <w:numId w:val="5"/>
+        </w:numPr>
+        <w:jc w:val="both"/>
+        <w:rPr>
+          <w:sz w:val="28"/>
+          <w:szCs w:val="28"/>
+        </w:rPr>
+      </w:pPr>
+      <w:r>
+        <w:rPr>
+          <w:sz w:val="28"/>
+          <w:szCs w:val="28"/>
+        </w:rPr>
+        <w:t>Rango intercuartil (IQR):</w:t>
+      </w:r>
+    </w:p>
+    <w:p>
+      <w:pPr>
+        <w:pStyle w:val="Prrafodelista"/>
+        <w:numPr>
+          <w:ilvl w:val="3"/>
+          <w:numId w:val="5"/>
+        </w:numPr>
+        <w:jc w:val="both"/>
+        <w:rPr>
+          <w:sz w:val="28"/>
+          <w:szCs w:val="28"/>
+        </w:rPr>
+      </w:pPr>
+      <w:r>
+        <w:rPr>
+          <w:sz w:val="28"/>
+          <w:szCs w:val="28"/>
+        </w:rPr>
+        <w:lastRenderedPageBreak/>
+        <w:t>Cada fragmento de datos dvidido en partes iguales se denomina cuantil.</w:t>
+      </w:r>
+    </w:p>
+    <w:p>
+      <w:pPr>
+        <w:pStyle w:val="Prrafodelista"/>
+        <w:numPr>
+          <w:ilvl w:val="4"/>
+          <w:numId w:val="5"/>
+        </w:numPr>
+        <w:jc w:val="both"/>
+        <w:rPr>
+          <w:sz w:val="28"/>
+          <w:szCs w:val="28"/>
+        </w:rPr>
+      </w:pPr>
+      <w:r>
+        <w:rPr>
+          <w:sz w:val="28"/>
+          <w:szCs w:val="28"/>
+        </w:rPr>
+        <w:t>Percentil: 100 subconjuntos de igual tamaño</w:t>
+      </w:r>
+    </w:p>
+    <w:p>
+      <w:pPr>
+        <w:pStyle w:val="Prrafodelista"/>
+        <w:numPr>
+          <w:ilvl w:val="4"/>
+          <w:numId w:val="5"/>
+        </w:numPr>
+        <w:jc w:val="both"/>
+        <w:rPr>
+          <w:sz w:val="28"/>
+          <w:szCs w:val="28"/>
+        </w:rPr>
+      </w:pPr>
+      <w:r>
+        <w:rPr>
+          <w:sz w:val="28"/>
+          <w:szCs w:val="28"/>
+        </w:rPr>
+        <w:t>Deciles: 10 subconjuntos</w:t>
+      </w:r>
+    </w:p>
+    <w:p>
+      <w:pPr>
+        <w:pStyle w:val="Prrafodelista"/>
+        <w:numPr>
+          <w:ilvl w:val="4"/>
+          <w:numId w:val="5"/>
+        </w:numPr>
+        <w:jc w:val="both"/>
+        <w:rPr>
+          <w:sz w:val="28"/>
+          <w:szCs w:val="28"/>
+        </w:rPr>
+      </w:pPr>
+      <w:r>
+        <w:rPr>
+          <w:sz w:val="28"/>
+          <w:szCs w:val="28"/>
+        </w:rPr>
+        <w:t>Quintiles: 5 subconjuntos</w:t>
+      </w:r>
+    </w:p>
+    <w:p>
+      <w:pPr>
+        <w:pStyle w:val="Prrafodelista"/>
+        <w:numPr>
+          <w:ilvl w:val="4"/>
+          <w:numId w:val="5"/>
+        </w:numPr>
+        <w:jc w:val="both"/>
+        <w:rPr>
+          <w:sz w:val="28"/>
+          <w:szCs w:val="28"/>
+        </w:rPr>
+      </w:pPr>
+      <w:r>
+        <w:rPr>
+          <w:sz w:val="28"/>
+          <w:szCs w:val="28"/>
+        </w:rPr>
+        <w:t>Cuartiles: 4 subconjuntos</w:t>
+      </w:r>
+    </w:p>
+    <w:p>
+      <w:pPr>
+        <w:pStyle w:val="Prrafodelista"/>
+        <w:numPr>
+          <w:ilvl w:val="3"/>
+          <w:numId w:val="5"/>
+        </w:numPr>
+        <w:jc w:val="both"/>
+        <w:rPr>
+          <w:sz w:val="28"/>
+          <w:szCs w:val="28"/>
+        </w:rPr>
+      </w:pPr>
+      <w:r>
+        <w:rPr>
+          <w:sz w:val="28"/>
+          <w:szCs w:val="28"/>
+        </w:rPr>
+        <w:t>Los cuatiles se nombran de forma ascendente (percentil 1 es el del valor más pequeño)</w:t>
+      </w:r>
+    </w:p>
+    <w:p>
+      <w:pPr>
+        <w:pStyle w:val="Prrafodelista"/>
+        <w:numPr>
+          <w:ilvl w:val="3"/>
+          <w:numId w:val="5"/>
+        </w:numPr>
+        <w:jc w:val="both"/>
+        <w:rPr>
+          <w:sz w:val="28"/>
+          <w:szCs w:val="28"/>
+        </w:rPr>
+      </w:pPr>
+      <w:r>
+        <w:rPr>
+          <w:sz w:val="28"/>
+          <w:szCs w:val="28"/>
+        </w:rPr>
+        <w:t>quantile(nombre_dataframe$variable) para calcuar cuantiles</w:t>
+      </w:r>
+    </w:p>
+    <w:p>
+      <w:pPr>
+        <w:pStyle w:val="Prrafodelista"/>
+        <w:ind w:left="2160"/>
+        <w:jc w:val="both"/>
+        <w:rPr>
+          <w:sz w:val="28"/>
+          <w:szCs w:val="28"/>
+        </w:rPr>
+      </w:pPr>
+      <w:r>
+        <w:rPr>
+          <w:sz w:val="28"/>
+          <w:szCs w:val="28"/>
+        </w:rPr>
+        <w:drawing>
+          <wp:inline distT="0" distB="0" distL="0" distR="0" wp14:anchorId="6097B2BD" wp14:editId="36B0EA35">
+            <wp:extent cx="4048690" cy="2200582"/>
+            <wp:effectExtent l="0" t="0" r="9525" b="9525"/>
+            <wp:docPr id="1" name="Imagen 1"/>
+            <wp:cNvGraphicFramePr>
+              <a:graphicFrameLocks xmlns:a="http://schemas.openxmlformats.org/drawingml/2006/main" noChangeAspect="1"/>
+            </wp:cNvGraphicFramePr>
+            <a:graphic xmlns:a="http://schemas.openxmlformats.org/drawingml/2006/main">
+              <a:graphicData uri="http://schemas.openxmlformats.org/drawingml/2006/picture">
+                <pic:pic xmlns:pic="http://schemas.openxmlformats.org/drawingml/2006/picture">
+                  <pic:nvPicPr>
+                    <pic:cNvPr id="1" name=""/>
+                    <pic:cNvPicPr/>
+                  </pic:nvPicPr>
+                  <pic:blipFill>
+                    <a:blip r:embed="rId5"/>
+                    <a:stretch>
+                      <a:fillRect/>
+                    </a:stretch>
+                  </pic:blipFill>
+                  <pic:spPr>
+                    <a:xfrm>
+                      <a:off x="0" y="0"/>
+                      <a:ext cx="4048690" cy="2200582"/>
+                    </a:xfrm>
+                    <a:prstGeom prst="rect">
+                      <a:avLst/>
+                    </a:prstGeom>
+                  </pic:spPr>
+                </pic:pic>
+              </a:graphicData>
+            </a:graphic>
+          </wp:inline>
+        </w:drawing>
+      </w:r>
+    </w:p>
+    <w:p>
+      <w:pPr>
+        <w:pStyle w:val="Prrafodelista"/>
+        <w:numPr>
+          <w:ilvl w:val="3"/>
+          <w:numId w:val="5"/>
+        </w:numPr>
+        <w:jc w:val="both"/>
+        <w:rPr>
+          <w:sz w:val="28"/>
+          <w:szCs w:val="28"/>
+        </w:rPr>
+      </w:pPr>
+      <w:r>
+        <w:rPr>
+          <w:sz w:val="28"/>
+          <w:szCs w:val="28"/>
+        </w:rPr>
+        <w:t>seq(inicio, término, incremento) genera una secuencia de números equiespaciados</w:t>
+      </w:r>
+    </w:p>
+    <w:p>
+      <w:pPr>
+        <w:pStyle w:val="Prrafodelista"/>
+        <w:numPr>
+          <w:ilvl w:val="3"/>
+          <w:numId w:val="5"/>
+        </w:numPr>
+        <w:jc w:val="both"/>
+        <w:rPr>
+          <w:sz w:val="28"/>
+          <w:szCs w:val="28"/>
+        </w:rPr>
+      </w:pPr>
+      <w:r>
+        <w:rPr>
+          <w:sz w:val="28"/>
+          <w:szCs w:val="28"/>
+        </w:rPr>
+        <w:t>IQR() para calcular un rango intercuartil</w:t>
+      </w:r>
+    </w:p>
+    <w:p>
+      <w:pPr>
+        <w:pStyle w:val="Prrafodelista"/>
+        <w:numPr>
+          <w:ilvl w:val="2"/>
+          <w:numId w:val="5"/>
+        </w:numPr>
+        <w:jc w:val="both"/>
+        <w:rPr>
+          <w:sz w:val="28"/>
+          <w:szCs w:val="28"/>
+        </w:rPr>
+      </w:pPr>
+      <w:r>
+        <w:rPr>
+          <w:sz w:val="28"/>
+          <w:szCs w:val="28"/>
+        </w:rPr>
+        <w:t>Desviación absoluta promedio (MAD):</w:t>
+      </w:r>
+    </w:p>
+    <w:p>
+      <w:pPr>
+        <w:pStyle w:val="Prrafodelista"/>
+        <w:numPr>
+          <w:ilvl w:val="3"/>
+          <w:numId w:val="5"/>
+        </w:numPr>
+        <w:jc w:val="both"/>
+        <w:rPr>
+          <w:sz w:val="28"/>
+          <w:szCs w:val="28"/>
+        </w:rPr>
+      </w:pPr>
+      <w:r>
+        <w:rPr>
+          <w:sz w:val="28"/>
+          <w:szCs w:val="28"/>
+        </w:rPr>
+        <w:t xml:space="preserve"> </w:t>
+      </w:r>
+      <w:r>
+        <w:rPr>
+          <w:sz w:val="28"/>
+          <w:szCs w:val="28"/>
+        </w:rPr>
+        <w:t>Es el promedio de la desviación de cada observación con respecto a la mediana</w:t>
+      </w:r>
+    </w:p>
+    <w:p>
+      <w:pPr>
+        <w:pStyle w:val="Prrafodelista"/>
+        <w:numPr>
+          <w:ilvl w:val="3"/>
+          <w:numId w:val="5"/>
+        </w:numPr>
+        <w:jc w:val="both"/>
+        <w:rPr>
+          <w:sz w:val="28"/>
+          <w:szCs w:val="28"/>
+        </w:rPr>
+      </w:pPr>
+      <w:r>
+        <w:rPr>
+          <w:sz w:val="28"/>
+          <w:szCs w:val="28"/>
+        </w:rPr>
+        <w:t>mad()</w:t>
+      </w:r>
+    </w:p>
+    <w:p>
+      <w:pPr>
+        <w:pStyle w:val="Prrafodelista"/>
+        <w:numPr>
+          <w:ilvl w:val="1"/>
+          <w:numId w:val="5"/>
+        </w:numPr>
+        <w:jc w:val="both"/>
+        <w:rPr>
+          <w:sz w:val="28"/>
+          <w:szCs w:val="28"/>
+        </w:rPr>
+      </w:pPr>
+      <w:r>
+        <w:rPr>
+          <w:sz w:val="28"/>
+          <w:szCs w:val="28"/>
+        </w:rPr>
+        <w:t>Funciones de interés en R</w:t>
+      </w:r>
+    </w:p>
+    <w:p>
+      <w:pPr>
+        <w:pStyle w:val="Prrafodelista"/>
+        <w:numPr>
+          <w:ilvl w:val="2"/>
+          <w:numId w:val="5"/>
+        </w:numPr>
+        <w:jc w:val="both"/>
+        <w:rPr>
+          <w:sz w:val="28"/>
+          <w:szCs w:val="28"/>
+        </w:rPr>
+      </w:pPr>
+      <w:r>
+        <w:rPr>
+          <w:sz w:val="28"/>
+          <w:szCs w:val="28"/>
+        </w:rPr>
+        <w:t>summary() entrega la media, mediana, el primer y tercer cuartil, el mínimo y máximo.</w:t>
+      </w:r>
+    </w:p>
+    <w:p>
+      <w:pPr>
+        <w:pStyle w:val="Prrafodelista"/>
+        <w:numPr>
+          <w:ilvl w:val="2"/>
+          <w:numId w:val="5"/>
+        </w:numPr>
+        <w:jc w:val="both"/>
+        <w:rPr>
+          <w:sz w:val="28"/>
+          <w:szCs w:val="28"/>
+        </w:rPr>
+      </w:pPr>
+      <w:r>
+        <w:rPr>
+          <w:sz w:val="28"/>
+          <w:szCs w:val="28"/>
+        </w:rPr>
+        <w:t>El paquete pastecs tiene la función stat.desc(), que entrega la media, varianza y desviación estandar.</w:t>
+      </w:r>
+    </w:p>
+    <w:p>
+      <w:pPr>
+        <w:pStyle w:val="Prrafodelista"/>
+        <w:numPr>
+          <w:ilvl w:val="1"/>
+          <w:numId w:val="5"/>
+        </w:numPr>
+        <w:jc w:val="both"/>
+        <w:rPr>
+          <w:sz w:val="28"/>
+          <w:szCs w:val="28"/>
+        </w:rPr>
+      </w:pPr>
+      <w:r>
+        <w:rPr>
+          <w:sz w:val="28"/>
+          <w:szCs w:val="28"/>
+        </w:rPr>
+        <w:t>Estimadores robustos</w:t>
+      </w:r>
+    </w:p>
+    <w:p>
+      <w:pPr>
+        <w:pStyle w:val="Prrafodelista"/>
+        <w:numPr>
+          <w:ilvl w:val="2"/>
+          <w:numId w:val="5"/>
+        </w:numPr>
+        <w:jc w:val="both"/>
+        <w:rPr>
+          <w:sz w:val="28"/>
+          <w:szCs w:val="28"/>
+        </w:rPr>
+      </w:pPr>
+      <w:r>
+        <w:rPr>
+          <w:sz w:val="28"/>
+          <w:szCs w:val="28"/>
+        </w:rPr>
+        <w:t>Valores atípicos o outliers</w:t>
+      </w:r>
+    </w:p>
+    <w:p>
+      <w:pPr>
+        <w:pStyle w:val="Prrafodelista"/>
+        <w:numPr>
+          <w:ilvl w:val="3"/>
+          <w:numId w:val="5"/>
+        </w:numPr>
+        <w:jc w:val="both"/>
+        <w:rPr>
+          <w:sz w:val="28"/>
+          <w:szCs w:val="28"/>
+        </w:rPr>
+      </w:pPr>
+      <w:r>
+        <w:rPr>
+          <w:sz w:val="28"/>
+          <w:szCs w:val="28"/>
+        </w:rPr>
+        <w:lastRenderedPageBreak/>
+        <w:t>Observaciones fuera de rango o muy extremas con respecto al resto de datos.</w:t>
+      </w:r>
+    </w:p>
+    <w:p>
+      <w:pPr>
+        <w:pStyle w:val="Prrafodelista"/>
+        <w:numPr>
+          <w:ilvl w:val="2"/>
+          <w:numId w:val="5"/>
+        </w:numPr>
+        <w:jc w:val="both"/>
+        <w:rPr>
+          <w:sz w:val="28"/>
+          <w:szCs w:val="28"/>
+        </w:rPr>
+      </w:pPr>
+      <w:r>
+        <w:rPr>
+          <w:sz w:val="28"/>
+          <w:szCs w:val="28"/>
+        </w:rPr>
+        <w:t>La mediana es una buena medida de tendecia central y el IQR buena medida de disperción.</w:t>
+      </w:r>
+    </w:p>
+    <w:p>
+      <w:pPr>
+        <w:pStyle w:val="Prrafodelista"/>
+        <w:numPr>
+          <w:ilvl w:val="2"/>
+          <w:numId w:val="5"/>
+        </w:numPr>
+        <w:jc w:val="both"/>
+        <w:rPr>
+          <w:sz w:val="28"/>
+          <w:szCs w:val="28"/>
+        </w:rPr>
+      </w:pPr>
+      <w:r>
+        <w:rPr>
+          <w:sz w:val="28"/>
+          <w:szCs w:val="28"/>
+        </w:rPr>
+        <w:t>MAD aún más robusta que IQR</w:t>
+      </w:r>
+    </w:p>
+    <w:p>
+      <w:pPr>
+        <w:pStyle w:val="Prrafodelista"/>
+        <w:numPr>
+          <w:ilvl w:val="1"/>
+          <w:numId w:val="5"/>
+        </w:numPr>
+        <w:jc w:val="both"/>
+        <w:rPr>
+          <w:sz w:val="28"/>
+          <w:szCs w:val="28"/>
+        </w:rPr>
+      </w:pPr>
+      <w:r>
+        <w:rPr>
+          <w:sz w:val="28"/>
+          <w:szCs w:val="28"/>
+        </w:rPr>
+        <w:t>Representación gráfica de datos numéricos</w:t>
+      </w:r>
+    </w:p>
+    <w:p>
+      <w:pPr>
+        <w:pStyle w:val="Prrafodelista"/>
+        <w:numPr>
+          <w:ilvl w:val="2"/>
+          <w:numId w:val="5"/>
+        </w:numPr>
+        <w:jc w:val="both"/>
+        <w:rPr>
+          <w:sz w:val="28"/>
+          <w:szCs w:val="28"/>
+        </w:rPr>
+      </w:pPr>
+      <w:r>
+        <w:rPr>
+          <w:sz w:val="28"/>
+          <w:szCs w:val="28"/>
+        </w:rPr>
+        <w:t>Gráficos creados con el paquete ggpubr</w:t>
+      </w:r>
+    </w:p>
+    <w:p>
+      <w:pPr>
+        <w:pStyle w:val="Prrafodelista"/>
+        <w:numPr>
+          <w:ilvl w:val="2"/>
+          <w:numId w:val="5"/>
+        </w:numPr>
+        <w:jc w:val="both"/>
+        <w:rPr>
+          <w:sz w:val="28"/>
+          <w:szCs w:val="28"/>
+        </w:rPr>
+      </w:pPr>
+      <w:r>
+        <w:rPr>
+          <w:sz w:val="28"/>
+          <w:szCs w:val="28"/>
+        </w:rPr>
+        <w:t>Gráfico de dispersión</w:t>
+      </w:r>
+    </w:p>
+    <w:p>
+      <w:pPr>
+        <w:pStyle w:val="Prrafodelista"/>
+        <w:numPr>
+          <w:ilvl w:val="3"/>
+          <w:numId w:val="5"/>
+        </w:numPr>
+        <w:jc w:val="both"/>
+        <w:rPr>
+          <w:sz w:val="28"/>
+          <w:szCs w:val="28"/>
+        </w:rPr>
+      </w:pPr>
+      <w:r>
+        <w:rPr>
+          <w:sz w:val="28"/>
+          <w:szCs w:val="28"/>
+        </w:rPr>
+        <w:t>Cada punto del gráfico corresponde a una observación</w:t>
+      </w:r>
+    </w:p>
+    <w:p>
+      <w:pPr>
+        <w:pStyle w:val="Prrafodelista"/>
+        <w:ind w:left="2880"/>
+        <w:jc w:val="both"/>
+        <w:rPr>
+          <w:sz w:val="28"/>
+          <w:szCs w:val="28"/>
+        </w:rPr>
+      </w:pPr>
+      <w:r>
+        <w:rPr>
+          <w:sz w:val="28"/>
+          <w:szCs w:val="28"/>
+        </w:rPr>
+        <w:drawing>
+          <wp:inline distT="0" distB="0" distL="0" distR="0" wp14:anchorId="48472C94" wp14:editId="6D85F72A">
+            <wp:extent cx="4296375" cy="1686160"/>
+            <wp:effectExtent l="0" t="0" r="9525" b="9525"/>
+            <wp:docPr id="2" name="Imagen 2"/>
+            <wp:cNvGraphicFramePr>
+              <a:graphicFrameLocks xmlns:a="http://schemas.openxmlformats.org/drawingml/2006/main" noChangeAspect="1"/>
+            </wp:cNvGraphicFramePr>
+            <a:graphic xmlns:a="http://schemas.openxmlformats.org/drawingml/2006/main">
+              <a:graphicData uri="http://schemas.openxmlformats.org/drawingml/2006/picture">
+                <pic:pic xmlns:pic="http://schemas.openxmlformats.org/drawingml/2006/picture">
+                  <pic:nvPicPr>
+                    <pic:cNvPr id="1" name=""/>
+                    <pic:cNvPicPr/>
+                  </pic:nvPicPr>
+                  <pic:blipFill>
+                    <a:blip r:embed="rId6"/>
+                    <a:stretch>
+                      <a:fillRect/>
+                    </a:stretch>
+                  </pic:blipFill>
+                  <pic:spPr>
+                    <a:xfrm>
+                      <a:off x="0" y="0"/>
+                      <a:ext cx="4296375" cy="1686160"/>
+                    </a:xfrm>
+                    <a:prstGeom prst="rect">
+                      <a:avLst/>
+                    </a:prstGeom>
+                  </pic:spPr>
+                </pic:pic>
+              </a:graphicData>
+            </a:graphic>
+          </wp:inline>
+        </w:drawing>
+      </w:r>
+    </w:p>
+    <w:p>
+      <w:pPr>
+        <w:pStyle w:val="Prrafodelista"/>
+        <w:numPr>
+          <w:ilvl w:val="3"/>
+          <w:numId w:val="5"/>
+        </w:numPr>
+        <w:jc w:val="both"/>
+        <w:rPr>
+          <w:sz w:val="28"/>
+          <w:szCs w:val="28"/>
+        </w:rPr>
+      </w:pPr>
+      <w:r>
+        <w:rPr>
+          <w:sz w:val="28"/>
+          <w:szCs w:val="28"/>
+        </w:rPr>
+        <w:t>Sirve para ver dependencias entre variables</w:t>
+      </w:r>
+    </w:p>
+    <w:p>
+      <w:pPr>
+        <w:pStyle w:val="Prrafodelista"/>
+        <w:numPr>
+          <w:ilvl w:val="2"/>
+          <w:numId w:val="5"/>
+        </w:numPr>
+        <w:jc w:val="both"/>
+        <w:rPr>
+          <w:sz w:val="28"/>
+          <w:szCs w:val="28"/>
+        </w:rPr>
+      </w:pPr>
+      <w:r>
+        <w:rPr>
+          <w:sz w:val="28"/>
+          <w:szCs w:val="28"/>
+        </w:rPr>
+        <w:t>Gráfico de puntos</w:t>
+      </w:r>
+    </w:p>
+    <w:p>
+      <w:pPr>
+        <w:pStyle w:val="Prrafodelista"/>
+        <w:numPr>
+          <w:ilvl w:val="3"/>
+          <w:numId w:val="5"/>
+        </w:numPr>
+        <w:jc w:val="both"/>
+        <w:rPr>
+          <w:sz w:val="28"/>
+          <w:szCs w:val="28"/>
+        </w:rPr>
+      </w:pPr>
+      <w:r>
+        <w:rPr>
+          <w:sz w:val="28"/>
+          <w:szCs w:val="28"/>
+        </w:rPr>
+        <w:t>Útil cuando solo se estudia una variable</w:t>
+      </w:r>
+      <w:r>
+        <w:rPr>
+          <w:sz w:val="28"/>
+          <w:szCs w:val="28"/>
+        </w:rPr>
+        <w:t xml:space="preserve"> y la muestra es pequeña</w:t>
+      </w:r>
+    </w:p>
+    <w:p>
+      <w:pPr>
+        <w:pStyle w:val="Prrafodelista"/>
+        <w:numPr>
+          <w:ilvl w:val="3"/>
+          <w:numId w:val="5"/>
+        </w:numPr>
+        <w:jc w:val="both"/>
+        <w:rPr>
+          <w:sz w:val="28"/>
+          <w:szCs w:val="28"/>
+        </w:rPr>
+      </w:pPr>
+      <w:r>
+        <w:rPr>
+          <w:sz w:val="28"/>
+          <w:szCs w:val="28"/>
+        </w:rPr>
+        <w:t>Gráfico de disperción para una variable</w:t>
+      </w:r>
+    </w:p>
+    <w:p>
+      <w:pPr>
+        <w:pStyle w:val="Prrafodelista"/>
+        <w:numPr>
+          <w:ilvl w:val="3"/>
+          <w:numId w:val="5"/>
+        </w:numPr>
+        <w:jc w:val="both"/>
+        <w:rPr>
+          <w:sz w:val="28"/>
+          <w:szCs w:val="28"/>
+        </w:rPr>
+      </w:pPr>
+      <w:r>
+        <w:rPr>
+          <w:sz w:val="28"/>
+          <w:szCs w:val="28"/>
+        </w:rPr>
+        <w:t>Suele añadirse una señal para la media</w:t>
+      </w:r>
+    </w:p>
+    <w:p>
+      <w:pPr>
+        <w:pStyle w:val="Prrafodelista"/>
+        <w:numPr>
+          <w:ilvl w:val="2"/>
+          <w:numId w:val="5"/>
+        </w:numPr>
+        <w:jc w:val="both"/>
+        <w:rPr>
+          <w:sz w:val="28"/>
+          <w:szCs w:val="28"/>
+        </w:rPr>
+      </w:pPr>
+      <w:r>
+        <w:rPr>
+          <w:sz w:val="28"/>
+          <w:szCs w:val="28"/>
+        </w:rPr>
+        <w:t>Histograma</w:t>
+      </w:r>
+    </w:p>
+    <w:p>
+      <w:pPr>
+        <w:pStyle w:val="Prrafodelista"/>
+        <w:numPr>
+          <w:ilvl w:val="3"/>
+          <w:numId w:val="5"/>
+        </w:numPr>
+        <w:jc w:val="both"/>
+        <w:rPr>
+          <w:sz w:val="28"/>
+          <w:szCs w:val="28"/>
+        </w:rPr>
+      </w:pPr>
+      <w:r>
+        <w:rPr>
+          <w:sz w:val="28"/>
+          <w:szCs w:val="28"/>
+        </w:rPr>
+        <w:t>Útil con muestras grandes</w:t>
+      </w:r>
+    </w:p>
+    <w:p>
+      <w:pPr>
+        <w:pStyle w:val="Prrafodelista"/>
+        <w:numPr>
+          <w:ilvl w:val="3"/>
+          <w:numId w:val="5"/>
+        </w:numPr>
+        <w:jc w:val="both"/>
+        <w:rPr>
+          <w:sz w:val="28"/>
+          <w:szCs w:val="28"/>
+        </w:rPr>
+      </w:pPr>
+      <w:r>
+        <w:rPr>
+          <w:sz w:val="28"/>
+          <w:szCs w:val="28"/>
+        </w:rPr>
+        <w:t>Rango de valores se divide en intervalos</w:t>
+      </w:r>
+    </w:p>
+    <w:p>
+      <w:pPr>
+        <w:pStyle w:val="Prrafodelista"/>
+        <w:numPr>
+          <w:ilvl w:val="3"/>
+          <w:numId w:val="5"/>
+        </w:numPr>
+        <w:jc w:val="both"/>
+        <w:rPr>
+          <w:sz w:val="28"/>
+          <w:szCs w:val="28"/>
+        </w:rPr>
+      </w:pPr>
+      <w:r>
+        <w:rPr>
+          <w:sz w:val="28"/>
+          <w:szCs w:val="28"/>
+        </w:rPr>
+        <w:t>Reflejan densidad de datos</w:t>
+      </w:r>
+    </w:p>
+    <w:p>
+      <w:pPr>
+        <w:pStyle w:val="Prrafodelista"/>
+        <w:numPr>
+          <w:ilvl w:val="3"/>
+          <w:numId w:val="5"/>
+        </w:numPr>
+        <w:jc w:val="both"/>
+        <w:rPr>
+          <w:sz w:val="28"/>
+          <w:szCs w:val="28"/>
+        </w:rPr>
+      </w:pPr>
+      <w:r>
+        <w:rPr>
+          <w:sz w:val="28"/>
+          <w:szCs w:val="28"/>
+        </w:rPr>
+        <w:lastRenderedPageBreak/>
+        <w:drawing>
+          <wp:inline distT="0" distB="0" distL="0" distR="0" wp14:anchorId="3179A3B6" wp14:editId="228A38D6">
+            <wp:extent cx="3896269" cy="1924319"/>
+            <wp:effectExtent l="0" t="0" r="0" b="0"/>
+            <wp:docPr id="3" name="Imagen 3"/>
+            <wp:cNvGraphicFramePr>
+              <a:graphicFrameLocks xmlns:a="http://schemas.openxmlformats.org/drawingml/2006/main" noChangeAspect="1"/>
+            </wp:cNvGraphicFramePr>
+            <a:graphic xmlns:a="http://schemas.openxmlformats.org/drawingml/2006/main">
+              <a:graphicData uri="http://schemas.openxmlformats.org/drawingml/2006/picture">
+                <pic:pic xmlns:pic="http://schemas.openxmlformats.org/drawingml/2006/picture">
+                  <pic:nvPicPr>
+                    <pic:cNvPr id="1" name=""/>
+                    <pic:cNvPicPr/>
+                  </pic:nvPicPr>
+                  <pic:blipFill>
+                    <a:blip r:embed="rId7"/>
+                    <a:stretch>
+                      <a:fillRect/>
+                    </a:stretch>
+                  </pic:blipFill>
+                  <pic:spPr>
+                    <a:xfrm>
+                      <a:off x="0" y="0"/>
+                      <a:ext cx="3896269" cy="1924319"/>
+                    </a:xfrm>
+                    <a:prstGeom prst="rect">
+                      <a:avLst/>
+                    </a:prstGeom>
+                  </pic:spPr>
+                </pic:pic>
+              </a:graphicData>
+            </a:graphic>
+          </wp:inline>
+        </w:drawing>
+      </w:r>
+    </w:p>
+    <w:p>
+      <w:pPr>
+        <w:pStyle w:val="Prrafodelista"/>
+        <w:numPr>
+          <w:ilvl w:val="3"/>
+          <w:numId w:val="5"/>
+        </w:numPr>
+        <w:jc w:val="both"/>
+        <w:rPr>
+          <w:sz w:val="28"/>
+          <w:szCs w:val="28"/>
+        </w:rPr>
+      </w:pPr>
+      <w:r>
+        <w:rPr>
+          <w:sz w:val="28"/>
+          <w:szCs w:val="28"/>
+        </w:rPr>
+        <w:t>Permite visualizar la distribución de frecuencias</w:t>
+      </w:r>
+    </w:p>
+    <w:p>
+      <w:pPr>
+        <w:pStyle w:val="Prrafodelista"/>
+        <w:numPr>
+          <w:ilvl w:val="3"/>
+          <w:numId w:val="5"/>
+        </w:numPr>
+        <w:jc w:val="both"/>
+        <w:rPr>
+          <w:sz w:val="28"/>
+          <w:szCs w:val="28"/>
+        </w:rPr>
+      </w:pPr>
+      <w:r>
+        <w:rPr>
+          <w:sz w:val="28"/>
+          <w:szCs w:val="28"/>
+        </w:rPr>
+        <w:t>Distribución desviada a la izquierda o asimetría negativa: observaciones concentradas en la izquierda. Es analogo a la derecha</w:t>
+      </w:r>
+    </w:p>
+    <w:p>
+      <w:pPr>
+        <w:pStyle w:val="Prrafodelista"/>
+        <w:numPr>
+          <w:ilvl w:val="3"/>
+          <w:numId w:val="5"/>
+        </w:numPr>
+        <w:jc w:val="both"/>
+        <w:rPr>
+          <w:sz w:val="28"/>
+          <w:szCs w:val="28"/>
+        </w:rPr>
+      </w:pPr>
+      <w:r>
+        <w:rPr>
+          <w:sz w:val="28"/>
+          <w:szCs w:val="28"/>
+        </w:rPr>
+        <w:t xml:space="preserve"> Simetrica: cuando las observaciones se aglomeran hacia el centro</w:t>
+      </w:r>
+    </w:p>
+    <w:p>
+      <w:pPr>
+        <w:pStyle w:val="Prrafodelista"/>
+        <w:numPr>
+          <w:ilvl w:val="2"/>
+          <w:numId w:val="5"/>
+        </w:numPr>
+        <w:jc w:val="both"/>
+        <w:rPr>
+          <w:sz w:val="28"/>
+          <w:szCs w:val="28"/>
+        </w:rPr>
+      </w:pPr>
+      <w:r>
+        <w:rPr>
+          <w:sz w:val="28"/>
+          <w:szCs w:val="28"/>
+        </w:rPr>
+        <w:t>Gráfico de caja</w:t>
+      </w:r>
+    </w:p>
+    <w:p>
+      <w:pPr>
+        <w:pStyle w:val="Prrafodelista"/>
+        <w:numPr>
+          <w:ilvl w:val="3"/>
+          <w:numId w:val="5"/>
+        </w:numPr>
+        <w:jc w:val="both"/>
+        <w:rPr>
+          <w:sz w:val="28"/>
+          <w:szCs w:val="28"/>
+        </w:rPr>
+      </w:pPr>
+      <w:r>
+        <w:rPr>
+          <w:sz w:val="28"/>
+          <w:szCs w:val="28"/>
+        </w:rPr>
+        <w:t>Su construcción considera 5 estadísticos para representar el conjunto de datos y facilita la identificación de datos atípicos</w:t>
+      </w:r>
+    </w:p>
+    <w:p>
+      <w:pPr>
+        <w:pStyle w:val="Prrafodelista"/>
+        <w:numPr>
+          <w:ilvl w:val="3"/>
+          <w:numId w:val="5"/>
+        </w:numPr>
+        <w:jc w:val="both"/>
+        <w:rPr>
+          <w:sz w:val="28"/>
+          <w:szCs w:val="28"/>
+        </w:rPr>
+      </w:pPr>
+      <w:r>
+        <w:rPr>
+          <w:sz w:val="28"/>
+          <w:szCs w:val="28"/>
+        </w:rPr>
+        <w:drawing>
+          <wp:inline distT="0" distB="0" distL="0" distR="0" wp14:anchorId="3C6BF0CF" wp14:editId="14021A5B">
+            <wp:extent cx="3458058" cy="1524213"/>
+            <wp:effectExtent l="0" t="0" r="9525" b="0"/>
+            <wp:docPr id="4" name="Imagen 4"/>
+            <wp:cNvGraphicFramePr>
+              <a:graphicFrameLocks xmlns:a="http://schemas.openxmlformats.org/drawingml/2006/main" noChangeAspect="1"/>
+            </wp:cNvGraphicFramePr>
+            <a:graphic xmlns:a="http://schemas.openxmlformats.org/drawingml/2006/main">
+              <a:graphicData uri="http://schemas.openxmlformats.org/drawingml/2006/picture">
+                <pic:pic xmlns:pic="http://schemas.openxmlformats.org/drawingml/2006/picture">
+                  <pic:nvPicPr>
+                    <pic:cNvPr id="1" name=""/>
+                    <pic:cNvPicPr/>
+                  </pic:nvPicPr>
+                  <pic:blipFill>
+                    <a:blip r:embed="rId8"/>
+                    <a:stretch>
+                      <a:fillRect/>
+                    </a:stretch>
+                  </pic:blipFill>
+                  <pic:spPr>
+                    <a:xfrm>
+                      <a:off x="0" y="0"/>
+                      <a:ext cx="3458058" cy="1524213"/>
+                    </a:xfrm>
+                    <a:prstGeom prst="rect">
+                      <a:avLst/>
+                    </a:prstGeom>
+                  </pic:spPr>
+                </pic:pic>
+              </a:graphicData>
+            </a:graphic>
+          </wp:inline>
+        </w:drawing>
+      </w:r>
+    </w:p>
+    <w:p>
+      <w:pPr>
+        <w:pStyle w:val="Prrafodelista"/>
+        <w:numPr>
+          <w:ilvl w:val="3"/>
+          <w:numId w:val="5"/>
+        </w:numPr>
+        <w:jc w:val="both"/>
+        <w:rPr>
+          <w:sz w:val="28"/>
+          <w:szCs w:val="28"/>
+        </w:rPr>
+      </w:pPr>
+      <w:r>
+        <w:rPr>
+          <w:sz w:val="28"/>
+          <w:szCs w:val="28"/>
+        </w:rPr>
+        <w:t>Los extremos de inferior y superior de la caja corresponden al 1er y 3er cuartil</w:t>
+      </w:r>
+    </w:p>
+    <w:p>
+      <w:pPr>
+        <w:pStyle w:val="Prrafodelista"/>
+        <w:numPr>
+          <w:ilvl w:val="3"/>
+          <w:numId w:val="5"/>
+        </w:numPr>
+        <w:jc w:val="both"/>
+        <w:rPr>
+          <w:sz w:val="28"/>
+          <w:szCs w:val="28"/>
+        </w:rPr>
+      </w:pPr>
+      <w:r>
+        <w:rPr>
+          <w:sz w:val="28"/>
+          <w:szCs w:val="28"/>
+        </w:rPr>
+        <w:t>La linea al interior corresponde a la mediana</w:t>
+      </w:r>
+    </w:p>
+    <w:p>
+      <w:pPr>
+        <w:pStyle w:val="Prrafodelista"/>
+        <w:numPr>
+          <w:ilvl w:val="3"/>
+          <w:numId w:val="5"/>
+        </w:numPr>
+        <w:jc w:val="both"/>
+        <w:rPr>
+          <w:sz w:val="28"/>
+          <w:szCs w:val="28"/>
+        </w:rPr>
+      </w:pPr>
+      <w:r>
+        <w:rPr>
+          <w:sz w:val="28"/>
+          <w:szCs w:val="28"/>
+        </w:rPr>
+        <w:t>Su altura corresponde al rango intercuartil</w:t>
+      </w:r>
+    </w:p>
+    <w:p>
+      <w:pPr>
+        <w:pStyle w:val="Prrafodelista"/>
+        <w:numPr>
+          <w:ilvl w:val="3"/>
+          <w:numId w:val="5"/>
+        </w:numPr>
+        <w:jc w:val="both"/>
+        <w:rPr>
+          <w:sz w:val="28"/>
+          <w:szCs w:val="28"/>
+        </w:rPr>
+      </w:pPr>
+      <w:r>
+        <w:rPr>
+          <w:sz w:val="28"/>
+          <w:szCs w:val="28"/>
+        </w:rPr>
+        <w:t>Las barras fuera de la caja son llamadas bigotes</w:t>
+      </w:r>
+    </w:p>
+    <w:p>
+      <w:pPr>
+        <w:pStyle w:val="Prrafodelista"/>
+        <w:numPr>
+          <w:ilvl w:val="4"/>
+          <w:numId w:val="5"/>
+        </w:numPr>
+        <w:jc w:val="both"/>
+        <w:rPr>
+          <w:sz w:val="28"/>
+          <w:szCs w:val="28"/>
+        </w:rPr>
+      </w:pPr>
+      <w:r>
+        <w:rPr>
+          <w:sz w:val="28"/>
+          <w:szCs w:val="28"/>
+        </w:rPr>
+        <w:t>Capturan datos fuera de la caja y a no mas de 1,5 veces el IQR</w:t>
+      </w:r>
+    </w:p>
+    <w:p>
+      <w:pPr>
+        <w:pStyle w:val="Prrafodelista"/>
+        <w:numPr>
+          <w:ilvl w:val="3"/>
+          <w:numId w:val="5"/>
+        </w:numPr>
+        <w:jc w:val="both"/>
+        <w:rPr>
+          <w:sz w:val="28"/>
+          <w:szCs w:val="28"/>
+        </w:rPr>
+      </w:pPr>
+      <w:r>
+        <w:rPr>
+          <w:sz w:val="28"/>
+          <w:szCs w:val="28"/>
+        </w:rPr>
+        <w:t>Cualquier punto fuera de la caja es atípico</w:t>
+      </w:r>
+    </w:p>
+    <w:p>
+      <w:pPr>
+        <w:pStyle w:val="Prrafodelista"/>
+        <w:numPr>
+          <w:ilvl w:val="2"/>
+          <w:numId w:val="5"/>
+        </w:numPr>
+        <w:jc w:val="both"/>
+        <w:rPr>
+          <w:sz w:val="28"/>
+          <w:szCs w:val="28"/>
+        </w:rPr>
+      </w:pPr>
+      <w:r>
+        <w:rPr>
+          <w:sz w:val="28"/>
+          <w:szCs w:val="28"/>
+        </w:rPr>
+        <w:t>Función acumulativa de distribución empírica (ECDF)</w:t>
+      </w:r>
+    </w:p>
+    <w:p>
+      <w:pPr>
+        <w:pStyle w:val="Prrafodelista"/>
+        <w:numPr>
+          <w:ilvl w:val="3"/>
+          <w:numId w:val="5"/>
+        </w:numPr>
+        <w:jc w:val="both"/>
+        <w:rPr>
+          <w:sz w:val="28"/>
+          <w:szCs w:val="28"/>
+        </w:rPr>
+      </w:pPr>
+      <w:r>
+        <w:rPr>
+          <w:sz w:val="28"/>
+          <w:szCs w:val="28"/>
+        </w:rPr>
+        <w:lastRenderedPageBreak/>
+        <w:t>Para muestras grandes se aproxima a la distribución de probabilidad real de la población</w:t>
+      </w:r>
+    </w:p>
+    <w:p>
+      <w:pPr>
+        <w:pStyle w:val="Prrafodelista"/>
+        <w:numPr>
+          <w:ilvl w:val="3"/>
+          <w:numId w:val="5"/>
+        </w:numPr>
+        <w:jc w:val="both"/>
+        <w:rPr>
+          <w:sz w:val="28"/>
+          <w:szCs w:val="28"/>
+        </w:rPr>
+      </w:pPr>
+      <w:r>
+        <w:rPr>
+          <w:sz w:val="28"/>
+          <w:szCs w:val="28"/>
+        </w:rPr>
+        <w:t xml:space="preserve">Ordena el conjunto de datos de manera no decreciente y luego asigna una probabilidad de </w:t>
+      </w:r>
+      <m:oMath>
+        <m:f>
+          <m:fPr>
+            <m:ctrlPr>
+              <w:rPr>
+                <w:rFonts w:ascii="Cambria Math" w:hAnsi="Cambria Math"/>
+                <w:i/>
+                <w:sz w:val="28"/>
+                <w:szCs w:val="28"/>
+              </w:rPr>
+            </m:ctrlPr>
+          </m:fPr>
+          <m:num>
+            <m:r>
+              <w:rPr>
+                <w:rFonts w:ascii="Cambria Math" w:hAnsi="Cambria Math"/>
+                <w:sz w:val="28"/>
+                <w:szCs w:val="28"/>
+              </w:rPr>
+              <m:t>1</m:t>
+            </m:r>
+          </m:num>
+          <m:den>
+            <m:r>
+              <w:rPr>
+                <w:rFonts w:ascii="Cambria Math" w:hAnsi="Cambria Math"/>
+                <w:sz w:val="28"/>
+                <w:szCs w:val="28"/>
+              </w:rPr>
+              <m:t>n</m:t>
+            </m:r>
+          </m:den>
+        </m:f>
+      </m:oMath>
+      <w:r>
+        <w:rPr>
+          <w:rFonts w:eastAsiaTheme="minorEastAsia"/>
+          <w:sz w:val="28"/>
+          <w:szCs w:val="28"/>
+        </w:rPr>
+        <w:t xml:space="preserve"> a cada dato individual. Luego suma las probabilidades de cada dato y los anteriores a él</w:t>
+      </w:r>
+    </w:p>
+    <w:p>
+      <w:pPr>
+        <w:pStyle w:val="Prrafodelista"/>
+        <w:numPr>
+          <w:ilvl w:val="3"/>
+          <w:numId w:val="5"/>
+        </w:numPr>
+        <w:jc w:val="both"/>
+        <w:rPr>
+          <w:sz w:val="28"/>
+          <w:szCs w:val="28"/>
+        </w:rPr>
+      </w:pPr>
+      <w:r>
+        <w:rPr>
+          <w:sz w:val="28"/>
+          <w:szCs w:val="28"/>
+        </w:rPr>
+        <w:drawing>
+          <wp:inline distT="0" distB="0" distL="0" distR="0" wp14:anchorId="0CCA39A9" wp14:editId="4512C8C2">
+            <wp:extent cx="3820058" cy="885949"/>
+            <wp:effectExtent l="0" t="0" r="0" b="9525"/>
+            <wp:docPr id="5" name="Imagen 5"/>
+            <wp:cNvGraphicFramePr>
+              <a:graphicFrameLocks xmlns:a="http://schemas.openxmlformats.org/drawingml/2006/main" noChangeAspect="1"/>
+            </wp:cNvGraphicFramePr>
+            <a:graphic xmlns:a="http://schemas.openxmlformats.org/drawingml/2006/main">
+              <a:graphicData uri="http://schemas.openxmlformats.org/drawingml/2006/picture">
+                <pic:pic xmlns:pic="http://schemas.openxmlformats.org/drawingml/2006/picture">
+                  <pic:nvPicPr>
+                    <pic:cNvPr id="1" name=""/>
+                    <pic:cNvPicPr/>
+                  </pic:nvPicPr>
+                  <pic:blipFill>
+                    <a:blip r:embed="rId9"/>
+                    <a:stretch>
+                      <a:fillRect/>
+                    </a:stretch>
+                  </pic:blipFill>
+                  <pic:spPr>
+                    <a:xfrm>
+                      <a:off x="0" y="0"/>
+                      <a:ext cx="3820058" cy="885949"/>
+                    </a:xfrm>
+                    <a:prstGeom prst="rect">
+                      <a:avLst/>
+                    </a:prstGeom>
+                  </pic:spPr>
+                </pic:pic>
+              </a:graphicData>
+            </a:graphic>
+          </wp:inline>
+        </w:drawing>
+      </w:r>
+    </w:p>
+    <w:p>
+      <w:pPr>
+        <w:pStyle w:val="Prrafodelista"/>
+        <w:numPr>
+          <w:ilvl w:val="2"/>
+          <w:numId w:val="5"/>
+        </w:numPr>
+        <w:jc w:val="both"/>
+        <w:rPr>
+          <w:sz w:val="28"/>
+          <w:szCs w:val="28"/>
+        </w:rPr>
+      </w:pPr>
+      <w:r>
+        <w:rPr>
+          <w:sz w:val="28"/>
+          <w:szCs w:val="28"/>
+        </w:rPr>
+        <w:t>Gráfico cuantil-cuantil (Q-Q)</w:t>
+      </w:r>
+    </w:p>
+    <w:p>
+      <w:pPr>
+        <w:pStyle w:val="Prrafodelista"/>
+        <w:numPr>
+          <w:ilvl w:val="3"/>
+          <w:numId w:val="5"/>
+        </w:numPr>
+        <w:jc w:val="both"/>
+        <w:rPr>
+          <w:sz w:val="28"/>
+          <w:szCs w:val="28"/>
+        </w:rPr>
+      </w:pPr>
+      <w:r>
+        <w:rPr>
+          <w:sz w:val="28"/>
+          <w:szCs w:val="28"/>
+        </w:rPr>
+        <w:t>Permite verificar si la distibución de datos se acerca a la distribución normal de probabilidad</w:t>
+      </w:r>
+    </w:p>
+    <w:p>
+      <w:pPr>
+        <w:pStyle w:val="Prrafodelista"/>
+        <w:numPr>
+          <w:ilvl w:val="3"/>
+          <w:numId w:val="5"/>
+        </w:numPr>
+        <w:jc w:val="both"/>
+        <w:rPr>
+          <w:sz w:val="28"/>
+          <w:szCs w:val="28"/>
+        </w:rPr>
+      </w:pPr>
+      <w:r>
+        <w:rPr>
+          <w:sz w:val="28"/>
+          <w:szCs w:val="28"/>
+        </w:rPr>
+        <w:drawing>
+          <wp:inline distT="0" distB="0" distL="0" distR="0" wp14:anchorId="1ED5EE28" wp14:editId="101E44DC">
+            <wp:extent cx="3791479" cy="990738"/>
+            <wp:effectExtent l="0" t="0" r="0" b="0"/>
+            <wp:docPr id="6" name="Imagen 6"/>
+            <wp:cNvGraphicFramePr>
+              <a:graphicFrameLocks xmlns:a="http://schemas.openxmlformats.org/drawingml/2006/main" noChangeAspect="1"/>
+            </wp:cNvGraphicFramePr>
+            <a:graphic xmlns:a="http://schemas.openxmlformats.org/drawingml/2006/main">
+              <a:graphicData uri="http://schemas.openxmlformats.org/drawingml/2006/picture">
+                <pic:pic xmlns:pic="http://schemas.openxmlformats.org/drawingml/2006/picture">
+                  <pic:nvPicPr>
+                    <pic:cNvPr id="1" name=""/>
+                    <pic:cNvPicPr/>
+                  </pic:nvPicPr>
+                  <pic:blipFill>
+                    <a:blip r:embed="rId10"/>
+                    <a:stretch>
+                      <a:fillRect/>
+                    </a:stretch>
+                  </pic:blipFill>
+                  <pic:spPr>
+                    <a:xfrm>
+                      <a:off x="0" y="0"/>
+                      <a:ext cx="3791479" cy="990738"/>
+                    </a:xfrm>
+                    <a:prstGeom prst="rect">
+                      <a:avLst/>
+                    </a:prstGeom>
+                  </pic:spPr>
+                </pic:pic>
+              </a:graphicData>
+            </a:graphic>
+          </wp:inline>
+        </w:drawing>
+      </w:r>
+    </w:p>
+    <w:p>
+      <w:pPr>
+        <w:pStyle w:val="Prrafodelista"/>
+        <w:jc w:val="both"/>
+        <w:rPr>
+          <w:sz w:val="28"/>
+          <w:szCs w:val="28"/>
+        </w:rPr>
+      </w:pPr>
+    </w:p>
+    <w:p>
+      <w:pPr>
+        <w:pStyle w:val="Prrafodelista"/>
+        <w:numPr>
+          <w:ilvl w:val="0"/>
+          <w:numId w:val="5"/>
+        </w:numPr>
+        <w:jc w:val="both"/>
+        <w:rPr>
+          <w:sz w:val="28"/>
+          <w:szCs w:val="28"/>
+        </w:rPr>
+      </w:pPr>
+      <w:r>
+        <w:rPr>
+          <w:sz w:val="28"/>
+          <w:szCs w:val="28"/>
+        </w:rPr>
+        <w:t>Datos categóricos</w:t>
+      </w:r>
+      <w:r>
+        <w:rPr>
+          <w:sz w:val="28"/>
+          <w:szCs w:val="28"/>
+        </w:rPr>
+        <w:tab/>
+      </w:r>
+    </w:p>
+    <w:p>
+      <w:pPr>
+        <w:pStyle w:val="Prrafodelista"/>
+        <w:numPr>
+          <w:ilvl w:val="1"/>
+          <w:numId w:val="5"/>
+        </w:numPr>
+        <w:jc w:val="both"/>
+        <w:rPr>
+          <w:sz w:val="28"/>
+          <w:szCs w:val="28"/>
+        </w:rPr>
+      </w:pPr>
+      <w:r>
+        <w:rPr>
+          <w:sz w:val="28"/>
+          <w:szCs w:val="28"/>
+        </w:rPr>
+        <w:t>Tablas de contingencia, matriz de confusión o tabla de frecuencias</w:t>
+      </w:r>
+    </w:p>
+    <w:p>
+      <w:pPr>
+        <w:pStyle w:val="Prrafodelista"/>
+        <w:numPr>
+          <w:ilvl w:val="2"/>
+          <w:numId w:val="5"/>
+        </w:numPr>
+        <w:jc w:val="both"/>
+        <w:rPr>
+          <w:sz w:val="28"/>
+          <w:szCs w:val="28"/>
+        </w:rPr>
+      </w:pPr>
+      <w:r>
+        <w:rPr>
+          <w:sz w:val="28"/>
+          <w:szCs w:val="28"/>
+        </w:rPr>
+        <w:t>Cada fila representa la cantidad de veces que ocurre una combinación de variables</w:t>
+      </w:r>
+    </w:p>
+    <w:p>
+      <w:pPr>
+        <w:pStyle w:val="Prrafodelista"/>
+        <w:numPr>
+          <w:ilvl w:val="2"/>
+          <w:numId w:val="5"/>
+        </w:numPr>
+        <w:jc w:val="both"/>
+        <w:rPr>
+          <w:sz w:val="28"/>
+          <w:szCs w:val="28"/>
+        </w:rPr>
+      </w:pPr>
+      <w:r>
+        <w:rPr>
+          <w:sz w:val="28"/>
+          <w:szCs w:val="28"/>
+        </w:rPr>
+        <w:t xml:space="preserve">Tabla de frecuencias relativas: Se usan porcentajes o proporciones </w:t>
+      </w:r>
+    </w:p>
+    <w:p>
+      <w:pPr>
+        <w:pStyle w:val="Prrafodelista"/>
+        <w:numPr>
+          <w:ilvl w:val="2"/>
+          <w:numId w:val="5"/>
+        </w:numPr>
+        <w:jc w:val="both"/>
+        <w:rPr>
+          <w:sz w:val="28"/>
+          <w:szCs w:val="28"/>
+        </w:rPr>
+      </w:pPr>
+      <w:r>
+        <w:rPr>
+          <w:sz w:val="28"/>
+          <w:szCs w:val="28"/>
+        </w:rPr>
+        <w:t>Tabla de contingencia para una variable</w:t>
+      </w:r>
+    </w:p>
+    <w:p>
+      <w:pPr>
+        <w:pStyle w:val="Prrafodelista"/>
+        <w:numPr>
+          <w:ilvl w:val="3"/>
+          <w:numId w:val="5"/>
+        </w:numPr>
+        <w:jc w:val="both"/>
+        <w:rPr>
+          <w:sz w:val="28"/>
+          <w:szCs w:val="28"/>
+        </w:rPr>
+      </w:pPr>
+      <w:r>
+        <w:rPr>
+          <w:sz w:val="28"/>
+          <w:szCs w:val="28"/>
+        </w:rPr>
+        <w:t>xtabs(formula) muestra el nombre de la variable tabulada al imprimir los resultados</w:t>
+      </w:r>
+    </w:p>
+    <w:p>
+      <w:pPr>
+        <w:pStyle w:val="Prrafodelista"/>
+        <w:numPr>
+          <w:ilvl w:val="3"/>
+          <w:numId w:val="5"/>
+        </w:numPr>
+        <w:jc w:val="both"/>
+        <w:rPr>
+          <w:sz w:val="28"/>
+          <w:szCs w:val="28"/>
+        </w:rPr>
+      </w:pPr>
+      <w:r>
+        <w:rPr>
+          <w:sz w:val="28"/>
+          <w:szCs w:val="28"/>
+        </w:rPr>
+        <w:t>marginSums() permite calcular los totales por filas</w:t>
+      </w:r>
+    </w:p>
+    <w:p>
+      <w:pPr>
+        <w:pStyle w:val="Prrafodelista"/>
+        <w:numPr>
+          <w:ilvl w:val="3"/>
+          <w:numId w:val="5"/>
+        </w:numPr>
+        <w:jc w:val="both"/>
+        <w:rPr>
+          <w:sz w:val="28"/>
+          <w:szCs w:val="28"/>
+        </w:rPr>
+      </w:pPr>
+      <w:r>
+        <w:rPr>
+          <w:sz w:val="28"/>
+          <w:szCs w:val="28"/>
+        </w:rPr>
+        <w:t>addmargins() permite calcular los totales e incorporarlos en la tabla</w:t>
+      </w:r>
+    </w:p>
+    <w:p>
+      <w:pPr>
+        <w:pStyle w:val="Prrafodelista"/>
+        <w:numPr>
+          <w:ilvl w:val="2"/>
+          <w:numId w:val="5"/>
+        </w:numPr>
+        <w:jc w:val="both"/>
+        <w:rPr>
+          <w:sz w:val="28"/>
+          <w:szCs w:val="28"/>
+        </w:rPr>
+      </w:pPr>
+      <w:r>
+        <w:rPr>
+          <w:sz w:val="28"/>
+          <w:szCs w:val="28"/>
+        </w:rPr>
+        <w:t>Tabla de contingencia para dos variables</w:t>
+      </w:r>
+    </w:p>
+    <w:p>
+      <w:pPr>
+        <w:pStyle w:val="Prrafodelista"/>
+        <w:numPr>
+          <w:ilvl w:val="3"/>
+          <w:numId w:val="5"/>
+        </w:numPr>
+        <w:jc w:val="both"/>
+        <w:rPr>
+          <w:sz w:val="28"/>
+          <w:szCs w:val="28"/>
+        </w:rPr>
+      </w:pPr>
+      <w:r>
+        <w:rPr>
+          <w:sz w:val="28"/>
+          <w:szCs w:val="28"/>
+        </w:rPr>
+        <w:t>Para determinar proporciones, se debe dividir el valor de una celda por el total de su fila o columna</w:t>
+      </w:r>
+    </w:p>
+    <w:p>
+      <w:pPr>
+        <w:pStyle w:val="Prrafodelista"/>
+        <w:numPr>
+          <w:ilvl w:val="2"/>
+          <w:numId w:val="5"/>
+        </w:numPr>
+        <w:jc w:val="both"/>
+        <w:rPr>
+          <w:sz w:val="28"/>
+          <w:szCs w:val="28"/>
+        </w:rPr>
+      </w:pPr>
+      <w:r>
+        <w:rPr>
+          <w:sz w:val="28"/>
+          <w:szCs w:val="28"/>
+        </w:rPr>
+        <w:t>Tabla de contingencia para más de dos variables</w:t>
+      </w:r>
+    </w:p>
+    <w:p>
+      <w:pPr>
+        <w:pStyle w:val="Prrafodelista"/>
+        <w:numPr>
+          <w:ilvl w:val="3"/>
+          <w:numId w:val="5"/>
+        </w:numPr>
+        <w:jc w:val="both"/>
+        <w:rPr>
+          <w:sz w:val="28"/>
+          <w:szCs w:val="28"/>
+        </w:rPr>
+      </w:pPr>
+      <w:r>
+        <w:rPr>
+          <w:sz w:val="28"/>
+          <w:szCs w:val="28"/>
+        </w:rPr>
+        <w:lastRenderedPageBreak/>
+        <w:t>Se contruye una subtabla por cada nivel de la tercera variable, cada una de las variables muestra las otras dos variables</w:t>
+      </w:r>
+    </w:p>
+    <w:p>
+      <w:pPr>
+        <w:pStyle w:val="Prrafodelista"/>
+        <w:numPr>
+          <w:ilvl w:val="1"/>
+          <w:numId w:val="5"/>
+        </w:numPr>
+        <w:jc w:val="both"/>
+        <w:rPr>
+          <w:sz w:val="28"/>
+          <w:szCs w:val="28"/>
+        </w:rPr>
+      </w:pPr>
+      <w:r>
+        <w:rPr>
+          <w:sz w:val="28"/>
+          <w:szCs w:val="28"/>
+        </w:rPr>
+        <w:t>Representación gráfica de datos categóricos</w:t>
+      </w:r>
+    </w:p>
+    <w:p>
+      <w:pPr>
+        <w:pStyle w:val="Prrafodelista"/>
+        <w:numPr>
+          <w:ilvl w:val="2"/>
+          <w:numId w:val="5"/>
+        </w:numPr>
+        <w:jc w:val="both"/>
+        <w:rPr>
+          <w:sz w:val="28"/>
+          <w:szCs w:val="28"/>
+        </w:rPr>
+      </w:pPr>
+      <w:r>
+        <w:rPr>
+          <w:sz w:val="28"/>
+          <w:szCs w:val="28"/>
+        </w:rPr>
+        <w:t>Gráfico de barras</w:t>
+      </w:r>
+    </w:p>
+    <w:p>
+      <w:pPr>
+        <w:pStyle w:val="Prrafodelista"/>
+        <w:numPr>
+          <w:ilvl w:val="3"/>
+          <w:numId w:val="5"/>
+        </w:numPr>
+        <w:jc w:val="both"/>
+        <w:rPr>
+          <w:sz w:val="28"/>
+          <w:szCs w:val="28"/>
+        </w:rPr>
+      </w:pPr>
+      <w:r>
+        <w:rPr>
+          <w:sz w:val="28"/>
+          <w:szCs w:val="28"/>
+        </w:rPr>
+        <w:t>Para representar una variable categórica</w:t>
+      </w:r>
+    </w:p>
+    <w:p>
+      <w:pPr>
+        <w:pStyle w:val="Prrafodelista"/>
+        <w:numPr>
+          <w:ilvl w:val="3"/>
+          <w:numId w:val="5"/>
+        </w:numPr>
+        <w:jc w:val="both"/>
+        <w:rPr>
+          <w:sz w:val="28"/>
+          <w:szCs w:val="28"/>
+        </w:rPr>
+      </w:pPr>
+      <w:r>
+        <w:rPr>
+          <w:sz w:val="28"/>
+          <w:szCs w:val="28"/>
+        </w:rPr>
+        <w:t>Cada barra es tan larga como la proporción de valores presentes en cada nivel de la variable</w:t>
+      </w:r>
+    </w:p>
+    <w:p>
+      <w:pPr>
+        <w:pStyle w:val="Prrafodelista"/>
+        <w:numPr>
+          <w:ilvl w:val="3"/>
+          <w:numId w:val="5"/>
+        </w:numPr>
+        <w:jc w:val="both"/>
+        <w:rPr>
+          <w:sz w:val="28"/>
+          <w:szCs w:val="28"/>
+        </w:rPr>
+      </w:pPr>
+      <w:r>
+        <w:rPr>
+          <w:sz w:val="28"/>
+          <w:szCs w:val="28"/>
+        </w:rPr>
+        <w:drawing>
+          <wp:inline distT="0" distB="0" distL="0" distR="0" wp14:anchorId="10347892" wp14:editId="485B48D0">
+            <wp:extent cx="5612130" cy="1502410"/>
+            <wp:effectExtent l="0" t="0" r="7620" b="2540"/>
+            <wp:docPr id="7" name="Imagen 7"/>
+            <wp:cNvGraphicFramePr>
+              <a:graphicFrameLocks xmlns:a="http://schemas.openxmlformats.org/drawingml/2006/main" noChangeAspect="1"/>
+            </wp:cNvGraphicFramePr>
+            <a:graphic xmlns:a="http://schemas.openxmlformats.org/drawingml/2006/main">
+              <a:graphicData uri="http://schemas.openxmlformats.org/drawingml/2006/picture">
+                <pic:pic xmlns:pic="http://schemas.openxmlformats.org/drawingml/2006/picture">
+                  <pic:nvPicPr>
+                    <pic:cNvPr id="1" name=""/>
+                    <pic:cNvPicPr/>
+                  </pic:nvPicPr>
+                  <pic:blipFill>
+                    <a:blip r:embed="rId11"/>
+                    <a:stretch>
+                      <a:fillRect/>
+                    </a:stretch>
+                  </pic:blipFill>
+                  <pic:spPr>
+                    <a:xfrm>
+                      <a:off x="0" y="0"/>
+                      <a:ext cx="5612130" cy="1502410"/>
+                    </a:xfrm>
+                    <a:prstGeom prst="rect">
+                      <a:avLst/>
+                    </a:prstGeom>
+                  </pic:spPr>
+                </pic:pic>
+              </a:graphicData>
+            </a:graphic>
+          </wp:inline>
+        </w:drawing>
+      </w:r>
+    </w:p>
+    <w:p>
+      <w:pPr>
+        <w:pStyle w:val="Prrafodelista"/>
+        <w:numPr>
+          <w:ilvl w:val="2"/>
+          <w:numId w:val="5"/>
+        </w:numPr>
+        <w:jc w:val="both"/>
+        <w:rPr>
+          <w:sz w:val="28"/>
+          <w:szCs w:val="28"/>
+        </w:rPr>
+      </w:pPr>
+      <w:r>
+        <w:rPr>
+          <w:sz w:val="28"/>
+          <w:szCs w:val="28"/>
+        </w:rPr>
+        <w:t>Gráfico de torta</w:t>
+      </w:r>
+    </w:p>
+    <w:p>
+      <w:pPr>
+        <w:pStyle w:val="Prrafodelista"/>
+        <w:numPr>
+          <w:ilvl w:val="3"/>
+          <w:numId w:val="5"/>
+        </w:numPr>
+        <w:jc w:val="both"/>
+        <w:rPr>
+          <w:sz w:val="28"/>
+          <w:szCs w:val="28"/>
+        </w:rPr>
+      </w:pPr>
+      <w:r>
+        <w:rPr>
+          <w:sz w:val="28"/>
+          <w:szCs w:val="28"/>
+        </w:rPr>
+        <w:t>Alternativa para representar una variable categórica</w:t>
+      </w:r>
+    </w:p>
+    <w:p>
+      <w:pPr>
+        <w:pStyle w:val="Prrafodelista"/>
+        <w:numPr>
+          <w:ilvl w:val="3"/>
+          <w:numId w:val="5"/>
+        </w:numPr>
+        <w:jc w:val="both"/>
+        <w:rPr>
+          <w:sz w:val="28"/>
+          <w:szCs w:val="28"/>
+        </w:rPr>
+      </w:pPr>
+      <w:r>
+        <w:rPr>
+          <w:sz w:val="28"/>
+          <w:szCs w:val="28"/>
+        </w:rPr>
+        <w:drawing>
+          <wp:inline distT="0" distB="0" distL="0" distR="0" wp14:anchorId="4036C6C3" wp14:editId="0D946FD0">
+            <wp:extent cx="5612130" cy="1233170"/>
+            <wp:effectExtent l="0" t="0" r="7620" b="5080"/>
+            <wp:docPr id="8" name="Imagen 8"/>
+            <wp:cNvGraphicFramePr>
+              <a:graphicFrameLocks xmlns:a="http://schemas.openxmlformats.org/drawingml/2006/main" noChangeAspect="1"/>
+            </wp:cNvGraphicFramePr>
+            <a:graphic xmlns:a="http://schemas.openxmlformats.org/drawingml/2006/main">
+              <a:graphicData uri="http://schemas.openxmlformats.org/drawingml/2006/picture">
+                <pic:pic xmlns:pic="http://schemas.openxmlformats.org/drawingml/2006/picture">
+                  <pic:nvPicPr>
+                    <pic:cNvPr id="1" name=""/>
+                    <pic:cNvPicPr/>
+                  </pic:nvPicPr>
+                  <pic:blipFill>
+                    <a:blip r:embed="rId12"/>
+                    <a:stretch>
+                      <a:fillRect/>
+                    </a:stretch>
+                  </pic:blipFill>
+                  <pic:spPr>
+                    <a:xfrm>
+                      <a:off x="0" y="0"/>
+                      <a:ext cx="5612130" cy="1233170"/>
+                    </a:xfrm>
+                    <a:prstGeom prst="rect">
+                      <a:avLst/>
+                    </a:prstGeom>
+                  </pic:spPr>
+                </pic:pic>
+              </a:graphicData>
+            </a:graphic>
+          </wp:inline>
+        </w:drawing>
+      </w:r>
+    </w:p>
+    <w:p>
+      <w:pPr>
+        <w:pStyle w:val="Prrafodelista"/>
+        <w:numPr>
+          <w:ilvl w:val="2"/>
+          <w:numId w:val="5"/>
+        </w:numPr>
+        <w:jc w:val="both"/>
+        <w:rPr>
+          <w:sz w:val="28"/>
+          <w:szCs w:val="28"/>
+        </w:rPr>
+      </w:pPr>
+      <w:r>
+        <w:rPr>
+          <w:sz w:val="28"/>
+          <w:szCs w:val="28"/>
+        </w:rPr>
+        <w:t>Gráficos de barras segmentadas y barras agrupadas</w:t>
+      </w:r>
+    </w:p>
+    <w:p>
+      <w:pPr>
+        <w:pStyle w:val="Prrafodelista"/>
+        <w:numPr>
+          <w:ilvl w:val="3"/>
+          <w:numId w:val="5"/>
+        </w:numPr>
+        <w:jc w:val="both"/>
+        <w:rPr>
+          <w:sz w:val="28"/>
+          <w:szCs w:val="28"/>
+        </w:rPr>
+      </w:pPr>
+      <w:r>
+        <w:rPr>
+          <w:sz w:val="28"/>
+          <w:szCs w:val="28"/>
+        </w:rPr>
+        <w:t>Permiten visualizar la tabla de proporciones entre 2 variables y encontrar posibles relaciones entre ellas</w:t>
+      </w:r>
+    </w:p>
+    <w:p>
+      <w:pPr>
+        <w:pStyle w:val="Prrafodelista"/>
+        <w:numPr>
+          <w:ilvl w:val="2"/>
+          <w:numId w:val="5"/>
+        </w:numPr>
+        <w:jc w:val="both"/>
+        <w:rPr>
+          <w:sz w:val="28"/>
+          <w:szCs w:val="28"/>
+        </w:rPr>
+      </w:pPr>
+      <w:r>
+        <w:rPr>
+          <w:sz w:val="28"/>
+          <w:szCs w:val="28"/>
+        </w:rPr>
+        <w:t>Gráfico de mosaico</w:t>
+      </w:r>
+    </w:p>
+    <w:p>
+      <w:pPr>
+        <w:pStyle w:val="Prrafodelista"/>
+        <w:numPr>
+          <w:ilvl w:val="3"/>
+          <w:numId w:val="5"/>
+        </w:numPr>
+        <w:jc w:val="both"/>
+        <w:rPr>
+          <w:sz w:val="28"/>
+          <w:szCs w:val="28"/>
+        </w:rPr>
+      </w:pPr>
+      <w:r>
+        <w:rPr>
+          <w:sz w:val="28"/>
+          <w:szCs w:val="28"/>
+        </w:rPr>
+        <w:t>Divide un área en regiones para representar la cantidad de observaciones de cada región</w:t>
+      </w:r>
+    </w:p>
+    <w:p>
+      <w:pPr>
+        <w:pStyle w:val="Prrafodelista"/>
+        <w:numPr>
+          <w:ilvl w:val="3"/>
+          <w:numId w:val="5"/>
+        </w:numPr>
+        <w:jc w:val="both"/>
+        <w:rPr>
+          <w:sz w:val="28"/>
+          <w:szCs w:val="28"/>
+        </w:rPr>
+      </w:pPr>
+      <w:r>
+        <w:rPr>
+          <w:sz w:val="28"/>
+          <w:szCs w:val="28"/>
+        </w:rPr>
+        <w:t>Se requiere el paquete ggmosaic</w:t>
+      </w:r>
+    </w:p>
+    <w:p>
+      <w:pPr>
+        <w:pStyle w:val="Prrafodelista"/>
+        <w:numPr>
+          <w:ilvl w:val="3"/>
+          <w:numId w:val="5"/>
+        </w:numPr>
+        <w:jc w:val="both"/>
+        <w:rPr>
+          <w:sz w:val="28"/>
+          <w:szCs w:val="28"/>
+        </w:rPr>
+      </w:pPr>
+      <w:r>
+        <w:rPr>
+          <w:sz w:val="28"/>
+          <w:szCs w:val="28"/>
+        </w:rPr>
+        <w:drawing>
+          <wp:inline distT="0" distB="0" distL="0" distR="0" wp14:anchorId="57A47294" wp14:editId="1D5E81F9">
+            <wp:extent cx="5612130" cy="1275715"/>
+            <wp:effectExtent l="0" t="0" r="7620" b="635"/>
+            <wp:docPr id="9" name="Imagen 9"/>
+            <wp:cNvGraphicFramePr>
+              <a:graphicFrameLocks xmlns:a="http://schemas.openxmlformats.org/drawingml/2006/main" noChangeAspect="1"/>
+            </wp:cNvGraphicFramePr>
+            <a:graphic xmlns:a="http://schemas.openxmlformats.org/drawingml/2006/main">
+              <a:graphicData uri="http://schemas.openxmlformats.org/drawingml/2006/picture">
+                <pic:pic xmlns:pic="http://schemas.openxmlformats.org/drawingml/2006/picture">
+                  <pic:nvPicPr>
+                    <pic:cNvPr id="1" name=""/>
+                    <pic:cNvPicPr/>
+                  </pic:nvPicPr>
+                  <pic:blipFill>
+                    <a:blip r:embed="rId13"/>
+                    <a:stretch>
+                      <a:fillRect/>
+                    </a:stretch>
+                  </pic:blipFill>
+                  <pic:spPr>
+                    <a:xfrm>
+                      <a:off x="0" y="0"/>
+                      <a:ext cx="5612130" cy="1275715"/>
+                    </a:xfrm>
+                    <a:prstGeom prst="rect">
+                      <a:avLst/>
+                    </a:prstGeom>
+                  </pic:spPr>
+                </pic:pic>
+              </a:graphicData>
+            </a:graphic>
+          </wp:inline>
+        </w:drawing>
+      </w:r>
+    </w:p>
+    <w:p>
+      <w:pPr>
+        <w:pStyle w:val="Prrafodelista"/>
+        <w:numPr>
+          <w:ilvl w:val="0"/>
+          <w:numId w:val="5"/>
+        </w:numPr>
+        <w:jc w:val="both"/>
+        <w:rPr>
+          <w:sz w:val="28"/>
+          <w:szCs w:val="28"/>
+        </w:rPr>
+      </w:pPr>
+      <w:r>
+        <w:rPr>
+          <w:sz w:val="28"/>
+          <w:szCs w:val="28"/>
+        </w:rPr>
+        <w:lastRenderedPageBreak/>
+        <w:t>Datos agrupados</w:t>
+      </w:r>
+    </w:p>
+    <w:p>
+      <w:pPr>
+        <w:pStyle w:val="Prrafodelista"/>
+        <w:numPr>
+          <w:ilvl w:val="1"/>
+          <w:numId w:val="5"/>
+        </w:numPr>
+        <w:jc w:val="both"/>
+        <w:rPr>
+          <w:sz w:val="28"/>
+          <w:szCs w:val="28"/>
+        </w:rPr>
+      </w:pPr>
+      <w:r>
+        <w:rPr>
+          <w:sz w:val="28"/>
+          <w:szCs w:val="28"/>
+        </w:rPr>
+        <w:t>Estadísticas descriptivas para datos agrupados</w:t>
+      </w:r>
+    </w:p>
+    <w:p>
+      <w:pPr>
+        <w:pStyle w:val="Prrafodelista"/>
+        <w:numPr>
+          <w:ilvl w:val="2"/>
+          <w:numId w:val="5"/>
+        </w:numPr>
+        <w:jc w:val="both"/>
+        <w:rPr>
+          <w:sz w:val="28"/>
+          <w:szCs w:val="28"/>
+        </w:rPr>
+      </w:pPr>
+      <w:r>
+        <w:rPr>
+          <w:sz w:val="28"/>
+          <w:szCs w:val="28"/>
+        </w:rPr>
+        <w:t>Se utiliza el paquete splyr</w:t>
+      </w:r>
+    </w:p>
+    <w:p>
+      <w:pPr>
+        <w:pStyle w:val="Prrafodelista"/>
+        <w:numPr>
+          <w:ilvl w:val="2"/>
+          <w:numId w:val="5"/>
+        </w:numPr>
+        <w:jc w:val="both"/>
+        <w:rPr>
+          <w:sz w:val="28"/>
+          <w:szCs w:val="28"/>
+        </w:rPr>
+      </w:pPr>
+      <w:r>
+        <w:rPr>
+          <w:sz w:val="28"/>
+          <w:szCs w:val="28"/>
+        </w:rPr>
+        <w:t>gruop_by()</w:t>
+      </w:r>
+    </w:p>
+    <w:p>
+      <w:pPr>
+        <w:pStyle w:val="Prrafodelista"/>
+        <w:numPr>
+          <w:ilvl w:val="2"/>
+          <w:numId w:val="5"/>
+        </w:numPr>
+        <w:jc w:val="both"/>
+        <w:rPr>
+          <w:sz w:val="28"/>
+          <w:szCs w:val="28"/>
+        </w:rPr>
+      </w:pPr>
+      <w:r>
+        <w:rPr>
+          <w:sz w:val="28"/>
+          <w:szCs w:val="28"/>
+        </w:rPr>
+        <w:t>summarise(cantidad_observaciones, diferentes_estadisticas_descriptivas_calculables)</w:t>
+      </w:r>
+    </w:p>
+    <w:p>
+      <w:pPr>
+        <w:pStyle w:val="Prrafodelista"/>
+        <w:numPr>
+          <w:ilvl w:val="2"/>
+          <w:numId w:val="5"/>
+        </w:numPr>
+        <w:jc w:val="both"/>
+        <w:rPr>
+          <w:sz w:val="28"/>
+          <w:szCs w:val="28"/>
+        </w:rPr>
+      </w:pPr>
+      <w:r>
+        <w:rPr>
+          <w:sz w:val="28"/>
+          <w:szCs w:val="28"/>
+        </w:rPr>
+        <w:t xml:space="preserve">pipe: </w:t>
+      </w:r>
+      <w:r>
+        <w:rPr>
+          <w:sz w:val="28"/>
+          <w:szCs w:val="28"/>
+        </w:rPr>
+        <w:t>operador %&gt; %</w:t>
+      </w:r>
+      <w:r>
+        <w:rPr>
+          <w:sz w:val="28"/>
+          <w:szCs w:val="28"/>
+        </w:rPr>
+        <w:t xml:space="preserve"> cuya función es entregar un valor o el resultado de una expresión a la siguiente llamada a una función. x </w:t>
+      </w:r>
+      <w:r>
+        <w:rPr>
+          <w:sz w:val="28"/>
+          <w:szCs w:val="28"/>
+        </w:rPr>
+        <w:t>%&gt; %</w:t>
+      </w:r>
+      <w:r>
+        <w:rPr>
+          <w:sz w:val="28"/>
+          <w:szCs w:val="28"/>
+        </w:rPr>
+        <w:t xml:space="preserve"> f </w:t>
+      </w:r>
+      <w:r>
+        <w:rPr>
+          <w:sz w:val="28"/>
+          <w:szCs w:val="28"/>
+        </w:rPr>
+        <w:sym w:font="Wingdings" w:char="F0F3"/>
+      </w:r>
+      <w:r>
+        <w:rPr>
+          <w:sz w:val="28"/>
+          <w:szCs w:val="28"/>
+        </w:rPr>
+        <w:t xml:space="preserve"> f(x)</w:t>
+      </w:r>
+    </w:p>
+    <w:p>
+      <w:pPr>
+        <w:pStyle w:val="Prrafodelista"/>
+        <w:numPr>
+          <w:ilvl w:val="1"/>
+          <w:numId w:val="5"/>
+        </w:numPr>
+        <w:jc w:val="both"/>
+        <w:rPr>
+          <w:sz w:val="28"/>
+          <w:szCs w:val="28"/>
+        </w:rPr>
+      </w:pPr>
+      <w:r>
+        <w:rPr>
+          <w:sz w:val="28"/>
+          <w:szCs w:val="28"/>
+        </w:rPr>
+        <w:t>Representación gráfica de datos agrupados</w:t>
+      </w:r>
+    </w:p>
+    <w:p>
+      <w:pPr>
+        <w:pStyle w:val="Prrafodelista"/>
+        <w:numPr>
+          <w:ilvl w:val="2"/>
+          <w:numId w:val="5"/>
+        </w:numPr>
+        <w:jc w:val="both"/>
+        <w:rPr>
+          <w:sz w:val="28"/>
+          <w:szCs w:val="28"/>
+        </w:rPr>
+      </w:pPr>
+      <w:r>
+        <w:rPr>
+          <w:sz w:val="28"/>
+          <w:szCs w:val="28"/>
+        </w:rPr>
+        <w:t>Utilizados para comparar diferentes grupos de observaciones de acuerdo a una característica categórica</w:t>
+      </w:r>
+    </w:p>
+    <w:p>
+      <w:pPr>
+        <w:pStyle w:val="Prrafodelista"/>
+        <w:numPr>
+          <w:ilvl w:val="2"/>
+          <w:numId w:val="5"/>
+        </w:numPr>
+        <w:jc w:val="both"/>
+        <w:rPr>
+          <w:sz w:val="28"/>
+          <w:szCs w:val="28"/>
+        </w:rPr>
+      </w:pPr>
+      <w:r>
+        <w:rPr>
+          <w:sz w:val="28"/>
+          <w:szCs w:val="28"/>
+        </w:rPr>
+        <w:t>Gráfico de cajas</w:t>
+      </w:r>
+    </w:p>
+    <w:p>
+      <w:pPr>
+        <w:pStyle w:val="Prrafodelista"/>
+        <w:numPr>
+          <w:ilvl w:val="3"/>
+          <w:numId w:val="5"/>
+        </w:numPr>
+        <w:jc w:val="both"/>
+        <w:rPr>
+          <w:sz w:val="28"/>
+          <w:szCs w:val="28"/>
+        </w:rPr>
+      </w:pPr>
+      <w:r>
+        <w:rPr>
+          <w:sz w:val="28"/>
+          <w:szCs w:val="28"/>
+        </w:rPr>
+        <w:drawing>
+          <wp:anchor distT="0" distB="0" distL="114300" distR="114300" simplePos="0" relativeHeight="251658240" behindDoc="1" locked="0" layoutInCell="1" allowOverlap="1" wp14:anchorId="287517FD" wp14:editId="4F3DB7A8">
+            <wp:simplePos x="0" y="0"/>
+            <wp:positionH relativeFrom="column">
+              <wp:posOffset>1001263</wp:posOffset>
+            </wp:positionH>
+            <wp:positionV relativeFrom="paragraph">
+              <wp:posOffset>548772</wp:posOffset>
+            </wp:positionV>
+            <wp:extent cx="5612130" cy="1419225"/>
+            <wp:effectExtent l="0" t="0" r="7620" b="9525"/>
+            <wp:wrapTight wrapText="bothSides">
+              <wp:wrapPolygon edited="0">
+                <wp:start x="0" y="0"/>
+                <wp:lineTo x="0" y="21455"/>
+                <wp:lineTo x="21556" y="21455"/>
+                <wp:lineTo x="21556" y="0"/>
+                <wp:lineTo x="0" y="0"/>
+              </wp:wrapPolygon>
+            </wp:wrapTight>
+            <wp:docPr id="10" name="Imagen 10"/>
+            <wp:cNvGraphicFramePr>
+              <a:graphicFrameLocks xmlns:a="http://schemas.openxmlformats.org/drawingml/2006/main" noChangeAspect="1"/>
+            </wp:cNvGraphicFramePr>
+            <a:graphic xmlns:a="http://schemas.openxmlformats.org/drawingml/2006/main">
+              <a:graphicData uri="http://schemas.openxmlformats.org/drawingml/2006/picture">
+                <pic:pic xmlns:pic="http://schemas.openxmlformats.org/drawingml/2006/picture">
+                  <pic:nvPicPr>
+                    <pic:cNvPr id="1" name=""/>
+                    <pic:cNvPicPr/>
+                  </pic:nvPicPr>
+                  <pic:blipFill>
+                    <a:blip r:embed="rId14">
+                      <a:extLst>
+                        <a:ext uri="{28A0092B-C50C-407E-A947-70E740481C1C}">
+                          <a14:useLocalDpi xmlns:a14="http://schemas.microsoft.com/office/drawing/2010/main" val="0"/>
+                        </a:ext>
+                      </a:extLst>
+                    </a:blip>
+                    <a:stretch>
+                      <a:fillRect/>
+                    </a:stretch>
+                  </pic:blipFill>
+                  <pic:spPr>
+                    <a:xfrm>
+                      <a:off x="0" y="0"/>
+                      <a:ext cx="5612130" cy="1419225"/>
+                    </a:xfrm>
+                    <a:prstGeom prst="rect">
+                      <a:avLst/>
+                    </a:prstGeom>
+                  </pic:spPr>
+                </pic:pic>
+              </a:graphicData>
+            </a:graphic>
+            <wp14:sizeRelH relativeFrom="page">
+              <wp14:pctWidth>0</wp14:pctWidth>
+            </wp14:sizeRelH>
+            <wp14:sizeRelV relativeFrom="page">
+              <wp14:pctHeight>0</wp14:pctHeight>
+            </wp14:sizeRelV>
+          </wp:anchor>
+        </w:drawing>
+      </w:r>
+      <w:r>
+        <w:rPr>
+          <w:sz w:val="28"/>
+          <w:szCs w:val="28"/>
+        </w:rPr>
+        <w:t>Recibe una variable categórica para el eje x y otra numérica para el eje y</w:t>
+      </w:r>
+    </w:p>
+    <w:p>
+      <w:pPr>
+        <w:pStyle w:val="Prrafodelista"/>
+        <w:numPr>
+          <w:ilvl w:val="3"/>
+          <w:numId w:val="5"/>
+        </w:numPr>
+        <w:jc w:val="both"/>
+        <w:rPr>
+          <w:sz w:val="28"/>
+          <w:szCs w:val="28"/>
+        </w:rPr>
+      </w:pPr>
+    </w:p>
+    <w:p>
+      <w:pPr>
+        <w:pStyle w:val="Prrafodelista"/>
+        <w:numPr>
+          <w:ilvl w:val="2"/>
+          <w:numId w:val="5"/>
+        </w:numPr>
+        <w:jc w:val="both"/>
+        <w:rPr>
+          <w:sz w:val="28"/>
+          <w:szCs w:val="28"/>
+        </w:rPr>
+      </w:pPr>
+      <w:r>
+        <w:rPr>
+          <w:sz w:val="28"/>
+          <w:szCs w:val="28"/>
+        </w:rPr>
+        <w:t>Gráfico de tiras</w:t>
+      </w:r>
+    </w:p>
+    <w:p>
+      <w:pPr>
+        <w:pStyle w:val="Prrafodelista"/>
+        <w:numPr>
+          <w:ilvl w:val="3"/>
+          <w:numId w:val="5"/>
+        </w:numPr>
+        <w:jc w:val="both"/>
+        <w:rPr>
+          <w:sz w:val="28"/>
+          <w:szCs w:val="28"/>
+        </w:rPr>
+      </w:pPr>
+      <w:r>
+        <w:rPr>
+          <w:sz w:val="28"/>
+          <w:szCs w:val="28"/>
+        </w:rPr>
+        <w:t>Se utiliza cuando se tienen pocas observaciones en cada grupo</w:t>
+      </w:r>
+    </w:p>
+    <w:p>
+      <w:pPr>
+        <w:pStyle w:val="Prrafodelista"/>
+        <w:numPr>
+          <w:ilvl w:val="3"/>
+          <w:numId w:val="5"/>
+        </w:numPr>
+        <w:jc w:val="both"/>
+        <w:rPr>
+          <w:sz w:val="28"/>
+          <w:szCs w:val="28"/>
+        </w:rPr>
+      </w:pPr>
+      <w:r>
+        <w:rPr>
+          <w:sz w:val="28"/>
+          <w:szCs w:val="28"/>
+        </w:rPr>
+        <w:drawing>
+          <wp:inline distT="0" distB="0" distL="0" distR="0" wp14:anchorId="436AF88D" wp14:editId="39A49476">
+            <wp:extent cx="5612130" cy="1671320"/>
+            <wp:effectExtent l="0" t="0" r="7620" b="5080"/>
+            <wp:docPr id="11" name="Imagen 11"/>
+            <wp:cNvGraphicFramePr>
+              <a:graphicFrameLocks xmlns:a="http://schemas.openxmlformats.org/drawingml/2006/main" noChangeAspect="1"/>
+            </wp:cNvGraphicFramePr>
+            <a:graphic xmlns:a="http://schemas.openxmlformats.org/drawingml/2006/main">
+              <a:graphicData uri="http://schemas.openxmlformats.org/drawingml/2006/picture">
+                <pic:pic xmlns:pic="http://schemas.openxmlformats.org/drawingml/2006/picture">
+                  <pic:nvPicPr>
+                    <pic:cNvPr id="1" name=""/>
+                    <pic:cNvPicPr/>
+                  </pic:nvPicPr>
+                  <pic:blipFill>
+                    <a:blip r:embed="rId15"/>
+                    <a:stretch>
+                      <a:fillRect/>
+                    </a:stretch>
+                  </pic:blipFill>
+                  <pic:spPr>
+                    <a:xfrm>
+                      <a:off x="0" y="0"/>
+                      <a:ext cx="5612130" cy="1671320"/>
+                    </a:xfrm>
+                    <a:prstGeom prst="rect">
+                      <a:avLst/>
+                    </a:prstGeom>
+                  </pic:spPr>
+                </pic:pic>
+              </a:graphicData>
+            </a:graphic>
+          </wp:inline>
+        </w:drawing>
+      </w:r>
+    </w:p>
+    <w:p>
+      <w:pPr>
+        <w:pStyle w:val="Prrafodelista"/>
+        <w:numPr>
+          <w:ilvl w:val="0"/>
+          <w:numId w:val="5"/>
+        </w:numPr>
+        <w:jc w:val="both"/>
+        <w:rPr>
+          <w:sz w:val="28"/>
+          <w:szCs w:val="28"/>
+        </w:rPr>
+      </w:pPr>
+      <w:r>
+        <w:rPr>
+          <w:sz w:val="28"/>
+          <w:szCs w:val="28"/>
+        </w:rPr>
+        <w:t>Cap. 4: Variables aleatorias</w:t>
+      </w:r>
     </w:p>
     <w:sectPr>
       <w:pgSz w:w="12240" w:h="15840"/>
@@ -1723,7 +4245,7 @@
         <w:rFonts w:ascii="Courier New" w:hAnsi="Courier New" w:cs="Courier New" w:hint="default"/>
       </w:rPr>
     </w:lvl>
-    <w:lvl w:ilvl="5" w:tplc="340A0005" w:tentative="1">
+    <w:lvl w:ilvl="5" w:tplc="340A0005">
       <w:start w:val="1"/>
       <w:numFmt w:val="bullet"/>
       <w:lvlText w:val=""/>
@@ -2531,6 +5053,7 @@
   <w:style w:type="character" w:default="1" w:styleId="Fuentedeprrafopredeter">
     <w:name w:val="Default Paragraph Font"/>
     <w:uiPriority w:val="1"/>
+    <w:semiHidden/>
     <w:unhideWhenUsed/>
   </w:style>
   <w:style w:type="table" w:default="1" w:styleId="Tablanormal">

</xml_diff>

<commit_message>
Resumen completo primer texto
</commit_message>
<xml_diff>
--- a/Resumen Inferencia y Modelos Estadísticos.docx
+++ b/Resumen Inferencia y Modelos Estadísticos.docx
@@ -1683,6 +1683,7 @@
       </w:pPr>
       <w:r>
         <w:rPr>
+          <w:noProof/>
           <w:sz w:val="28"/>
           <w:szCs w:val="28"/>
         </w:rPr>
@@ -2100,6 +2101,7 @@
       </w:pPr>
       <w:r>
         <w:rPr>
+          <w:noProof/>
           <w:sz w:val="28"/>
           <w:szCs w:val="28"/>
         </w:rPr>
@@ -2351,6 +2353,7 @@
       </w:pPr>
       <w:r>
         <w:rPr>
+          <w:noProof/>
           <w:sz w:val="28"/>
           <w:szCs w:val="28"/>
         </w:rPr>
@@ -2512,6 +2515,7 @@
       </w:pPr>
       <w:r>
         <w:rPr>
+          <w:noProof/>
           <w:sz w:val="28"/>
           <w:szCs w:val="28"/>
         </w:rPr>
@@ -2799,6 +2803,7 @@
       </w:pPr>
       <w:r>
         <w:rPr>
+          <w:noProof/>
           <w:sz w:val="28"/>
           <w:szCs w:val="28"/>
         </w:rPr>
@@ -2896,6 +2901,7 @@
       </w:pPr>
       <w:r>
         <w:rPr>
+          <w:noProof/>
           <w:sz w:val="28"/>
           <w:szCs w:val="28"/>
         </w:rPr>
@@ -3305,6 +3311,7 @@
       </w:pPr>
       <w:r>
         <w:rPr>
+          <w:noProof/>
           <w:sz w:val="28"/>
           <w:szCs w:val="28"/>
         </w:rPr>
@@ -3402,6 +3409,7 @@
       </w:pPr>
       <w:r>
         <w:rPr>
+          <w:noProof/>
           <w:sz w:val="28"/>
           <w:szCs w:val="28"/>
         </w:rPr>
@@ -3562,6 +3570,7 @@
       </w:pPr>
       <w:r>
         <w:rPr>
+          <w:noProof/>
           <w:sz w:val="28"/>
           <w:szCs w:val="28"/>
         </w:rPr>
@@ -3849,6 +3858,7 @@
       </w:pPr>
       <w:r>
         <w:rPr>
+          <w:noProof/>
           <w:sz w:val="28"/>
           <w:szCs w:val="28"/>
         </w:rPr>
@@ -3974,34 +3984,30 @@
       </w:pPr>
       <w:r>
         <w:rPr>
-          <w:sz w:val="28"/>
-          <w:szCs w:val="28"/>
-        </w:rPr>
-        <w:t>Se utiliza cuando se tienen pocas observaciones en cada grupo</w:t>
-      </w:r>
-    </w:p>
-    <w:p>
-      <w:pPr>
-        <w:pStyle w:val="Prrafodelista"/>
-        <w:numPr>
-          <w:ilvl w:val="3"/>
-          <w:numId w:val="5"/>
-        </w:numPr>
-        <w:jc w:val="both"/>
-        <w:rPr>
-          <w:sz w:val="28"/>
-          <w:szCs w:val="28"/>
-        </w:rPr>
-      </w:pPr>
-      <w:r>
-        <w:rPr>
+          <w:noProof/>
           <w:sz w:val="28"/>
           <w:szCs w:val="28"/>
         </w:rPr>
         <w:drawing>
-          <wp:inline distT="0" distB="0" distL="0" distR="0" wp14:anchorId="436AF88D" wp14:editId="39A49476">
+          <wp:anchor distT="0" distB="0" distL="114300" distR="114300" simplePos="0" relativeHeight="251659264" behindDoc="1" locked="0" layoutInCell="1" allowOverlap="1" wp14:anchorId="436AF88D" wp14:editId="52259BA1">
+            <wp:simplePos x="0" y="0"/>
+            <wp:positionH relativeFrom="column">
+              <wp:posOffset>835008</wp:posOffset>
+            </wp:positionH>
+            <wp:positionV relativeFrom="paragraph">
+              <wp:posOffset>488761</wp:posOffset>
+            </wp:positionV>
             <wp:extent cx="5612130" cy="1671320"/>
             <wp:effectExtent l="0" t="0" r="7620" b="5080"/>
+            <wp:wrapTight wrapText="bothSides">
+              <wp:wrapPolygon edited="0">
+                <wp:start x="0" y="0"/>
+                <wp:lineTo x="0" y="21419"/>
+                <wp:lineTo x="21556" y="21419"/>
+                <wp:lineTo x="21556" y="0"/>
+                <wp:lineTo x="0" y="0"/>
+              </wp:wrapPolygon>
+            </wp:wrapTight>
             <wp:docPr id="11" name="Imagen 11"/>
             <wp:cNvGraphicFramePr>
               <a:graphicFrameLocks xmlns:a="http://schemas.openxmlformats.org/drawingml/2006/main" noChangeAspect="1"/>
@@ -4014,7 +4020,13 @@
                     <pic:cNvPicPr/>
                   </pic:nvPicPr>
                   <pic:blipFill>
-                    <a:blip r:embed="rId15"/>
+                    <a:blip r:embed="rId15">
+                      <a:extLst>
+                        <a:ext uri="{28A0092B-C50C-407E-A947-70E740481C1C}">
+                          <a14:useLocalDpi xmlns:a14="http://schemas.microsoft.com/office/drawing/2010/main" val="0"/>
+                        </a:ext>
+                      </a:extLst>
+                    </a:blip>
                     <a:stretch>
                       <a:fillRect/>
                     </a:stretch>
@@ -4031,9 +4043,25 @@
                 </pic:pic>
               </a:graphicData>
             </a:graphic>
-          </wp:inline>
+          </wp:anchor>
         </w:drawing>
       </w:r>
+      <w:r>
+        <w:rPr>
+          <w:sz w:val="28"/>
+          <w:szCs w:val="28"/>
+        </w:rPr>
+        <w:t>Se utiliza cuando se tienen pocas observaciones en cada grupo</w:t>
+      </w:r>
+    </w:p>
+    <w:p>
+      <w:pPr>
+        <w:jc w:val="both"/>
+        <w:rPr>
+          <w:sz w:val="28"/>
+          <w:szCs w:val="28"/>
+        </w:rPr>
+      </w:pPr>
     </w:p>
     <w:p>
       <w:pPr>
@@ -4055,6 +4083,2686 @@
         </w:rPr>
         <w:t>Cap. 4: Variables aleatorias</w:t>
       </w:r>
+    </w:p>
+    <w:p>
+      <w:pPr>
+        <w:pStyle w:val="Prrafodelista"/>
+        <w:numPr>
+          <w:ilvl w:val="1"/>
+          <w:numId w:val="5"/>
+        </w:numPr>
+        <w:jc w:val="both"/>
+        <w:rPr>
+          <w:sz w:val="28"/>
+          <w:szCs w:val="28"/>
+        </w:rPr>
+      </w:pPr>
+      <w:r>
+        <w:rPr>
+          <w:sz w:val="28"/>
+          <w:szCs w:val="28"/>
+        </w:rPr>
+        <w:lastRenderedPageBreak/>
+        <w:t>Distribuciones discretas parte 1</w:t>
+      </w:r>
+    </w:p>
+    <w:p>
+      <w:pPr>
+        <w:pStyle w:val="Prrafodelista"/>
+        <w:numPr>
+          <w:ilvl w:val="2"/>
+          <w:numId w:val="5"/>
+        </w:numPr>
+        <w:jc w:val="both"/>
+        <w:rPr>
+          <w:sz w:val="28"/>
+          <w:szCs w:val="28"/>
+        </w:rPr>
+      </w:pPr>
+      <w:r>
+        <w:rPr>
+          <w:sz w:val="28"/>
+          <w:szCs w:val="28"/>
+        </w:rPr>
+        <w:t>Variable aleatoria: variable o proceso con resultado numérico. Denotada con letra mayúscula y valores con letra minúscula.</w:t>
+      </w:r>
+    </w:p>
+    <w:p>
+      <w:pPr>
+        <w:pStyle w:val="Prrafodelista"/>
+        <w:numPr>
+          <w:ilvl w:val="3"/>
+          <w:numId w:val="5"/>
+        </w:numPr>
+        <w:jc w:val="both"/>
+        <w:rPr>
+          <w:sz w:val="28"/>
+          <w:szCs w:val="28"/>
+        </w:rPr>
+      </w:pPr>
+      <w:r>
+        <w:rPr>
+          <w:sz w:val="28"/>
+          <w:szCs w:val="28"/>
+        </w:rPr>
+        <w:t>Distribución de probabilidad: probabiliadad de que ocurran diferentes valores.</w:t>
+      </w:r>
+    </w:p>
+    <w:p>
+      <w:pPr>
+        <w:pStyle w:val="Prrafodelista"/>
+        <w:numPr>
+          <w:ilvl w:val="2"/>
+          <w:numId w:val="5"/>
+        </w:numPr>
+        <w:jc w:val="both"/>
+        <w:rPr>
+          <w:sz w:val="28"/>
+          <w:szCs w:val="28"/>
+        </w:rPr>
+      </w:pPr>
+      <w:r>
+        <w:rPr>
+          <w:sz w:val="28"/>
+          <w:szCs w:val="28"/>
+        </w:rPr>
+        <w:t>Valor esperado (E(X) o μ): resultado promedio de una variable aleatoria.</w:t>
+      </w:r>
+    </w:p>
+    <w:p>
+      <w:pPr>
+        <w:pStyle w:val="Prrafodelista"/>
+        <w:numPr>
+          <w:ilvl w:val="2"/>
+          <w:numId w:val="5"/>
+        </w:numPr>
+        <w:jc w:val="both"/>
+        <w:rPr>
+          <w:sz w:val="28"/>
+          <w:szCs w:val="28"/>
+        </w:rPr>
+      </w:pPr>
+      <w:r>
+        <w:rPr>
+          <w:sz w:val="28"/>
+          <w:szCs w:val="28"/>
+        </w:rPr>
+        <w:t>Varianza general (Var(X) o σ</w:t>
+      </w:r>
+      <w:r>
+        <w:rPr>
+          <w:sz w:val="28"/>
+          <w:szCs w:val="28"/>
+          <w:vertAlign w:val="superscript"/>
+        </w:rPr>
+        <w:t>2</w:t>
+      </w:r>
+      <w:r>
+        <w:rPr>
+          <w:sz w:val="28"/>
+          <w:szCs w:val="28"/>
+        </w:rPr>
+        <w:t>): qué tan alejado podría estar un valor obtenido del valor esperado</w:t>
+      </w:r>
+    </w:p>
+    <w:p>
+      <w:pPr>
+        <w:pStyle w:val="Prrafodelista"/>
+        <w:numPr>
+          <w:ilvl w:val="2"/>
+          <w:numId w:val="5"/>
+        </w:numPr>
+        <w:jc w:val="both"/>
+        <w:rPr>
+          <w:sz w:val="28"/>
+          <w:szCs w:val="28"/>
+        </w:rPr>
+      </w:pPr>
+      <w:r>
+        <w:rPr>
+          <w:sz w:val="28"/>
+          <w:szCs w:val="28"/>
+        </w:rPr>
+        <w:t>Paquete DiscreteRV</w:t>
+      </w:r>
+    </w:p>
+    <w:p>
+      <w:pPr>
+        <w:pStyle w:val="Prrafodelista"/>
+        <w:numPr>
+          <w:ilvl w:val="2"/>
+          <w:numId w:val="5"/>
+        </w:numPr>
+        <w:jc w:val="both"/>
+        <w:rPr>
+          <w:sz w:val="28"/>
+          <w:szCs w:val="28"/>
+        </w:rPr>
+      </w:pPr>
+      <w:r>
+        <w:rPr>
+          <w:sz w:val="28"/>
+          <w:szCs w:val="28"/>
+        </w:rPr>
+        <w:t>Útil cuando se desea conocer la distribución del tiempo de ejecución de un programa</w:t>
+      </w:r>
+    </w:p>
+    <w:p>
+      <w:pPr>
+        <w:pStyle w:val="Prrafodelista"/>
+        <w:numPr>
+          <w:ilvl w:val="1"/>
+          <w:numId w:val="5"/>
+        </w:numPr>
+        <w:jc w:val="both"/>
+        <w:rPr>
+          <w:sz w:val="28"/>
+          <w:szCs w:val="28"/>
+        </w:rPr>
+      </w:pPr>
+      <w:r>
+        <w:rPr>
+          <w:sz w:val="28"/>
+          <w:szCs w:val="28"/>
+        </w:rPr>
+        <w:t>Combinaciones lineales de variables aleatorias</w:t>
+      </w:r>
+    </w:p>
+    <w:p>
+      <w:pPr>
+        <w:pStyle w:val="Prrafodelista"/>
+        <w:numPr>
+          <w:ilvl w:val="2"/>
+          <w:numId w:val="5"/>
+        </w:numPr>
+        <w:jc w:val="both"/>
+        <w:rPr>
+          <w:sz w:val="28"/>
+          <w:szCs w:val="28"/>
+        </w:rPr>
+      </w:pPr>
+      <w:r>
+        <w:rPr>
+          <w:sz w:val="28"/>
+          <w:szCs w:val="28"/>
+        </w:rPr>
+        <w:t>Para representar un fenómeno como una combinación de dos o más variables aleatorias</w:t>
+      </w:r>
+    </w:p>
+    <w:p>
+      <w:pPr>
+        <w:pStyle w:val="Prrafodelista"/>
+        <w:numPr>
+          <w:ilvl w:val="1"/>
+          <w:numId w:val="5"/>
+        </w:numPr>
+        <w:jc w:val="both"/>
+        <w:rPr>
+          <w:sz w:val="28"/>
+          <w:szCs w:val="28"/>
+        </w:rPr>
+      </w:pPr>
+      <w:r>
+        <w:rPr>
+          <w:sz w:val="28"/>
+          <w:szCs w:val="28"/>
+        </w:rPr>
+        <w:t>Distribuciones continuas</w:t>
+      </w:r>
+    </w:p>
+    <w:p>
+      <w:pPr>
+        <w:pStyle w:val="Prrafodelista"/>
+        <w:numPr>
+          <w:ilvl w:val="2"/>
+          <w:numId w:val="5"/>
+        </w:numPr>
+        <w:jc w:val="both"/>
+        <w:rPr>
+          <w:sz w:val="28"/>
+          <w:szCs w:val="28"/>
+        </w:rPr>
+      </w:pPr>
+      <w:r>
+        <w:rPr>
+          <w:sz w:val="28"/>
+          <w:szCs w:val="28"/>
+        </w:rPr>
+        <w:t>Función de densidad de probabilidad (distribución o densidad): curva continua (campana de gauss)</w:t>
+      </w:r>
+    </w:p>
+    <w:p>
+      <w:pPr>
+        <w:pStyle w:val="Prrafodelista"/>
+        <w:numPr>
+          <w:ilvl w:val="2"/>
+          <w:numId w:val="5"/>
+        </w:numPr>
+        <w:jc w:val="both"/>
+        <w:rPr>
+          <w:sz w:val="28"/>
+          <w:szCs w:val="28"/>
+        </w:rPr>
+      </w:pPr>
+      <w:r>
+        <w:rPr>
+          <w:sz w:val="28"/>
+          <w:szCs w:val="28"/>
+        </w:rPr>
+        <w:t>Dist</w:t>
+      </w:r>
+      <w:r>
+        <w:rPr>
+          <w:sz w:val="28"/>
+          <w:szCs w:val="28"/>
+        </w:rPr>
+        <w:t>r</w:t>
+      </w:r>
+      <w:r>
+        <w:rPr>
+          <w:sz w:val="28"/>
+          <w:szCs w:val="28"/>
+        </w:rPr>
+        <w:t>ibución normal</w:t>
+      </w:r>
+      <w:r>
+        <w:rPr>
+          <w:sz w:val="28"/>
+          <w:szCs w:val="28"/>
+        </w:rPr>
+        <w:t xml:space="preserve"> (distribución gaussiana)</w:t>
+      </w:r>
+    </w:p>
+    <w:p>
+      <w:pPr>
+        <w:pStyle w:val="Prrafodelista"/>
+        <w:numPr>
+          <w:ilvl w:val="3"/>
+          <w:numId w:val="5"/>
+        </w:numPr>
+        <w:jc w:val="both"/>
+        <w:rPr>
+          <w:sz w:val="28"/>
+          <w:szCs w:val="28"/>
+        </w:rPr>
+      </w:pPr>
+      <w:r>
+        <w:rPr>
+          <w:sz w:val="28"/>
+          <w:szCs w:val="28"/>
+        </w:rPr>
+        <w:t>Muchas variables se acercan a esta distribución</w:t>
+      </w:r>
+    </w:p>
+    <w:p>
+      <w:pPr>
+        <w:pStyle w:val="Prrafodelista"/>
+        <w:numPr>
+          <w:ilvl w:val="3"/>
+          <w:numId w:val="5"/>
+        </w:numPr>
+        <w:jc w:val="both"/>
+        <w:rPr>
+          <w:sz w:val="28"/>
+          <w:szCs w:val="28"/>
+        </w:rPr>
+      </w:pPr>
+      <w:r>
+        <w:rPr>
+          <w:sz w:val="28"/>
+          <w:szCs w:val="28"/>
+        </w:rPr>
+        <w:t>Es unimodal y simétrica con forma de campana</w:t>
+      </w:r>
+    </w:p>
+    <w:p>
+      <w:pPr>
+        <w:pStyle w:val="Prrafodelista"/>
+        <w:numPr>
+          <w:ilvl w:val="3"/>
+          <w:numId w:val="5"/>
+        </w:numPr>
+        <w:jc w:val="both"/>
+        <w:rPr>
+          <w:sz w:val="28"/>
+          <w:szCs w:val="28"/>
+        </w:rPr>
+      </w:pPr>
+      <w:r>
+        <w:rPr>
+          <w:sz w:val="28"/>
+          <w:szCs w:val="28"/>
+        </w:rPr>
+        <w:t>Se usa para modelar diversos fenomenos y se ajusta mediante dos parámetros</w:t>
+      </w:r>
+    </w:p>
+    <w:p>
+      <w:pPr>
+        <w:pStyle w:val="Prrafodelista"/>
+        <w:numPr>
+          <w:ilvl w:val="4"/>
+          <w:numId w:val="5"/>
+        </w:numPr>
+        <w:jc w:val="both"/>
+        <w:rPr>
+          <w:sz w:val="28"/>
+          <w:szCs w:val="28"/>
+        </w:rPr>
+      </w:pPr>
+      <w:r>
+        <w:rPr>
+          <w:sz w:val="28"/>
+          <w:szCs w:val="28"/>
+        </w:rPr>
+        <w:t>μ: la media, que desplaza el centro de la curva a lo largo del eje x</w:t>
+      </w:r>
+    </w:p>
+    <w:p>
+      <w:pPr>
+        <w:pStyle w:val="Prrafodelista"/>
+        <w:numPr>
+          <w:ilvl w:val="4"/>
+          <w:numId w:val="5"/>
+        </w:numPr>
+        <w:jc w:val="both"/>
+        <w:rPr>
+          <w:sz w:val="28"/>
+          <w:szCs w:val="28"/>
+        </w:rPr>
+      </w:pPr>
+      <w:r>
+        <w:rPr>
+          <w:sz w:val="28"/>
+          <w:szCs w:val="28"/>
+        </w:rPr>
+        <w:t>σ: la desviación estándar, que modifica su extención</w:t>
+      </w:r>
+    </w:p>
+    <w:p>
+      <w:pPr>
+        <w:pStyle w:val="Prrafodelista"/>
+        <w:numPr>
+          <w:ilvl w:val="3"/>
+          <w:numId w:val="5"/>
+        </w:numPr>
+        <w:jc w:val="both"/>
+        <w:rPr>
+          <w:sz w:val="28"/>
+          <w:szCs w:val="28"/>
+        </w:rPr>
+      </w:pPr>
+      <w:r>
+        <w:rPr>
+          <w:sz w:val="28"/>
+          <w:szCs w:val="28"/>
+        </w:rPr>
+        <w:t>N(μ, σ)</w:t>
+      </w:r>
+    </w:p>
+    <w:p>
+      <w:pPr>
+        <w:pStyle w:val="Prrafodelista"/>
+        <w:numPr>
+          <w:ilvl w:val="3"/>
+          <w:numId w:val="5"/>
+        </w:numPr>
+        <w:jc w:val="both"/>
+        <w:rPr>
+          <w:sz w:val="28"/>
+          <w:szCs w:val="28"/>
+        </w:rPr>
+      </w:pPr>
+      <w:r>
+        <w:rPr>
+          <w:sz w:val="28"/>
+          <w:szCs w:val="28"/>
+        </w:rPr>
+        <w:t>dnorm(rango_valores(vector),</w:t>
+      </w:r>
+      <w:r>
+        <w:rPr>
+          <w:sz w:val="28"/>
+          <w:szCs w:val="28"/>
+        </w:rPr>
+        <w:t xml:space="preserve"> </w:t>
+      </w:r>
+      <w:r>
+        <w:rPr>
+          <w:sz w:val="28"/>
+          <w:szCs w:val="28"/>
+        </w:rPr>
+        <w:t>μ, σ) calcula la densidad de la disvtribución normal</w:t>
+      </w:r>
+    </w:p>
+    <w:p>
+      <w:pPr>
+        <w:pStyle w:val="Prrafodelista"/>
+        <w:numPr>
+          <w:ilvl w:val="3"/>
+          <w:numId w:val="5"/>
+        </w:numPr>
+        <w:jc w:val="both"/>
+        <w:rPr>
+          <w:sz w:val="28"/>
+          <w:szCs w:val="28"/>
+        </w:rPr>
+      </w:pPr>
+      <w:r>
+        <w:rPr>
+          <w:sz w:val="28"/>
+          <w:szCs w:val="28"/>
+        </w:rPr>
+        <w:t xml:space="preserve">técnicas de estandarización: para determinar cuan usal es un dete. </w:t>
+      </w:r>
+      <w:r>
+        <w:rPr>
+          <w:sz w:val="28"/>
+          <w:szCs w:val="28"/>
+        </w:rPr>
+        <w:t>v</w:t>
+      </w:r>
+      <w:r>
+        <w:rPr>
+          <w:sz w:val="28"/>
+          <w:szCs w:val="28"/>
+        </w:rPr>
+        <w:t>alor en una escala única</w:t>
+      </w:r>
+    </w:p>
+    <w:p>
+      <w:pPr>
+        <w:pStyle w:val="Prrafodelista"/>
+        <w:numPr>
+          <w:ilvl w:val="4"/>
+          <w:numId w:val="5"/>
+        </w:numPr>
+        <w:jc w:val="both"/>
+        <w:rPr>
+          <w:sz w:val="28"/>
+          <w:szCs w:val="28"/>
+        </w:rPr>
+      </w:pPr>
+      <w:r>
+        <w:rPr>
+          <w:sz w:val="28"/>
+          <w:szCs w:val="28"/>
+        </w:rPr>
+        <w:lastRenderedPageBreak/>
+        <w:t>valor z: cuan encima o debajo de la media se encuentra una observación x</w:t>
+      </w:r>
+    </w:p>
+    <w:p>
+      <w:pPr>
+        <w:pStyle w:val="Prrafodelista"/>
+        <w:numPr>
+          <w:ilvl w:val="5"/>
+          <w:numId w:val="5"/>
+        </w:numPr>
+        <w:jc w:val="both"/>
+        <w:rPr>
+          <w:sz w:val="28"/>
+          <w:szCs w:val="28"/>
+        </w:rPr>
+      </w:pPr>
+      <w:r>
+        <w:rPr>
+          <w:sz w:val="28"/>
+          <w:szCs w:val="28"/>
+        </w:rPr>
+        <w:t>para encontrar percentiles correspondientes a la función de distribución</w:t>
+      </w:r>
+    </w:p>
+    <w:p>
+      <w:pPr>
+        <w:pStyle w:val="Prrafodelista"/>
+        <w:numPr>
+          <w:ilvl w:val="4"/>
+          <w:numId w:val="5"/>
+        </w:numPr>
+        <w:jc w:val="both"/>
+        <w:rPr>
+          <w:sz w:val="28"/>
+          <w:szCs w:val="28"/>
+        </w:rPr>
+      </w:pPr>
+      <w:r>
+        <w:rPr>
+          <w:sz w:val="28"/>
+          <w:szCs w:val="28"/>
+        </w:rPr>
+        <w:t>pnorm(vector_valores, mean - 0, sd = 1): prob de que se tome un valor mayor al entregado en q</w:t>
+      </w:r>
+    </w:p>
+    <w:p>
+      <w:pPr>
+        <w:pStyle w:val="Prrafodelista"/>
+        <w:numPr>
+          <w:ilvl w:val="4"/>
+          <w:numId w:val="5"/>
+        </w:numPr>
+        <w:jc w:val="both"/>
+        <w:rPr>
+          <w:sz w:val="28"/>
+          <w:szCs w:val="28"/>
+        </w:rPr>
+      </w:pPr>
+      <w:r>
+        <w:rPr>
+          <w:sz w:val="28"/>
+          <w:szCs w:val="28"/>
+        </w:rPr>
+        <w:t>qnorm(prob_acumulada, mean - 0, sd = 1)</w:t>
+      </w:r>
+    </w:p>
+    <w:p>
+      <w:pPr>
+        <w:pStyle w:val="Prrafodelista"/>
+        <w:numPr>
+          <w:ilvl w:val="4"/>
+          <w:numId w:val="5"/>
+        </w:numPr>
+        <w:jc w:val="both"/>
+        <w:rPr>
+          <w:sz w:val="28"/>
+          <w:szCs w:val="28"/>
+        </w:rPr>
+      </w:pPr>
+      <w:r>
+        <w:rPr>
+          <w:sz w:val="28"/>
+          <w:szCs w:val="28"/>
+        </w:rPr>
+        <w:t>rnorm(n, mean - 0, sd = 1): genera un vector con n observaciones dentro de la distribución normal</w:t>
+      </w:r>
+    </w:p>
+    <w:p>
+      <w:pPr>
+        <w:pStyle w:val="Prrafodelista"/>
+        <w:numPr>
+          <w:ilvl w:val="4"/>
+          <w:numId w:val="5"/>
+        </w:numPr>
+        <w:jc w:val="both"/>
+        <w:rPr>
+          <w:sz w:val="28"/>
+          <w:szCs w:val="28"/>
+        </w:rPr>
+      </w:pPr>
+      <w:r>
+        <w:rPr>
+          <w:sz w:val="28"/>
+          <w:szCs w:val="28"/>
+        </w:rPr>
+        <w:t>Regla</w:t>
+      </w:r>
+      <w:r>
+        <w:rPr>
+          <w:sz w:val="28"/>
+          <w:szCs w:val="28"/>
+        </w:rPr>
+        <w:tab/>
+      </w:r>
+    </w:p>
+    <w:p>
+      <w:pPr>
+        <w:pStyle w:val="Prrafodelista"/>
+        <w:numPr>
+          <w:ilvl w:val="5"/>
+          <w:numId w:val="5"/>
+        </w:numPr>
+        <w:jc w:val="both"/>
+        <w:rPr>
+          <w:sz w:val="28"/>
+          <w:szCs w:val="28"/>
+        </w:rPr>
+      </w:pPr>
+      <w:r>
+        <w:rPr>
+          <w:sz w:val="28"/>
+          <w:szCs w:val="28"/>
+        </w:rPr>
+        <w:t>Cerca de 68 % de las observaciones se encuentran a una distancia de una desviación estándar de la</w:t>
+      </w:r>
+      <w:r>
+        <w:rPr>
+          <w:sz w:val="28"/>
+          <w:szCs w:val="28"/>
+        </w:rPr>
+        <w:t xml:space="preserve"> </w:t>
+      </w:r>
+      <w:r>
+        <w:rPr>
+          <w:sz w:val="28"/>
+          <w:szCs w:val="28"/>
+        </w:rPr>
+        <w:t>media.</w:t>
+      </w:r>
+    </w:p>
+    <w:p>
+      <w:pPr>
+        <w:pStyle w:val="Prrafodelista"/>
+        <w:numPr>
+          <w:ilvl w:val="5"/>
+          <w:numId w:val="5"/>
+        </w:numPr>
+        <w:jc w:val="both"/>
+        <w:rPr>
+          <w:sz w:val="28"/>
+          <w:szCs w:val="28"/>
+        </w:rPr>
+      </w:pPr>
+      <w:r>
+        <w:rPr>
+          <w:sz w:val="28"/>
+          <w:szCs w:val="28"/>
+        </w:rPr>
+        <w:t>Alrededor de 95 % de las observaciones se encuentran a una distancia de dos desviación estándar de la</w:t>
+      </w:r>
+      <w:r>
+        <w:rPr>
+          <w:sz w:val="28"/>
+          <w:szCs w:val="28"/>
+        </w:rPr>
+        <w:t xml:space="preserve"> </w:t>
+      </w:r>
+      <w:r>
+        <w:rPr>
+          <w:sz w:val="28"/>
+          <w:szCs w:val="28"/>
+        </w:rPr>
+        <w:t>media.</w:t>
+      </w:r>
+    </w:p>
+    <w:p>
+      <w:pPr>
+        <w:pStyle w:val="Prrafodelista"/>
+        <w:numPr>
+          <w:ilvl w:val="5"/>
+          <w:numId w:val="5"/>
+        </w:numPr>
+        <w:jc w:val="both"/>
+        <w:rPr>
+          <w:sz w:val="28"/>
+          <w:szCs w:val="28"/>
+        </w:rPr>
+      </w:pPr>
+      <w:r>
+        <w:rPr>
+          <w:sz w:val="28"/>
+          <w:szCs w:val="28"/>
+        </w:rPr>
+        <w:t>Aproximadamente 99.7 % de las observaciones se encuentran a una distancia de tres desviación estándar</w:t>
+      </w:r>
+      <w:r>
+        <w:rPr>
+          <w:sz w:val="28"/>
+          <w:szCs w:val="28"/>
+        </w:rPr>
+        <w:t xml:space="preserve"> </w:t>
+      </w:r>
+      <w:r>
+        <w:rPr>
+          <w:sz w:val="28"/>
+          <w:szCs w:val="28"/>
+        </w:rPr>
+        <w:t>de la media</w:t>
+      </w:r>
+    </w:p>
+    <w:p>
+      <w:pPr>
+        <w:pStyle w:val="Prrafodelista"/>
+        <w:numPr>
+          <w:ilvl w:val="3"/>
+          <w:numId w:val="5"/>
+        </w:numPr>
+        <w:rPr>
+          <w:sz w:val="28"/>
+          <w:szCs w:val="28"/>
+        </w:rPr>
+      </w:pPr>
+      <w:r>
+        <w:rPr>
+          <w:sz w:val="28"/>
+          <w:szCs w:val="28"/>
+        </w:rPr>
+        <w:t>Distribución chi-cuadrado (ji-cuadrado o X</w:t>
+      </w:r>
+      <w:r>
+        <w:rPr>
+          <w:sz w:val="28"/>
+          <w:szCs w:val="28"/>
+          <w:vertAlign w:val="superscript"/>
+        </w:rPr>
+        <w:t>2</w:t>
+      </w:r>
+      <w:r>
+        <w:rPr>
+          <w:sz w:val="28"/>
+          <w:szCs w:val="28"/>
+        </w:rPr>
+        <w:t>)</w:t>
+      </w:r>
+    </w:p>
+    <w:p>
+      <w:pPr>
+        <w:pStyle w:val="Prrafodelista"/>
+        <w:numPr>
+          <w:ilvl w:val="4"/>
+          <w:numId w:val="5"/>
+        </w:numPr>
+        <w:jc w:val="both"/>
+        <w:rPr>
+          <w:sz w:val="28"/>
+          <w:szCs w:val="28"/>
+        </w:rPr>
+      </w:pPr>
+      <w:r>
+        <w:rPr>
+          <w:sz w:val="28"/>
+          <w:szCs w:val="28"/>
+        </w:rPr>
+        <w:t>Para caracterizar valores siempre positivos y desviados a la derecha</w:t>
+      </w:r>
+    </w:p>
+    <w:p>
+      <w:pPr>
+        <w:pStyle w:val="Prrafodelista"/>
+        <w:numPr>
+          <w:ilvl w:val="4"/>
+          <w:numId w:val="5"/>
+        </w:numPr>
+        <w:jc w:val="both"/>
+        <w:rPr>
+          <w:sz w:val="28"/>
+          <w:szCs w:val="28"/>
+        </w:rPr>
+      </w:pPr>
+      <w:r>
+        <w:rPr>
+          <w:sz w:val="28"/>
+          <w:szCs w:val="28"/>
+        </w:rPr>
+        <w:t>Parámetro: grados de libertad (v)</w:t>
+      </w:r>
+    </w:p>
+    <w:p>
+      <w:pPr>
+        <w:pStyle w:val="Prrafodelista"/>
+        <w:numPr>
+          <w:ilvl w:val="5"/>
+          <w:numId w:val="5"/>
+        </w:numPr>
+        <w:jc w:val="both"/>
+        <w:rPr>
+          <w:sz w:val="28"/>
+          <w:szCs w:val="28"/>
+        </w:rPr>
+      </w:pPr>
+      <w:r>
+        <w:rPr>
+          <w:sz w:val="28"/>
+          <w:szCs w:val="28"/>
+        </w:rPr>
+        <w:t>Estimación de observaciones usadas para calcular un estimador</w:t>
+      </w:r>
+    </w:p>
+    <w:p>
+      <w:pPr>
+        <w:pStyle w:val="Prrafodelista"/>
+        <w:numPr>
+          <w:ilvl w:val="4"/>
+          <w:numId w:val="5"/>
+        </w:numPr>
+        <w:jc w:val="both"/>
+        <w:rPr>
+          <w:sz w:val="28"/>
+          <w:szCs w:val="28"/>
+        </w:rPr>
+      </w:pPr>
+      <w:r>
+        <w:rPr>
+          <w:sz w:val="28"/>
+          <w:szCs w:val="28"/>
+        </w:rPr>
+        <w:t>Cómo la cantidad de valores pueden cambiar en un conjunto de datos</w:t>
+      </w:r>
+    </w:p>
+    <w:p>
+      <w:pPr>
+        <w:pStyle w:val="Prrafodelista"/>
+        <w:numPr>
+          <w:ilvl w:val="4"/>
+          <w:numId w:val="5"/>
+        </w:numPr>
+        <w:jc w:val="both"/>
+        <w:rPr>
+          <w:sz w:val="28"/>
+          <w:szCs w:val="28"/>
+        </w:rPr>
+      </w:pPr>
+      <w:r>
+        <w:rPr>
+          <w:sz w:val="28"/>
+          <w:szCs w:val="28"/>
+        </w:rPr>
+        <w:t>μ = v, σ = 2v</w:t>
+      </w:r>
+    </w:p>
+    <w:p>
+      <w:pPr>
+        <w:pStyle w:val="Prrafodelista"/>
+        <w:numPr>
+          <w:ilvl w:val="4"/>
+          <w:numId w:val="5"/>
+        </w:numPr>
+        <w:jc w:val="both"/>
+        <w:rPr>
+          <w:sz w:val="28"/>
+          <w:szCs w:val="28"/>
+        </w:rPr>
+      </w:pPr>
+      <w:r>
+        <w:rPr>
+          <w:sz w:val="28"/>
+          <w:szCs w:val="28"/>
+        </w:rPr>
+        <w:t>dchisq(x, df).</w:t>
+      </w:r>
+    </w:p>
+    <w:p>
+      <w:pPr>
+        <w:pStyle w:val="Prrafodelista"/>
+        <w:numPr>
+          <w:ilvl w:val="4"/>
+          <w:numId w:val="5"/>
+        </w:numPr>
+        <w:jc w:val="both"/>
+        <w:rPr>
+          <w:sz w:val="28"/>
+          <w:szCs w:val="28"/>
+        </w:rPr>
+      </w:pPr>
+      <w:r>
+        <w:rPr>
+          <w:sz w:val="28"/>
+          <w:szCs w:val="28"/>
+        </w:rPr>
+        <w:t>pchisq(q, df, lower.tail).</w:t>
+      </w:r>
+    </w:p>
+    <w:p>
+      <w:pPr>
+        <w:pStyle w:val="Prrafodelista"/>
+        <w:numPr>
+          <w:ilvl w:val="4"/>
+          <w:numId w:val="5"/>
+        </w:numPr>
+        <w:jc w:val="both"/>
+        <w:rPr>
+          <w:sz w:val="28"/>
+          <w:szCs w:val="28"/>
+        </w:rPr>
+      </w:pPr>
+      <w:r>
+        <w:rPr>
+          <w:sz w:val="28"/>
+          <w:szCs w:val="28"/>
+        </w:rPr>
+        <w:t>qchisq(p, df, lower.tail).</w:t>
+      </w:r>
+    </w:p>
+    <w:p>
+      <w:pPr>
+        <w:pStyle w:val="Prrafodelista"/>
+        <w:numPr>
+          <w:ilvl w:val="4"/>
+          <w:numId w:val="5"/>
+        </w:numPr>
+        <w:jc w:val="both"/>
+        <w:rPr>
+          <w:sz w:val="28"/>
+          <w:szCs w:val="28"/>
+        </w:rPr>
+      </w:pPr>
+      <w:r>
+        <w:rPr>
+          <w:sz w:val="28"/>
+          <w:szCs w:val="28"/>
+        </w:rPr>
+        <w:lastRenderedPageBreak/>
+        <w:t>rchisq(n, df).</w:t>
+      </w:r>
+    </w:p>
+    <w:p>
+      <w:pPr>
+        <w:pStyle w:val="Prrafodelista"/>
+        <w:numPr>
+          <w:ilvl w:val="5"/>
+          <w:numId w:val="5"/>
+        </w:numPr>
+        <w:jc w:val="both"/>
+        <w:rPr>
+          <w:sz w:val="28"/>
+          <w:szCs w:val="28"/>
+        </w:rPr>
+      </w:pPr>
+      <w:r>
+        <w:rPr>
+          <w:sz w:val="28"/>
+          <w:szCs w:val="28"/>
+        </w:rPr>
+        <w:t>x, q son vectores de cuantiles (enteros no negativos).</w:t>
+      </w:r>
+    </w:p>
+    <w:p>
+      <w:pPr>
+        <w:pStyle w:val="Prrafodelista"/>
+        <w:numPr>
+          <w:ilvl w:val="5"/>
+          <w:numId w:val="5"/>
+        </w:numPr>
+        <w:jc w:val="both"/>
+        <w:rPr>
+          <w:sz w:val="28"/>
+          <w:szCs w:val="28"/>
+        </w:rPr>
+      </w:pPr>
+      <w:r>
+        <w:rPr>
+          <w:sz w:val="28"/>
+          <w:szCs w:val="28"/>
+        </w:rPr>
+        <w:t>p es un vector de probabilidades.</w:t>
+      </w:r>
+    </w:p>
+    <w:p>
+      <w:pPr>
+        <w:pStyle w:val="Prrafodelista"/>
+        <w:numPr>
+          <w:ilvl w:val="5"/>
+          <w:numId w:val="5"/>
+        </w:numPr>
+        <w:jc w:val="both"/>
+        <w:rPr>
+          <w:sz w:val="28"/>
+          <w:szCs w:val="28"/>
+        </w:rPr>
+      </w:pPr>
+      <w:r>
+        <w:rPr>
+          <w:sz w:val="28"/>
+          <w:szCs w:val="28"/>
+        </w:rPr>
+        <w:t>n es la cantidad de observaciones.</w:t>
+      </w:r>
+    </w:p>
+    <w:p>
+      <w:pPr>
+        <w:pStyle w:val="Prrafodelista"/>
+        <w:numPr>
+          <w:ilvl w:val="5"/>
+          <w:numId w:val="5"/>
+        </w:numPr>
+        <w:jc w:val="both"/>
+        <w:rPr>
+          <w:sz w:val="28"/>
+          <w:szCs w:val="28"/>
+        </w:rPr>
+      </w:pPr>
+      <w:r>
+        <w:rPr>
+          <w:sz w:val="28"/>
+          <w:szCs w:val="28"/>
+        </w:rPr>
+        <w:t>df son los grados de libertad.</w:t>
+      </w:r>
+    </w:p>
+    <w:p>
+      <w:pPr>
+        <w:pStyle w:val="Prrafodelista"/>
+        <w:numPr>
+          <w:ilvl w:val="5"/>
+          <w:numId w:val="5"/>
+        </w:numPr>
+        <w:jc w:val="both"/>
+        <w:rPr>
+          <w:sz w:val="28"/>
+          <w:szCs w:val="28"/>
+        </w:rPr>
+      </w:pPr>
+      <w:r>
+        <w:rPr>
+          <w:sz w:val="28"/>
+          <w:szCs w:val="28"/>
+        </w:rPr>
+        <w:t>lower.tail es análogo al de la función pnorm</w:t>
+      </w:r>
+    </w:p>
+    <w:p>
+      <w:pPr>
+        <w:pStyle w:val="Prrafodelista"/>
+        <w:numPr>
+          <w:ilvl w:val="3"/>
+          <w:numId w:val="5"/>
+        </w:numPr>
+        <w:jc w:val="both"/>
+        <w:rPr>
+          <w:sz w:val="28"/>
+          <w:szCs w:val="28"/>
+        </w:rPr>
+      </w:pPr>
+      <w:r>
+        <w:rPr>
+          <w:sz w:val="28"/>
+          <w:szCs w:val="28"/>
+        </w:rPr>
+        <w:t>Distribución t de Student</w:t>
+      </w:r>
+    </w:p>
+    <w:p>
+      <w:pPr>
+        <w:pStyle w:val="Prrafodelista"/>
+        <w:numPr>
+          <w:ilvl w:val="4"/>
+          <w:numId w:val="5"/>
+        </w:numPr>
+        <w:jc w:val="both"/>
+        <w:rPr>
+          <w:sz w:val="28"/>
+          <w:szCs w:val="28"/>
+        </w:rPr>
+      </w:pPr>
+      <w:r>
+        <w:rPr>
+          <w:sz w:val="28"/>
+          <w:szCs w:val="28"/>
+        </w:rPr>
+        <w:t>Utilizada con muestras pequeñas</w:t>
+      </w:r>
+    </w:p>
+    <w:p>
+      <w:pPr>
+        <w:pStyle w:val="Prrafodelista"/>
+        <w:numPr>
+          <w:ilvl w:val="4"/>
+          <w:numId w:val="5"/>
+        </w:numPr>
+        <w:jc w:val="both"/>
+        <w:rPr>
+          <w:sz w:val="28"/>
+          <w:szCs w:val="28"/>
+        </w:rPr>
+      </w:pPr>
+      <w:r>
+        <w:rPr>
+          <w:sz w:val="28"/>
+          <w:szCs w:val="28"/>
+        </w:rPr>
+        <w:t>Parámetro: grados de libertad (v)</w:t>
+      </w:r>
+    </w:p>
+    <w:p>
+      <w:pPr>
+        <w:pStyle w:val="Prrafodelista"/>
+        <w:numPr>
+          <w:ilvl w:val="4"/>
+          <w:numId w:val="5"/>
+        </w:numPr>
+        <w:jc w:val="both"/>
+        <w:rPr>
+          <w:sz w:val="28"/>
+          <w:szCs w:val="28"/>
+        </w:rPr>
+      </w:pPr>
+      <w:r>
+        <w:rPr>
+          <w:sz w:val="28"/>
+          <w:szCs w:val="28"/>
+        </w:rPr>
+        <w:t>+ v + semejante a la normal</w:t>
+      </w:r>
+    </w:p>
+    <w:p>
+      <w:pPr>
+        <w:pStyle w:val="Prrafodelista"/>
+        <w:numPr>
+          <w:ilvl w:val="4"/>
+          <w:numId w:val="5"/>
+        </w:numPr>
+        <w:jc w:val="both"/>
+        <w:rPr>
+          <w:sz w:val="28"/>
+          <w:szCs w:val="28"/>
+        </w:rPr>
+      </w:pPr>
+      <w:r>
+        <w:rPr>
+          <w:sz w:val="28"/>
+          <w:szCs w:val="28"/>
+        </w:rPr>
+        <w:t xml:space="preserve">Para v &gt; 1, </w:t>
+      </w:r>
+      <w:r>
+        <w:rPr>
+          <w:sz w:val="28"/>
+          <w:szCs w:val="28"/>
+        </w:rPr>
+        <w:t xml:space="preserve">μ = </w:t>
+      </w:r>
+      <w:r>
+        <w:rPr>
+          <w:sz w:val="28"/>
+          <w:szCs w:val="28"/>
+        </w:rPr>
+        <w:t>0.</w:t>
+      </w:r>
+    </w:p>
+    <w:p>
+      <w:pPr>
+        <w:pStyle w:val="Prrafodelista"/>
+        <w:numPr>
+          <w:ilvl w:val="5"/>
+          <w:numId w:val="5"/>
+        </w:numPr>
+        <w:jc w:val="both"/>
+        <w:rPr>
+          <w:sz w:val="28"/>
+          <w:szCs w:val="28"/>
+        </w:rPr>
+      </w:pPr>
+      <w:r>
+        <w:rPr>
+          <w:sz w:val="28"/>
+          <w:szCs w:val="28"/>
+        </w:rPr>
+        <w:t>dt(x, df).</w:t>
+      </w:r>
+    </w:p>
+    <w:p>
+      <w:pPr>
+        <w:pStyle w:val="Prrafodelista"/>
+        <w:numPr>
+          <w:ilvl w:val="5"/>
+          <w:numId w:val="5"/>
+        </w:numPr>
+        <w:jc w:val="both"/>
+        <w:rPr>
+          <w:sz w:val="28"/>
+          <w:szCs w:val="28"/>
+        </w:rPr>
+      </w:pPr>
+      <w:r>
+        <w:rPr>
+          <w:sz w:val="28"/>
+          <w:szCs w:val="28"/>
+        </w:rPr>
+        <w:t>pt(q, df, lower.tail).</w:t>
+      </w:r>
+    </w:p>
+    <w:p>
+      <w:pPr>
+        <w:pStyle w:val="Prrafodelista"/>
+        <w:numPr>
+          <w:ilvl w:val="5"/>
+          <w:numId w:val="5"/>
+        </w:numPr>
+        <w:jc w:val="both"/>
+        <w:rPr>
+          <w:sz w:val="28"/>
+          <w:szCs w:val="28"/>
+        </w:rPr>
+      </w:pPr>
+      <w:r>
+        <w:rPr>
+          <w:sz w:val="28"/>
+          <w:szCs w:val="28"/>
+        </w:rPr>
+        <w:t>qt(p, df, lower.tail).</w:t>
+      </w:r>
+    </w:p>
+    <w:p>
+      <w:pPr>
+        <w:pStyle w:val="Prrafodelista"/>
+        <w:numPr>
+          <w:ilvl w:val="5"/>
+          <w:numId w:val="5"/>
+        </w:numPr>
+        <w:jc w:val="both"/>
+        <w:rPr>
+          <w:sz w:val="28"/>
+          <w:szCs w:val="28"/>
+        </w:rPr>
+      </w:pPr>
+      <w:r>
+        <w:rPr>
+          <w:sz w:val="28"/>
+          <w:szCs w:val="28"/>
+        </w:rPr>
+        <w:t>rt(n, df).</w:t>
+      </w:r>
+    </w:p>
+    <w:p>
+      <w:pPr>
+        <w:pStyle w:val="Prrafodelista"/>
+        <w:numPr>
+          <w:ilvl w:val="3"/>
+          <w:numId w:val="5"/>
+        </w:numPr>
+        <w:jc w:val="both"/>
+        <w:rPr>
+          <w:sz w:val="28"/>
+          <w:szCs w:val="28"/>
+        </w:rPr>
+      </w:pPr>
+      <w:r>
+        <w:rPr>
+          <w:sz w:val="28"/>
+          <w:szCs w:val="28"/>
+        </w:rPr>
+        <w:t>Distribución F</w:t>
+      </w:r>
+    </w:p>
+    <w:p>
+      <w:pPr>
+        <w:pStyle w:val="Prrafodelista"/>
+        <w:numPr>
+          <w:ilvl w:val="4"/>
+          <w:numId w:val="5"/>
+        </w:numPr>
+        <w:jc w:val="both"/>
+        <w:rPr>
+          <w:sz w:val="28"/>
+          <w:szCs w:val="28"/>
+        </w:rPr>
+      </w:pPr>
+      <w:r>
+        <w:rPr>
+          <w:sz w:val="28"/>
+          <w:szCs w:val="28"/>
+        </w:rPr>
+        <w:t>df(x, df1, df2).</w:t>
+      </w:r>
+    </w:p>
+    <w:p>
+      <w:pPr>
+        <w:pStyle w:val="Prrafodelista"/>
+        <w:numPr>
+          <w:ilvl w:val="4"/>
+          <w:numId w:val="5"/>
+        </w:numPr>
+        <w:jc w:val="both"/>
+        <w:rPr>
+          <w:sz w:val="28"/>
+          <w:szCs w:val="28"/>
+        </w:rPr>
+      </w:pPr>
+      <w:r>
+        <w:rPr>
+          <w:sz w:val="28"/>
+          <w:szCs w:val="28"/>
+        </w:rPr>
+        <w:t>pf(q, df1, df2, lower.tail).</w:t>
+      </w:r>
+    </w:p>
+    <w:p>
+      <w:pPr>
+        <w:pStyle w:val="Prrafodelista"/>
+        <w:numPr>
+          <w:ilvl w:val="4"/>
+          <w:numId w:val="5"/>
+        </w:numPr>
+        <w:jc w:val="both"/>
+        <w:rPr>
+          <w:sz w:val="28"/>
+          <w:szCs w:val="28"/>
+        </w:rPr>
+      </w:pPr>
+      <w:r>
+        <w:rPr>
+          <w:sz w:val="28"/>
+          <w:szCs w:val="28"/>
+        </w:rPr>
+        <w:t>qf(p, df1, df2, lower.tail).</w:t>
+      </w:r>
+    </w:p>
+    <w:p>
+      <w:pPr>
+        <w:pStyle w:val="Prrafodelista"/>
+        <w:numPr>
+          <w:ilvl w:val="4"/>
+          <w:numId w:val="5"/>
+        </w:numPr>
+        <w:jc w:val="both"/>
+        <w:rPr>
+          <w:sz w:val="28"/>
+          <w:szCs w:val="28"/>
+        </w:rPr>
+      </w:pPr>
+      <w:r>
+        <w:rPr>
+          <w:sz w:val="28"/>
+          <w:szCs w:val="28"/>
+        </w:rPr>
+        <w:t>rf(n, df1, df2).</w:t>
+      </w:r>
+      <w:r>
+        <w:rPr>
+          <w:sz w:val="28"/>
+          <w:szCs w:val="28"/>
+        </w:rPr>
+        <w:cr/>
+      </w:r>
+    </w:p>
+    <w:p>
+      <w:pPr>
+        <w:pStyle w:val="Prrafodelista"/>
+        <w:numPr>
+          <w:ilvl w:val="1"/>
+          <w:numId w:val="5"/>
+        </w:numPr>
+        <w:jc w:val="both"/>
+        <w:rPr>
+          <w:sz w:val="28"/>
+          <w:szCs w:val="28"/>
+        </w:rPr>
+      </w:pPr>
+      <w:r>
+        <w:rPr>
+          <w:sz w:val="28"/>
+          <w:szCs w:val="28"/>
+        </w:rPr>
+        <w:t>Distribuciones discretas parte 2</w:t>
+      </w:r>
+    </w:p>
+    <w:p>
+      <w:pPr>
+        <w:pStyle w:val="Prrafodelista"/>
+        <w:numPr>
+          <w:ilvl w:val="2"/>
+          <w:numId w:val="5"/>
+        </w:numPr>
+        <w:jc w:val="both"/>
+        <w:rPr>
+          <w:sz w:val="28"/>
+          <w:szCs w:val="28"/>
+        </w:rPr>
+      </w:pPr>
+      <w:r>
+        <w:rPr>
+          <w:sz w:val="28"/>
+          <w:szCs w:val="28"/>
+        </w:rPr>
+        <w:t>Distribución Bernoulli</w:t>
+      </w:r>
+    </w:p>
+    <w:p>
+      <w:pPr>
+        <w:pStyle w:val="Prrafodelista"/>
+        <w:numPr>
+          <w:ilvl w:val="3"/>
+          <w:numId w:val="5"/>
+        </w:numPr>
+        <w:jc w:val="both"/>
+        <w:rPr>
+          <w:sz w:val="28"/>
+          <w:szCs w:val="28"/>
+        </w:rPr>
+      </w:pPr>
+      <w:r>
+        <w:rPr>
+          <w:sz w:val="28"/>
+          <w:szCs w:val="28"/>
+        </w:rPr>
+        <w:t>Variable aleatoria de Bernoulli: en cada intento individual tiene solo dos resultados: éxito (p) o fracaso (1-p)</w:t>
+      </w:r>
+    </w:p>
+    <w:p>
+      <w:pPr>
+        <w:pStyle w:val="Prrafodelista"/>
+        <w:numPr>
+          <w:ilvl w:val="3"/>
+          <w:numId w:val="5"/>
+        </w:numPr>
+        <w:jc w:val="both"/>
+        <w:rPr>
+          <w:sz w:val="28"/>
+          <w:szCs w:val="28"/>
+        </w:rPr>
+      </w:pPr>
+      <w:r>
+        <w:rPr>
+          <w:sz w:val="28"/>
+          <w:szCs w:val="28"/>
+        </w:rPr>
+        <w:t xml:space="preserve">Proporción de la muestra: </w:t>
+      </w:r>
+      <m:oMath>
+        <m:f>
+          <m:fPr>
+            <m:ctrlPr>
+              <w:rPr>
+                <w:rFonts w:ascii="Cambria Math" w:hAnsi="Cambria Math"/>
+                <w:i/>
+                <w:sz w:val="28"/>
+                <w:szCs w:val="28"/>
+              </w:rPr>
+            </m:ctrlPr>
+          </m:fPr>
+          <m:num>
+            <m:r>
+              <w:rPr>
+                <w:rFonts w:ascii="Cambria Math" w:hAnsi="Cambria Math"/>
+                <w:sz w:val="28"/>
+                <w:szCs w:val="28"/>
+              </w:rPr>
+              <m:t>#éxitos</m:t>
+            </m:r>
+          </m:num>
+          <m:den>
+            <m:r>
+              <w:rPr>
+                <w:rFonts w:ascii="Cambria Math" w:hAnsi="Cambria Math"/>
+                <w:sz w:val="28"/>
+                <w:szCs w:val="28"/>
+              </w:rPr>
+              <m:t>#intentos</m:t>
+            </m:r>
+          </m:den>
+        </m:f>
+      </m:oMath>
+    </w:p>
+    <w:p>
+      <w:pPr>
+        <w:pStyle w:val="Prrafodelista"/>
+        <w:numPr>
+          <w:ilvl w:val="3"/>
+          <w:numId w:val="5"/>
+        </w:numPr>
+        <w:jc w:val="both"/>
+        <w:rPr>
+          <w:sz w:val="28"/>
+          <w:szCs w:val="28"/>
+        </w:rPr>
+      </w:pPr>
+      <w:r>
+        <w:rPr>
+          <w:sz w:val="28"/>
+          <w:szCs w:val="28"/>
+        </w:rPr>
+        <w:t>μ =</w:t>
+      </w:r>
+      <w:r>
+        <w:rPr>
+          <w:sz w:val="28"/>
+          <w:szCs w:val="28"/>
+        </w:rPr>
+        <w:t xml:space="preserve"> p</w:t>
+      </w:r>
+    </w:p>
+    <w:p>
+      <w:pPr>
+        <w:pStyle w:val="Prrafodelista"/>
+        <w:numPr>
+          <w:ilvl w:val="3"/>
+          <w:numId w:val="5"/>
+        </w:numPr>
+        <w:jc w:val="both"/>
+        <w:rPr>
+          <w:sz w:val="28"/>
+          <w:szCs w:val="28"/>
+        </w:rPr>
+      </w:pPr>
+      <w:r>
+        <w:rPr>
+          <w:sz w:val="28"/>
+          <w:szCs w:val="28"/>
+        </w:rPr>
+        <w:t>dbern(x, prob).</w:t>
+      </w:r>
+    </w:p>
+    <w:p>
+      <w:pPr>
+        <w:pStyle w:val="Prrafodelista"/>
+        <w:numPr>
+          <w:ilvl w:val="3"/>
+          <w:numId w:val="5"/>
+        </w:numPr>
+        <w:jc w:val="both"/>
+        <w:rPr>
+          <w:sz w:val="28"/>
+          <w:szCs w:val="28"/>
+        </w:rPr>
+      </w:pPr>
+      <w:r>
+        <w:rPr>
+          <w:sz w:val="28"/>
+          <w:szCs w:val="28"/>
+        </w:rPr>
+        <w:t>pbern(q, prob, lower.tail).</w:t>
+      </w:r>
+    </w:p>
+    <w:p>
+      <w:pPr>
+        <w:pStyle w:val="Prrafodelista"/>
+        <w:numPr>
+          <w:ilvl w:val="3"/>
+          <w:numId w:val="5"/>
+        </w:numPr>
+        <w:jc w:val="both"/>
+        <w:rPr>
+          <w:sz w:val="28"/>
+          <w:szCs w:val="28"/>
+        </w:rPr>
+      </w:pPr>
+      <w:r>
+        <w:rPr>
+          <w:sz w:val="28"/>
+          <w:szCs w:val="28"/>
+        </w:rPr>
+        <w:t>qbern(p, pro, lower.tail).</w:t>
+      </w:r>
+    </w:p>
+    <w:p>
+      <w:pPr>
+        <w:pStyle w:val="Prrafodelista"/>
+        <w:numPr>
+          <w:ilvl w:val="3"/>
+          <w:numId w:val="5"/>
+        </w:numPr>
+        <w:jc w:val="both"/>
+        <w:rPr>
+          <w:sz w:val="28"/>
+          <w:szCs w:val="28"/>
+        </w:rPr>
+      </w:pPr>
+      <w:r>
+        <w:rPr>
+          <w:sz w:val="28"/>
+          <w:szCs w:val="28"/>
+        </w:rPr>
+        <w:t>rbern(n, prob).</w:t>
+      </w:r>
+    </w:p>
+    <w:p>
+      <w:pPr>
+        <w:pStyle w:val="Prrafodelista"/>
+        <w:numPr>
+          <w:ilvl w:val="2"/>
+          <w:numId w:val="5"/>
+        </w:numPr>
+        <w:jc w:val="both"/>
+        <w:rPr>
+          <w:sz w:val="28"/>
+          <w:szCs w:val="28"/>
+        </w:rPr>
+      </w:pPr>
+      <w:r>
+        <w:rPr>
+          <w:sz w:val="28"/>
+          <w:szCs w:val="28"/>
+        </w:rPr>
+        <w:lastRenderedPageBreak/>
+        <w:t>Distribución geométrica</w:t>
+      </w:r>
+    </w:p>
+    <w:p>
+      <w:pPr>
+        <w:pStyle w:val="Prrafodelista"/>
+        <w:numPr>
+          <w:ilvl w:val="3"/>
+          <w:numId w:val="5"/>
+        </w:numPr>
+        <w:jc w:val="both"/>
+        <w:rPr>
+          <w:sz w:val="28"/>
+          <w:szCs w:val="28"/>
+        </w:rPr>
+      </w:pPr>
+      <w:r>
+        <w:rPr>
+          <w:sz w:val="28"/>
+          <w:szCs w:val="28"/>
+        </w:rPr>
+        <w:t>Describe la cant de intentos que se deben realizar  para obtener un éxito para variables indepe. e idénticamente distribuidas</w:t>
+      </w:r>
+    </w:p>
+    <w:p>
+      <w:pPr>
+        <w:pStyle w:val="Prrafodelista"/>
+        <w:numPr>
+          <w:ilvl w:val="4"/>
+          <w:numId w:val="5"/>
+        </w:numPr>
+        <w:jc w:val="both"/>
+        <w:rPr>
+          <w:sz w:val="28"/>
+          <w:szCs w:val="28"/>
+        </w:rPr>
+      </w:pPr>
+      <w:r>
+        <w:rPr>
+          <w:sz w:val="28"/>
+          <w:szCs w:val="28"/>
+        </w:rPr>
+        <w:t>Que las variables no se afectan unas a otras y c/u tiene la misma prob de éxito</w:t>
+      </w:r>
+    </w:p>
+    <w:p>
+      <w:pPr>
+        <w:pStyle w:val="Prrafodelista"/>
+        <w:numPr>
+          <w:ilvl w:val="3"/>
+          <w:numId w:val="5"/>
+        </w:numPr>
+        <w:jc w:val="both"/>
+        <w:rPr>
+          <w:sz w:val="28"/>
+          <w:szCs w:val="28"/>
+        </w:rPr>
+      </w:pPr>
+      <w:r>
+        <w:rPr>
+          <w:sz w:val="28"/>
+          <w:szCs w:val="28"/>
+        </w:rPr>
+        <w:t>dgeom(x, prob).</w:t>
+      </w:r>
+    </w:p>
+    <w:p>
+      <w:pPr>
+        <w:pStyle w:val="Prrafodelista"/>
+        <w:numPr>
+          <w:ilvl w:val="3"/>
+          <w:numId w:val="5"/>
+        </w:numPr>
+        <w:jc w:val="both"/>
+        <w:rPr>
+          <w:sz w:val="28"/>
+          <w:szCs w:val="28"/>
+        </w:rPr>
+      </w:pPr>
+      <w:r>
+        <w:rPr>
+          <w:sz w:val="28"/>
+          <w:szCs w:val="28"/>
+        </w:rPr>
+        <w:t>pgeom(q, prob, lower.tail).</w:t>
+      </w:r>
+    </w:p>
+    <w:p>
+      <w:pPr>
+        <w:pStyle w:val="Prrafodelista"/>
+        <w:numPr>
+          <w:ilvl w:val="3"/>
+          <w:numId w:val="5"/>
+        </w:numPr>
+        <w:jc w:val="both"/>
+        <w:rPr>
+          <w:sz w:val="28"/>
+          <w:szCs w:val="28"/>
+        </w:rPr>
+      </w:pPr>
+      <w:r>
+        <w:rPr>
+          <w:sz w:val="28"/>
+          <w:szCs w:val="28"/>
+        </w:rPr>
+        <w:t>qgeom(p, prob, lower.tail).</w:t>
+      </w:r>
+    </w:p>
+    <w:p>
+      <w:pPr>
+        <w:pStyle w:val="Prrafodelista"/>
+        <w:numPr>
+          <w:ilvl w:val="3"/>
+          <w:numId w:val="5"/>
+        </w:numPr>
+        <w:jc w:val="both"/>
+        <w:rPr>
+          <w:sz w:val="28"/>
+          <w:szCs w:val="28"/>
+        </w:rPr>
+      </w:pPr>
+      <w:r>
+        <w:rPr>
+          <w:sz w:val="28"/>
+          <w:szCs w:val="28"/>
+        </w:rPr>
+        <w:t>rbern(n, prob).</w:t>
+      </w:r>
+    </w:p>
+    <w:p>
+      <w:pPr>
+        <w:pStyle w:val="Prrafodelista"/>
+        <w:numPr>
+          <w:ilvl w:val="2"/>
+          <w:numId w:val="5"/>
+        </w:numPr>
+        <w:jc w:val="both"/>
+        <w:rPr>
+          <w:sz w:val="28"/>
+          <w:szCs w:val="28"/>
+        </w:rPr>
+      </w:pPr>
+      <w:r>
+        <w:rPr>
+          <w:sz w:val="28"/>
+          <w:szCs w:val="28"/>
+        </w:rPr>
+        <w:t>Distribución binomial</w:t>
+      </w:r>
+    </w:p>
+    <w:p>
+      <w:pPr>
+        <w:pStyle w:val="Prrafodelista"/>
+        <w:numPr>
+          <w:ilvl w:val="3"/>
+          <w:numId w:val="5"/>
+        </w:numPr>
+        <w:jc w:val="both"/>
+        <w:rPr>
+          <w:sz w:val="28"/>
+          <w:szCs w:val="28"/>
+        </w:rPr>
+      </w:pPr>
+      <w:r>
+        <w:rPr>
+          <w:sz w:val="28"/>
+          <w:szCs w:val="28"/>
+        </w:rPr>
+        <w:t>Describe la probabilidad de tener k éxistos en n  intentos indepe.</w:t>
+      </w:r>
+    </w:p>
+    <w:p>
+      <w:pPr>
+        <w:pStyle w:val="Prrafodelista"/>
+        <w:numPr>
+          <w:ilvl w:val="3"/>
+          <w:numId w:val="5"/>
+        </w:numPr>
+        <w:jc w:val="both"/>
+        <w:rPr>
+          <w:sz w:val="28"/>
+          <w:szCs w:val="28"/>
+        </w:rPr>
+      </w:pPr>
+      <w:r>
+        <w:rPr>
+          <w:sz w:val="28"/>
+          <w:szCs w:val="28"/>
+        </w:rPr>
+        <w:t>Antes de decidir usar la distribución binomial, es necesario verificar cuatro condiciones:</w:t>
+      </w:r>
+    </w:p>
+    <w:p>
+      <w:pPr>
+        <w:pStyle w:val="Prrafodelista"/>
+        <w:numPr>
+          <w:ilvl w:val="0"/>
+          <w:numId w:val="7"/>
+        </w:numPr>
+        <w:jc w:val="both"/>
+        <w:rPr>
+          <w:sz w:val="28"/>
+          <w:szCs w:val="28"/>
+        </w:rPr>
+      </w:pPr>
+      <w:r>
+        <w:rPr>
+          <w:sz w:val="28"/>
+          <w:szCs w:val="28"/>
+        </w:rPr>
+        <w:t>Los intentos son independientes.</w:t>
+      </w:r>
+    </w:p>
+    <w:p>
+      <w:pPr>
+        <w:pStyle w:val="Prrafodelista"/>
+        <w:numPr>
+          <w:ilvl w:val="0"/>
+          <w:numId w:val="7"/>
+        </w:numPr>
+        <w:jc w:val="both"/>
+        <w:rPr>
+          <w:sz w:val="28"/>
+          <w:szCs w:val="28"/>
+        </w:rPr>
+      </w:pPr>
+      <w:r>
+        <w:rPr>
+          <w:sz w:val="28"/>
+          <w:szCs w:val="28"/>
+        </w:rPr>
+        <w:t>La cantidad de intentos (n) es fija.</w:t>
+      </w:r>
+    </w:p>
+    <w:p>
+      <w:pPr>
+        <w:pStyle w:val="Prrafodelista"/>
+        <w:numPr>
+          <w:ilvl w:val="0"/>
+          <w:numId w:val="7"/>
+        </w:numPr>
+        <w:jc w:val="both"/>
+        <w:rPr>
+          <w:sz w:val="28"/>
+          <w:szCs w:val="28"/>
+        </w:rPr>
+      </w:pPr>
+      <w:r>
+        <w:rPr>
+          <w:sz w:val="28"/>
+          <w:szCs w:val="28"/>
+        </w:rPr>
+        <w:t>El resultado de cada intento puede ser clasificado como éxito o fracaso.</w:t>
+      </w:r>
+    </w:p>
+    <w:p>
+      <w:pPr>
+        <w:pStyle w:val="Prrafodelista"/>
+        <w:numPr>
+          <w:ilvl w:val="0"/>
+          <w:numId w:val="7"/>
+        </w:numPr>
+        <w:jc w:val="both"/>
+        <w:rPr>
+          <w:sz w:val="28"/>
+          <w:szCs w:val="28"/>
+        </w:rPr>
+      </w:pPr>
+      <w:r>
+        <w:rPr>
+          <w:sz w:val="28"/>
+          <w:szCs w:val="28"/>
+        </w:rPr>
+        <w:t>La probabilidad de éxito (p) es la misma para cada intento.</w:t>
+      </w:r>
+    </w:p>
+    <w:p>
+      <w:pPr>
+        <w:pStyle w:val="Prrafodelista"/>
+        <w:numPr>
+          <w:ilvl w:val="3"/>
+          <w:numId w:val="5"/>
+        </w:numPr>
+        <w:jc w:val="both"/>
+        <w:rPr>
+          <w:sz w:val="28"/>
+          <w:szCs w:val="28"/>
+        </w:rPr>
+      </w:pPr>
+      <w:r>
+        <w:rPr>
+          <w:sz w:val="28"/>
+          <w:szCs w:val="28"/>
+        </w:rPr>
+        <w:t>dbinom(x, size, prob).</w:t>
+      </w:r>
+    </w:p>
+    <w:p>
+      <w:pPr>
+        <w:pStyle w:val="Prrafodelista"/>
+        <w:numPr>
+          <w:ilvl w:val="3"/>
+          <w:numId w:val="5"/>
+        </w:numPr>
+        <w:jc w:val="both"/>
+        <w:rPr>
+          <w:sz w:val="28"/>
+          <w:szCs w:val="28"/>
+        </w:rPr>
+      </w:pPr>
+      <w:r>
+        <w:rPr>
+          <w:sz w:val="28"/>
+          <w:szCs w:val="28"/>
+        </w:rPr>
+        <w:t>pbinom(x, size, prob).</w:t>
+      </w:r>
+    </w:p>
+    <w:p>
+      <w:pPr>
+        <w:pStyle w:val="Prrafodelista"/>
+        <w:numPr>
+          <w:ilvl w:val="3"/>
+          <w:numId w:val="5"/>
+        </w:numPr>
+        <w:jc w:val="both"/>
+        <w:rPr>
+          <w:sz w:val="28"/>
+          <w:szCs w:val="28"/>
+        </w:rPr>
+      </w:pPr>
+      <w:r>
+        <w:rPr>
+          <w:sz w:val="28"/>
+          <w:szCs w:val="28"/>
+        </w:rPr>
+        <w:t>qbinom(p, size, prob).</w:t>
+      </w:r>
+    </w:p>
+    <w:p>
+      <w:pPr>
+        <w:pStyle w:val="Prrafodelista"/>
+        <w:numPr>
+          <w:ilvl w:val="3"/>
+          <w:numId w:val="5"/>
+        </w:numPr>
+        <w:jc w:val="both"/>
+        <w:rPr>
+          <w:sz w:val="28"/>
+          <w:szCs w:val="28"/>
+        </w:rPr>
+      </w:pPr>
+      <w:r>
+        <w:rPr>
+          <w:sz w:val="28"/>
+          <w:szCs w:val="28"/>
+        </w:rPr>
+        <w:t>rbinom(n, size, prob).</w:t>
+      </w:r>
+    </w:p>
+    <w:p>
+      <w:pPr>
+        <w:pStyle w:val="Prrafodelista"/>
+        <w:numPr>
+          <w:ilvl w:val="4"/>
+          <w:numId w:val="5"/>
+        </w:numPr>
+        <w:jc w:val="both"/>
+        <w:rPr>
+          <w:sz w:val="28"/>
+          <w:szCs w:val="28"/>
+        </w:rPr>
+      </w:pPr>
+      <w:r>
+        <w:rPr>
+          <w:sz w:val="28"/>
+          <w:szCs w:val="28"/>
+        </w:rPr>
+        <w:t>x es un vector numérico.</w:t>
+      </w:r>
+    </w:p>
+    <w:p>
+      <w:pPr>
+        <w:pStyle w:val="Prrafodelista"/>
+        <w:numPr>
+          <w:ilvl w:val="4"/>
+          <w:numId w:val="5"/>
+        </w:numPr>
+        <w:jc w:val="both"/>
+        <w:rPr>
+          <w:sz w:val="28"/>
+          <w:szCs w:val="28"/>
+        </w:rPr>
+      </w:pPr>
+      <w:r>
+        <w:rPr>
+          <w:sz w:val="28"/>
+          <w:szCs w:val="28"/>
+        </w:rPr>
+        <w:t>p es un vector de probabilidades.</w:t>
+      </w:r>
+    </w:p>
+    <w:p>
+      <w:pPr>
+        <w:pStyle w:val="Prrafodelista"/>
+        <w:numPr>
+          <w:ilvl w:val="4"/>
+          <w:numId w:val="5"/>
+        </w:numPr>
+        <w:jc w:val="both"/>
+        <w:rPr>
+          <w:sz w:val="28"/>
+          <w:szCs w:val="28"/>
+        </w:rPr>
+      </w:pPr>
+      <w:r>
+        <w:rPr>
+          <w:sz w:val="28"/>
+          <w:szCs w:val="28"/>
+        </w:rPr>
+        <w:t>n es la cantidad de observaciones.</w:t>
+      </w:r>
+    </w:p>
+    <w:p>
+      <w:pPr>
+        <w:pStyle w:val="Prrafodelista"/>
+        <w:numPr>
+          <w:ilvl w:val="4"/>
+          <w:numId w:val="5"/>
+        </w:numPr>
+        <w:jc w:val="both"/>
+        <w:rPr>
+          <w:sz w:val="28"/>
+          <w:szCs w:val="28"/>
+        </w:rPr>
+      </w:pPr>
+      <w:r>
+        <w:rPr>
+          <w:sz w:val="28"/>
+          <w:szCs w:val="28"/>
+        </w:rPr>
+        <w:t>size corresponde al número de intentos.</w:t>
+      </w:r>
+    </w:p>
+    <w:p>
+      <w:pPr>
+        <w:pStyle w:val="Prrafodelista"/>
+        <w:numPr>
+          <w:ilvl w:val="4"/>
+          <w:numId w:val="5"/>
+        </w:numPr>
+        <w:jc w:val="both"/>
+        <w:rPr>
+          <w:sz w:val="28"/>
+          <w:szCs w:val="28"/>
+        </w:rPr>
+      </w:pPr>
+      <w:r>
+        <w:rPr>
+          <w:sz w:val="28"/>
+          <w:szCs w:val="28"/>
+        </w:rPr>
+        <w:t>prob es la probabilidad de éxito de cada intento</w:t>
+      </w:r>
+    </w:p>
+    <w:p>
+      <w:pPr>
+        <w:pStyle w:val="Prrafodelista"/>
+        <w:numPr>
+          <w:ilvl w:val="2"/>
+          <w:numId w:val="5"/>
+        </w:numPr>
+        <w:jc w:val="both"/>
+        <w:rPr>
+          <w:sz w:val="28"/>
+          <w:szCs w:val="28"/>
+        </w:rPr>
+      </w:pPr>
+      <w:r>
+        <w:rPr>
+          <w:sz w:val="28"/>
+          <w:szCs w:val="28"/>
+        </w:rPr>
+        <w:t>Distribución binomial</w:t>
+      </w:r>
+      <w:r>
+        <w:rPr>
+          <w:sz w:val="28"/>
+          <w:szCs w:val="28"/>
+        </w:rPr>
+        <w:t xml:space="preserve"> negativa</w:t>
+      </w:r>
+    </w:p>
+    <w:p>
+      <w:pPr>
+        <w:pStyle w:val="Prrafodelista"/>
+        <w:numPr>
+          <w:ilvl w:val="3"/>
+          <w:numId w:val="5"/>
+        </w:numPr>
+        <w:jc w:val="both"/>
+        <w:rPr>
+          <w:sz w:val="28"/>
+          <w:szCs w:val="28"/>
+        </w:rPr>
+      </w:pPr>
+      <w:r>
+        <w:rPr>
+          <w:sz w:val="28"/>
+          <w:szCs w:val="28"/>
+        </w:rPr>
+        <w:t>Describe la prob. de encontrar el k-ésimo éxito al n-ésimo intento. Se necesitan 4 condiciones:</w:t>
+      </w:r>
+    </w:p>
+    <w:p>
+      <w:pPr>
+        <w:pStyle w:val="Prrafodelista"/>
+        <w:numPr>
+          <w:ilvl w:val="4"/>
+          <w:numId w:val="5"/>
+        </w:numPr>
+        <w:jc w:val="both"/>
+        <w:rPr>
+          <w:sz w:val="28"/>
+          <w:szCs w:val="28"/>
+        </w:rPr>
+      </w:pPr>
+      <w:r>
+        <w:rPr>
+          <w:sz w:val="28"/>
+          <w:szCs w:val="28"/>
+        </w:rPr>
+        <w:lastRenderedPageBreak/>
+        <w:t>Los intentos son independientes.</w:t>
+      </w:r>
+    </w:p>
+    <w:p>
+      <w:pPr>
+        <w:pStyle w:val="Prrafodelista"/>
+        <w:numPr>
+          <w:ilvl w:val="4"/>
+          <w:numId w:val="5"/>
+        </w:numPr>
+        <w:jc w:val="both"/>
+        <w:rPr>
+          <w:sz w:val="28"/>
+          <w:szCs w:val="28"/>
+        </w:rPr>
+      </w:pPr>
+      <w:r>
+        <w:rPr>
+          <w:sz w:val="28"/>
+          <w:szCs w:val="28"/>
+        </w:rPr>
+        <w:t>El resultado de cada intento puede ser clasificado como éxito o fracaso.</w:t>
+      </w:r>
+    </w:p>
+    <w:p>
+      <w:pPr>
+        <w:pStyle w:val="Prrafodelista"/>
+        <w:numPr>
+          <w:ilvl w:val="4"/>
+          <w:numId w:val="5"/>
+        </w:numPr>
+        <w:jc w:val="both"/>
+        <w:rPr>
+          <w:sz w:val="28"/>
+          <w:szCs w:val="28"/>
+        </w:rPr>
+      </w:pPr>
+      <w:r>
+        <w:rPr>
+          <w:sz w:val="28"/>
+          <w:szCs w:val="28"/>
+        </w:rPr>
+        <w:t>La probabilidad de éxito (p) es la misma para cada intento.</w:t>
+      </w:r>
+    </w:p>
+    <w:p>
+      <w:pPr>
+        <w:pStyle w:val="Prrafodelista"/>
+        <w:numPr>
+          <w:ilvl w:val="4"/>
+          <w:numId w:val="5"/>
+        </w:numPr>
+        <w:jc w:val="both"/>
+        <w:rPr>
+          <w:sz w:val="28"/>
+          <w:szCs w:val="28"/>
+        </w:rPr>
+      </w:pPr>
+      <w:r>
+        <w:rPr>
+          <w:sz w:val="28"/>
+          <w:szCs w:val="28"/>
+        </w:rPr>
+        <w:t>El último intento debe ser un éxito</w:t>
+      </w:r>
+    </w:p>
+    <w:p>
+      <w:pPr>
+        <w:pStyle w:val="Prrafodelista"/>
+        <w:numPr>
+          <w:ilvl w:val="3"/>
+          <w:numId w:val="5"/>
+        </w:numPr>
+        <w:jc w:val="both"/>
+        <w:rPr>
+          <w:sz w:val="28"/>
+          <w:szCs w:val="28"/>
+        </w:rPr>
+      </w:pPr>
+      <w:r>
+        <w:rPr>
+          <w:sz w:val="28"/>
+          <w:szCs w:val="28"/>
+        </w:rPr>
+        <w:t>dnbinom(x, size, prob, mu).</w:t>
+      </w:r>
+    </w:p>
+    <w:p>
+      <w:pPr>
+        <w:pStyle w:val="Prrafodelista"/>
+        <w:numPr>
+          <w:ilvl w:val="3"/>
+          <w:numId w:val="5"/>
+        </w:numPr>
+        <w:jc w:val="both"/>
+        <w:rPr>
+          <w:sz w:val="28"/>
+          <w:szCs w:val="28"/>
+        </w:rPr>
+      </w:pPr>
+      <w:r>
+        <w:rPr>
+          <w:sz w:val="28"/>
+          <w:szCs w:val="28"/>
+        </w:rPr>
+        <w:t>pnbinom(q, size, prob, lower.tail).</w:t>
+      </w:r>
+    </w:p>
+    <w:p>
+      <w:pPr>
+        <w:pStyle w:val="Prrafodelista"/>
+        <w:numPr>
+          <w:ilvl w:val="3"/>
+          <w:numId w:val="5"/>
+        </w:numPr>
+        <w:jc w:val="both"/>
+        <w:rPr>
+          <w:sz w:val="28"/>
+          <w:szCs w:val="28"/>
+        </w:rPr>
+      </w:pPr>
+      <w:r>
+        <w:rPr>
+          <w:sz w:val="28"/>
+          <w:szCs w:val="28"/>
+        </w:rPr>
+        <w:t>qnbinom(p, size, prob, lower.tail).</w:t>
+      </w:r>
+    </w:p>
+    <w:p>
+      <w:pPr>
+        <w:pStyle w:val="Prrafodelista"/>
+        <w:numPr>
+          <w:ilvl w:val="3"/>
+          <w:numId w:val="5"/>
+        </w:numPr>
+        <w:jc w:val="both"/>
+        <w:rPr>
+          <w:sz w:val="28"/>
+          <w:szCs w:val="28"/>
+        </w:rPr>
+      </w:pPr>
+      <w:r>
+        <w:rPr>
+          <w:sz w:val="28"/>
+          <w:szCs w:val="28"/>
+        </w:rPr>
+        <w:t>rnbinom(n, size, prob, mu).</w:t>
+      </w:r>
+    </w:p>
+    <w:p>
+      <w:pPr>
+        <w:pStyle w:val="Prrafodelista"/>
+        <w:numPr>
+          <w:ilvl w:val="4"/>
+          <w:numId w:val="5"/>
+        </w:numPr>
+        <w:jc w:val="both"/>
+        <w:rPr>
+          <w:sz w:val="28"/>
+          <w:szCs w:val="28"/>
+        </w:rPr>
+      </w:pPr>
+      <w:r>
+        <w:rPr>
+          <w:sz w:val="28"/>
+          <w:szCs w:val="28"/>
+        </w:rPr>
+        <w:t>x, q son vectores de cuantiles (enteros no negativos).</w:t>
+      </w:r>
+    </w:p>
+    <w:p>
+      <w:pPr>
+        <w:pStyle w:val="Prrafodelista"/>
+        <w:numPr>
+          <w:ilvl w:val="4"/>
+          <w:numId w:val="5"/>
+        </w:numPr>
+        <w:jc w:val="both"/>
+        <w:rPr>
+          <w:sz w:val="28"/>
+          <w:szCs w:val="28"/>
+        </w:rPr>
+      </w:pPr>
+      <w:r>
+        <w:rPr>
+          <w:sz w:val="28"/>
+          <w:szCs w:val="28"/>
+        </w:rPr>
+        <w:t>p es un vector de probabilidades.</w:t>
+      </w:r>
+    </w:p>
+    <w:p>
+      <w:pPr>
+        <w:pStyle w:val="Prrafodelista"/>
+        <w:numPr>
+          <w:ilvl w:val="4"/>
+          <w:numId w:val="5"/>
+        </w:numPr>
+        <w:jc w:val="both"/>
+        <w:rPr>
+          <w:sz w:val="28"/>
+          <w:szCs w:val="28"/>
+        </w:rPr>
+      </w:pPr>
+      <w:r>
+        <w:rPr>
+          <w:sz w:val="28"/>
+          <w:szCs w:val="28"/>
+        </w:rPr>
+        <w:t>n es la cantidad de observaciones.</w:t>
+      </w:r>
+    </w:p>
+    <w:p>
+      <w:pPr>
+        <w:pStyle w:val="Prrafodelista"/>
+        <w:numPr>
+          <w:ilvl w:val="4"/>
+          <w:numId w:val="5"/>
+        </w:numPr>
+        <w:jc w:val="both"/>
+        <w:rPr>
+          <w:sz w:val="28"/>
+          <w:szCs w:val="28"/>
+        </w:rPr>
+      </w:pPr>
+      <w:r>
+        <w:rPr>
+          <w:sz w:val="28"/>
+          <w:szCs w:val="28"/>
+        </w:rPr>
+        <w:t>size corresponde al número (no negativo) de intentos.</w:t>
+      </w:r>
+    </w:p>
+    <w:p>
+      <w:pPr>
+        <w:pStyle w:val="Prrafodelista"/>
+        <w:numPr>
+          <w:ilvl w:val="4"/>
+          <w:numId w:val="5"/>
+        </w:numPr>
+        <w:jc w:val="both"/>
+        <w:rPr>
+          <w:sz w:val="28"/>
+          <w:szCs w:val="28"/>
+        </w:rPr>
+      </w:pPr>
+      <w:r>
+        <w:rPr>
+          <w:sz w:val="28"/>
+          <w:szCs w:val="28"/>
+        </w:rPr>
+        <w:t>prob es la probabilidad de éxito de cada intento.</w:t>
+      </w:r>
+    </w:p>
+    <w:p>
+      <w:pPr>
+        <w:pStyle w:val="Prrafodelista"/>
+        <w:numPr>
+          <w:ilvl w:val="4"/>
+          <w:numId w:val="5"/>
+        </w:numPr>
+        <w:jc w:val="both"/>
+        <w:rPr>
+          <w:sz w:val="28"/>
+          <w:szCs w:val="28"/>
+        </w:rPr>
+      </w:pPr>
+      <w:r>
+        <w:rPr>
+          <w:sz w:val="28"/>
+          <w:szCs w:val="28"/>
+        </w:rPr>
+        <w:t>lower.tail es análogo al de la función pnorm.</w:t>
+      </w:r>
+    </w:p>
+    <w:p>
+      <w:pPr>
+        <w:pStyle w:val="Prrafodelista"/>
+        <w:numPr>
+          <w:ilvl w:val="2"/>
+          <w:numId w:val="5"/>
+        </w:numPr>
+        <w:jc w:val="both"/>
+        <w:rPr>
+          <w:sz w:val="28"/>
+          <w:szCs w:val="28"/>
+        </w:rPr>
+      </w:pPr>
+      <w:r>
+        <w:rPr>
+          <w:sz w:val="28"/>
+          <w:szCs w:val="28"/>
+        </w:rPr>
+        <w:t>Distribución de Poisson</w:t>
+      </w:r>
+    </w:p>
+    <w:p>
+      <w:pPr>
+        <w:pStyle w:val="Prrafodelista"/>
+        <w:numPr>
+          <w:ilvl w:val="3"/>
+          <w:numId w:val="5"/>
+        </w:numPr>
+        <w:jc w:val="both"/>
+        <w:rPr>
+          <w:sz w:val="28"/>
+          <w:szCs w:val="28"/>
+        </w:rPr>
+      </w:pPr>
+      <w:r>
+        <w:rPr>
+          <w:sz w:val="28"/>
+          <w:szCs w:val="28"/>
+        </w:rPr>
+        <w:t>Útil para estimar  la cant. de eventos en una población grande en un lapso de tiempo dado</w:t>
+      </w:r>
+    </w:p>
+    <w:p>
+      <w:pPr>
+        <w:pStyle w:val="Prrafodelista"/>
+        <w:numPr>
+          <w:ilvl w:val="3"/>
+          <w:numId w:val="5"/>
+        </w:numPr>
+        <w:jc w:val="both"/>
+        <w:rPr>
+          <w:sz w:val="28"/>
+          <w:szCs w:val="28"/>
+        </w:rPr>
+      </w:pPr>
+      <w:r>
+        <w:rPr>
+          <w:sz w:val="28"/>
+          <w:szCs w:val="28"/>
+        </w:rPr>
+        <w:t>dpois(x, lambda).</w:t>
+      </w:r>
+    </w:p>
+    <w:p>
+      <w:pPr>
+        <w:pStyle w:val="Prrafodelista"/>
+        <w:numPr>
+          <w:ilvl w:val="3"/>
+          <w:numId w:val="5"/>
+        </w:numPr>
+        <w:jc w:val="both"/>
+        <w:rPr>
+          <w:sz w:val="28"/>
+          <w:szCs w:val="28"/>
+        </w:rPr>
+      </w:pPr>
+      <w:r>
+        <w:rPr>
+          <w:sz w:val="28"/>
+          <w:szCs w:val="28"/>
+        </w:rPr>
+        <w:t>ppois(q, lambda, lower.tail).</w:t>
+      </w:r>
+    </w:p>
+    <w:p>
+      <w:pPr>
+        <w:pStyle w:val="Prrafodelista"/>
+        <w:numPr>
+          <w:ilvl w:val="3"/>
+          <w:numId w:val="5"/>
+        </w:numPr>
+        <w:jc w:val="both"/>
+        <w:rPr>
+          <w:sz w:val="28"/>
+          <w:szCs w:val="28"/>
+        </w:rPr>
+      </w:pPr>
+      <w:r>
+        <w:rPr>
+          <w:sz w:val="28"/>
+          <w:szCs w:val="28"/>
+        </w:rPr>
+        <w:t>qqpois(p, lambda, lower.tail).</w:t>
+      </w:r>
+    </w:p>
+    <w:p>
+      <w:pPr>
+        <w:pStyle w:val="Prrafodelista"/>
+        <w:numPr>
+          <w:ilvl w:val="3"/>
+          <w:numId w:val="5"/>
+        </w:numPr>
+        <w:jc w:val="both"/>
+        <w:rPr>
+          <w:sz w:val="28"/>
+          <w:szCs w:val="28"/>
+        </w:rPr>
+      </w:pPr>
+      <w:r>
+        <w:rPr>
+          <w:sz w:val="28"/>
+          <w:szCs w:val="28"/>
+        </w:rPr>
+        <w:t>rpois(n, lambda).</w:t>
+      </w:r>
+    </w:p>
+    <w:p>
+      <w:pPr>
+        <w:pStyle w:val="Prrafodelista"/>
+        <w:numPr>
+          <w:ilvl w:val="4"/>
+          <w:numId w:val="5"/>
+        </w:numPr>
+        <w:jc w:val="both"/>
+        <w:rPr>
+          <w:sz w:val="28"/>
+          <w:szCs w:val="28"/>
+        </w:rPr>
+      </w:pPr>
+      <w:r>
+        <w:rPr>
+          <w:sz w:val="28"/>
+          <w:szCs w:val="28"/>
+        </w:rPr>
+        <w:t>x, q son vectores de cuantiles (enteros no negativos).</w:t>
+      </w:r>
+    </w:p>
+    <w:p>
+      <w:pPr>
+        <w:pStyle w:val="Prrafodelista"/>
+        <w:numPr>
+          <w:ilvl w:val="4"/>
+          <w:numId w:val="5"/>
+        </w:numPr>
+        <w:jc w:val="both"/>
+        <w:rPr>
+          <w:sz w:val="28"/>
+          <w:szCs w:val="28"/>
+        </w:rPr>
+      </w:pPr>
+      <w:r>
+        <w:rPr>
+          <w:sz w:val="28"/>
+          <w:szCs w:val="28"/>
+        </w:rPr>
+        <w:t>p es un vector de probabilidades.</w:t>
+      </w:r>
+    </w:p>
+    <w:p>
+      <w:pPr>
+        <w:pStyle w:val="Prrafodelista"/>
+        <w:numPr>
+          <w:ilvl w:val="4"/>
+          <w:numId w:val="5"/>
+        </w:numPr>
+        <w:jc w:val="both"/>
+        <w:rPr>
+          <w:sz w:val="28"/>
+          <w:szCs w:val="28"/>
+        </w:rPr>
+      </w:pPr>
+      <w:r>
+        <w:rPr>
+          <w:sz w:val="28"/>
+          <w:szCs w:val="28"/>
+        </w:rPr>
+        <w:t>n es la cantidad de observaciones.</w:t>
+      </w:r>
+    </w:p>
+    <w:p>
+      <w:pPr>
+        <w:pStyle w:val="Prrafodelista"/>
+        <w:numPr>
+          <w:ilvl w:val="4"/>
+          <w:numId w:val="5"/>
+        </w:numPr>
+        <w:jc w:val="both"/>
+        <w:rPr>
+          <w:sz w:val="28"/>
+          <w:szCs w:val="28"/>
+        </w:rPr>
+      </w:pPr>
+      <w:r>
+        <w:rPr>
+          <w:sz w:val="28"/>
+          <w:szCs w:val="28"/>
+        </w:rPr>
+        <w:t>lambda es un vector no negativo de medias.</w:t>
+      </w:r>
+    </w:p>
+    <w:p>
+      <w:pPr>
+        <w:pStyle w:val="Prrafodelista"/>
+        <w:numPr>
+          <w:ilvl w:val="4"/>
+          <w:numId w:val="5"/>
+        </w:numPr>
+        <w:jc w:val="both"/>
+        <w:rPr>
+          <w:sz w:val="28"/>
+          <w:szCs w:val="28"/>
+        </w:rPr>
+      </w:pPr>
+      <w:r>
+        <w:rPr>
+          <w:sz w:val="28"/>
+          <w:szCs w:val="28"/>
+        </w:rPr>
+        <w:t>lower.tail es análogo al de la función pnorm.</w:t>
+      </w:r>
+    </w:p>
+    <w:p>
+      <w:pPr>
+        <w:pStyle w:val="Prrafodelista"/>
+        <w:ind w:left="2832"/>
+        <w:jc w:val="both"/>
+        <w:rPr>
+          <w:sz w:val="28"/>
+          <w:szCs w:val="28"/>
+        </w:rPr>
+      </w:pPr>
+    </w:p>
+    <w:p>
+      <w:pPr>
+        <w:pStyle w:val="Prrafodelista"/>
+        <w:ind w:left="3540"/>
+        <w:jc w:val="both"/>
+        <w:rPr>
+          <w:sz w:val="28"/>
+          <w:szCs w:val="28"/>
+        </w:rPr>
+      </w:pPr>
     </w:p>
     <w:sectPr>
       <w:pgSz w:w="12240" w:h="15840"/>
@@ -4182,9 +6890,98 @@
     </w:lvl>
   </w:abstractNum>
   <w:abstractNum w:abstractNumId="1" w15:restartNumberingAfterBreak="0">
+    <w:nsid w:val="2B2A3833"/>
+    <w:multiLevelType w:val="hybridMultilevel"/>
+    <w:tmpl w:val="0C08DB5A"/>
+    <w:lvl w:ilvl="0" w:tplc="CE868628">
+      <w:start w:val="1"/>
+      <w:numFmt w:val="decimal"/>
+      <w:lvlText w:val="%1."/>
+      <w:lvlJc w:val="left"/>
+      <w:pPr>
+        <w:ind w:left="3240" w:hanging="360"/>
+      </w:pPr>
+      <w:rPr>
+        <w:rFonts w:hint="default"/>
+      </w:rPr>
+    </w:lvl>
+    <w:lvl w:ilvl="1" w:tplc="340A0019" w:tentative="1">
+      <w:start w:val="1"/>
+      <w:numFmt w:val="lowerLetter"/>
+      <w:lvlText w:val="%2."/>
+      <w:lvlJc w:val="left"/>
+      <w:pPr>
+        <w:ind w:left="3960" w:hanging="360"/>
+      </w:pPr>
+    </w:lvl>
+    <w:lvl w:ilvl="2" w:tplc="340A001B" w:tentative="1">
+      <w:start w:val="1"/>
+      <w:numFmt w:val="lowerRoman"/>
+      <w:lvlText w:val="%3."/>
+      <w:lvlJc w:val="right"/>
+      <w:pPr>
+        <w:ind w:left="4680" w:hanging="180"/>
+      </w:pPr>
+    </w:lvl>
+    <w:lvl w:ilvl="3" w:tplc="340A000F" w:tentative="1">
+      <w:start w:val="1"/>
+      <w:numFmt w:val="decimal"/>
+      <w:lvlText w:val="%4."/>
+      <w:lvlJc w:val="left"/>
+      <w:pPr>
+        <w:ind w:left="5400" w:hanging="360"/>
+      </w:pPr>
+    </w:lvl>
+    <w:lvl w:ilvl="4" w:tplc="340A0019" w:tentative="1">
+      <w:start w:val="1"/>
+      <w:numFmt w:val="lowerLetter"/>
+      <w:lvlText w:val="%5."/>
+      <w:lvlJc w:val="left"/>
+      <w:pPr>
+        <w:ind w:left="6120" w:hanging="360"/>
+      </w:pPr>
+    </w:lvl>
+    <w:lvl w:ilvl="5" w:tplc="340A001B" w:tentative="1">
+      <w:start w:val="1"/>
+      <w:numFmt w:val="lowerRoman"/>
+      <w:lvlText w:val="%6."/>
+      <w:lvlJc w:val="right"/>
+      <w:pPr>
+        <w:ind w:left="6840" w:hanging="180"/>
+      </w:pPr>
+    </w:lvl>
+    <w:lvl w:ilvl="6" w:tplc="340A000F" w:tentative="1">
+      <w:start w:val="1"/>
+      <w:numFmt w:val="decimal"/>
+      <w:lvlText w:val="%7."/>
+      <w:lvlJc w:val="left"/>
+      <w:pPr>
+        <w:ind w:left="7560" w:hanging="360"/>
+      </w:pPr>
+    </w:lvl>
+    <w:lvl w:ilvl="7" w:tplc="340A0019" w:tentative="1">
+      <w:start w:val="1"/>
+      <w:numFmt w:val="lowerLetter"/>
+      <w:lvlText w:val="%8."/>
+      <w:lvlJc w:val="left"/>
+      <w:pPr>
+        <w:ind w:left="8280" w:hanging="360"/>
+      </w:pPr>
+    </w:lvl>
+    <w:lvl w:ilvl="8" w:tplc="340A001B" w:tentative="1">
+      <w:start w:val="1"/>
+      <w:numFmt w:val="lowerRoman"/>
+      <w:lvlText w:val="%9."/>
+      <w:lvlJc w:val="right"/>
+      <w:pPr>
+        <w:ind w:left="9000" w:hanging="180"/>
+      </w:pPr>
+    </w:lvl>
+  </w:abstractNum>
+  <w:abstractNum w:abstractNumId="2" w15:restartNumberingAfterBreak="0">
     <w:nsid w:val="30AD289F"/>
     <w:multiLevelType w:val="hybridMultilevel"/>
-    <w:tmpl w:val="B9FCA6B0"/>
+    <w:tmpl w:val="FCB2E0D4"/>
     <w:lvl w:ilvl="0" w:tplc="340A0003">
       <w:start w:val="1"/>
       <w:numFmt w:val="bullet"/>
@@ -4257,7 +7054,7 @@
         <w:rFonts w:ascii="Wingdings" w:hAnsi="Wingdings" w:hint="default"/>
       </w:rPr>
     </w:lvl>
-    <w:lvl w:ilvl="6" w:tplc="340A0001" w:tentative="1">
+    <w:lvl w:ilvl="6" w:tplc="340A0001">
       <w:start w:val="1"/>
       <w:numFmt w:val="bullet"/>
       <w:lvlText w:val=""/>
@@ -4294,7 +7091,7 @@
       </w:rPr>
     </w:lvl>
   </w:abstractNum>
-  <w:abstractNum w:abstractNumId="2" w15:restartNumberingAfterBreak="0">
+  <w:abstractNum w:abstractNumId="3" w15:restartNumberingAfterBreak="0">
     <w:nsid w:val="3A632EFE"/>
     <w:multiLevelType w:val="hybridMultilevel"/>
     <w:tmpl w:val="F05C957E"/>
@@ -4407,7 +7204,7 @@
       </w:rPr>
     </w:lvl>
   </w:abstractNum>
-  <w:abstractNum w:abstractNumId="3" w15:restartNumberingAfterBreak="0">
+  <w:abstractNum w:abstractNumId="4" w15:restartNumberingAfterBreak="0">
     <w:nsid w:val="448F5228"/>
     <w:multiLevelType w:val="hybridMultilevel"/>
     <w:tmpl w:val="10503800"/>
@@ -4520,7 +7317,93 @@
       </w:rPr>
     </w:lvl>
   </w:abstractNum>
-  <w:abstractNum w:abstractNumId="4" w15:restartNumberingAfterBreak="0">
+  <w:abstractNum w:abstractNumId="5" w15:restartNumberingAfterBreak="0">
+    <w:nsid w:val="610E194F"/>
+    <w:multiLevelType w:val="hybridMultilevel"/>
+    <w:tmpl w:val="27344A96"/>
+    <w:lvl w:ilvl="0" w:tplc="340A000F">
+      <w:start w:val="1"/>
+      <w:numFmt w:val="decimal"/>
+      <w:lvlText w:val="%1."/>
+      <w:lvlJc w:val="left"/>
+      <w:pPr>
+        <w:ind w:left="3600" w:hanging="360"/>
+      </w:pPr>
+    </w:lvl>
+    <w:lvl w:ilvl="1" w:tplc="340A0019" w:tentative="1">
+      <w:start w:val="1"/>
+      <w:numFmt w:val="lowerLetter"/>
+      <w:lvlText w:val="%2."/>
+      <w:lvlJc w:val="left"/>
+      <w:pPr>
+        <w:ind w:left="4320" w:hanging="360"/>
+      </w:pPr>
+    </w:lvl>
+    <w:lvl w:ilvl="2" w:tplc="340A001B" w:tentative="1">
+      <w:start w:val="1"/>
+      <w:numFmt w:val="lowerRoman"/>
+      <w:lvlText w:val="%3."/>
+      <w:lvlJc w:val="right"/>
+      <w:pPr>
+        <w:ind w:left="5040" w:hanging="180"/>
+      </w:pPr>
+    </w:lvl>
+    <w:lvl w:ilvl="3" w:tplc="340A000F" w:tentative="1">
+      <w:start w:val="1"/>
+      <w:numFmt w:val="decimal"/>
+      <w:lvlText w:val="%4."/>
+      <w:lvlJc w:val="left"/>
+      <w:pPr>
+        <w:ind w:left="5760" w:hanging="360"/>
+      </w:pPr>
+    </w:lvl>
+    <w:lvl w:ilvl="4" w:tplc="340A0019" w:tentative="1">
+      <w:start w:val="1"/>
+      <w:numFmt w:val="lowerLetter"/>
+      <w:lvlText w:val="%5."/>
+      <w:lvlJc w:val="left"/>
+      <w:pPr>
+        <w:ind w:left="6480" w:hanging="360"/>
+      </w:pPr>
+    </w:lvl>
+    <w:lvl w:ilvl="5" w:tplc="340A001B" w:tentative="1">
+      <w:start w:val="1"/>
+      <w:numFmt w:val="lowerRoman"/>
+      <w:lvlText w:val="%6."/>
+      <w:lvlJc w:val="right"/>
+      <w:pPr>
+        <w:ind w:left="7200" w:hanging="180"/>
+      </w:pPr>
+    </w:lvl>
+    <w:lvl w:ilvl="6" w:tplc="340A000F" w:tentative="1">
+      <w:start w:val="1"/>
+      <w:numFmt w:val="decimal"/>
+      <w:lvlText w:val="%7."/>
+      <w:lvlJc w:val="left"/>
+      <w:pPr>
+        <w:ind w:left="7920" w:hanging="360"/>
+      </w:pPr>
+    </w:lvl>
+    <w:lvl w:ilvl="7" w:tplc="340A0019" w:tentative="1">
+      <w:start w:val="1"/>
+      <w:numFmt w:val="lowerLetter"/>
+      <w:lvlText w:val="%8."/>
+      <w:lvlJc w:val="left"/>
+      <w:pPr>
+        <w:ind w:left="8640" w:hanging="360"/>
+      </w:pPr>
+    </w:lvl>
+    <w:lvl w:ilvl="8" w:tplc="340A001B" w:tentative="1">
+      <w:start w:val="1"/>
+      <w:numFmt w:val="lowerRoman"/>
+      <w:lvlText w:val="%9."/>
+      <w:lvlJc w:val="right"/>
+      <w:pPr>
+        <w:ind w:left="9360" w:hanging="180"/>
+      </w:pPr>
+    </w:lvl>
+  </w:abstractNum>
+  <w:abstractNum w:abstractNumId="6" w15:restartNumberingAfterBreak="0">
     <w:nsid w:val="7AC11F60"/>
     <w:multiLevelType w:val="hybridMultilevel"/>
     <w:tmpl w:val="C80AE38C"/>
@@ -4634,18 +7517,24 @@
     </w:lvl>
   </w:abstractNum>
   <w:num w:numId="1">
-    <w:abstractNumId w:val="4"/>
+    <w:abstractNumId w:val="6"/>
   </w:num>
   <w:num w:numId="2">
-    <w:abstractNumId w:val="2"/>
+    <w:abstractNumId w:val="3"/>
   </w:num>
   <w:num w:numId="3">
     <w:abstractNumId w:val="0"/>
   </w:num>
   <w:num w:numId="4">
-    <w:abstractNumId w:val="3"/>
+    <w:abstractNumId w:val="4"/>
   </w:num>
   <w:num w:numId="5">
+    <w:abstractNumId w:val="2"/>
+  </w:num>
+  <w:num w:numId="6">
+    <w:abstractNumId w:val="5"/>
+  </w:num>
+  <w:num w:numId="7">
     <w:abstractNumId w:val="1"/>
   </w:num>
 </w:numbering>

</xml_diff>

<commit_message>
Resumen hasta pag 58 primer texto
</commit_message>
<xml_diff>
--- a/Resumen Inferencia y Modelos Estadísticos.docx
+++ b/Resumen Inferencia y Modelos Estadísticos.docx
@@ -4,33 +4,17 @@
   <w:body>
     <w:p>
       <w:pPr>
-        <w:jc w:val="center"/>
-        <w:rPr>
-          <w:sz w:val="28"/>
-          <w:szCs w:val="28"/>
-        </w:rPr>
-      </w:pPr>
-      <w:r>
-        <w:rPr>
-          <w:sz w:val="28"/>
-          <w:szCs w:val="28"/>
-        </w:rPr>
+        <w:pStyle w:val="Ttulo1"/>
+      </w:pPr>
+      <w:r>
         <w:t>Resumen Inferencia y Modelos Estadísticos</w:t>
       </w:r>
     </w:p>
     <w:p>
       <w:pPr>
-        <w:jc w:val="both"/>
-        <w:rPr>
-          <w:sz w:val="28"/>
-          <w:szCs w:val="28"/>
-        </w:rPr>
-      </w:pPr>
-      <w:r>
-        <w:rPr>
-          <w:sz w:val="28"/>
-          <w:szCs w:val="28"/>
-        </w:rPr>
+        <w:pStyle w:val="Ttulo2"/>
+      </w:pPr>
+      <w:r>
         <w:t>Introducción</w:t>
       </w:r>
     </w:p>
@@ -78,17 +62,9 @@
     </w:p>
     <w:p>
       <w:pPr>
-        <w:jc w:val="both"/>
-        <w:rPr>
-          <w:sz w:val="28"/>
-          <w:szCs w:val="28"/>
-        </w:rPr>
-      </w:pPr>
-      <w:r>
-        <w:rPr>
-          <w:sz w:val="28"/>
-          <w:szCs w:val="28"/>
-        </w:rPr>
+        <w:pStyle w:val="Ttulo3"/>
+      </w:pPr>
+      <w:r>
         <w:t>Cap. 2: Conceptos básicos</w:t>
       </w:r>
     </w:p>
@@ -513,7 +489,6 @@
           <w:sz w:val="28"/>
           <w:szCs w:val="28"/>
         </w:rPr>
-        <w:lastRenderedPageBreak/>
         <w:t>Nociones de R</w:t>
       </w:r>
     </w:p>
@@ -535,6 +510,7 @@
           <w:sz w:val="28"/>
           <w:szCs w:val="28"/>
         </w:rPr>
+        <w:lastRenderedPageBreak/>
         <w:t>Importación de datos</w:t>
       </w:r>
     </w:p>
@@ -934,7 +910,77 @@
           <w:sz w:val="28"/>
           <w:szCs w:val="28"/>
         </w:rPr>
-        <w:t>" 2 0 0 8 -1 -2 5 " , " 20 0 6 -1 0 -4 ", " 2 0 0 8 -3 -2 7 "</w:t>
+        <w:t>“</w:t>
+      </w:r>
+      <w:r>
+        <w:rPr>
+          <w:sz w:val="28"/>
+          <w:szCs w:val="28"/>
+        </w:rPr>
+        <w:t xml:space="preserve"> 2 0 0 8 -1 -2 5 </w:t>
+      </w:r>
+      <w:r>
+        <w:rPr>
+          <w:sz w:val="28"/>
+          <w:szCs w:val="28"/>
+        </w:rPr>
+        <w:t>“</w:t>
+      </w:r>
+      <w:r>
+        <w:rPr>
+          <w:sz w:val="28"/>
+          <w:szCs w:val="28"/>
+        </w:rPr>
+        <w:t xml:space="preserve"> , </w:t>
+      </w:r>
+      <w:r>
+        <w:rPr>
+          <w:sz w:val="28"/>
+          <w:szCs w:val="28"/>
+        </w:rPr>
+        <w:t>“</w:t>
+      </w:r>
+      <w:r>
+        <w:rPr>
+          <w:sz w:val="28"/>
+          <w:szCs w:val="28"/>
+        </w:rPr>
+        <w:t xml:space="preserve"> 20 0 6 -1 0 -4 </w:t>
+      </w:r>
+      <w:r>
+        <w:rPr>
+          <w:sz w:val="28"/>
+          <w:szCs w:val="28"/>
+        </w:rPr>
+        <w:t>“</w:t>
+      </w:r>
+      <w:r>
+        <w:rPr>
+          <w:sz w:val="28"/>
+          <w:szCs w:val="28"/>
+        </w:rPr>
+        <w:t xml:space="preserve">, </w:t>
+      </w:r>
+      <w:r>
+        <w:rPr>
+          <w:sz w:val="28"/>
+          <w:szCs w:val="28"/>
+        </w:rPr>
+        <w:t>“</w:t>
+      </w:r>
+      <w:r>
+        <w:rPr>
+          <w:sz w:val="28"/>
+          <w:szCs w:val="28"/>
+        </w:rPr>
+        <w:t xml:space="preserve"> 2 0 0 8 -3 -2 7 </w:t>
+      </w:r>
+      <w:r>
+        <w:rPr>
+          <w:sz w:val="28"/>
+          <w:szCs w:val="28"/>
+        </w:rPr>
+        <w:t>“</w:t>
       </w:r>
       <w:r>
         <w:rPr>
@@ -967,17 +1013,9 @@
     </w:p>
     <w:p>
       <w:pPr>
-        <w:jc w:val="both"/>
-        <w:rPr>
-          <w:sz w:val="28"/>
-          <w:szCs w:val="28"/>
-        </w:rPr>
-      </w:pPr>
-      <w:r>
-        <w:rPr>
-          <w:sz w:val="28"/>
-          <w:szCs w:val="28"/>
-        </w:rPr>
+        <w:pStyle w:val="Ttulo3"/>
+      </w:pPr>
+      <w:r>
         <w:lastRenderedPageBreak/>
         <w:t>Cap. 3: Exploración de datos</w:t>
       </w:r>
@@ -1805,7 +1843,14 @@
           <w:sz w:val="28"/>
           <w:szCs w:val="28"/>
         </w:rPr>
-        <w:t xml:space="preserve"> </w:t>
+        <w:t>•</w:t>
+      </w:r>
+      <w:r>
+        <w:rPr>
+          <w:sz w:val="28"/>
+          <w:szCs w:val="28"/>
+        </w:rPr>
+        <w:tab/>
       </w:r>
       <w:r>
         <w:rPr>
@@ -2455,7 +2500,21 @@
           <w:sz w:val="28"/>
           <w:szCs w:val="28"/>
         </w:rPr>
-        <w:t xml:space="preserve"> Simetrica: cuando las observaciones se aglomeran hacia el centro</w:t>
+        <w:t>•</w:t>
+      </w:r>
+      <w:r>
+        <w:rPr>
+          <w:sz w:val="28"/>
+          <w:szCs w:val="28"/>
+        </w:rPr>
+        <w:tab/>
+      </w:r>
+      <w:r>
+        <w:rPr>
+          <w:sz w:val="28"/>
+          <w:szCs w:val="28"/>
+        </w:rPr>
+        <w:t>Simetrica: cuando las observaciones se aglomeran hacia el centro</w:t>
       </w:r>
     </w:p>
     <w:p>
@@ -4056,15 +4115,6 @@
     </w:p>
     <w:p>
       <w:pPr>
-        <w:jc w:val="both"/>
-        <w:rPr>
-          <w:sz w:val="28"/>
-          <w:szCs w:val="28"/>
-        </w:rPr>
-      </w:pPr>
-    </w:p>
-    <w:p>
-      <w:pPr>
         <w:pStyle w:val="Prrafodelista"/>
         <w:numPr>
           <w:ilvl w:val="0"/>
@@ -5589,14 +5639,7 @@
           <w:sz w:val="28"/>
           <w:szCs w:val="28"/>
         </w:rPr>
-        <w:t>μ =</w:t>
-      </w:r>
-      <w:r>
-        <w:rPr>
-          <w:sz w:val="28"/>
-          <w:szCs w:val="28"/>
-        </w:rPr>
-        <w:t xml:space="preserve"> p</w:t>
+        <w:t>μ = p</w:t>
       </w:r>
     </w:p>
     <w:p>
@@ -6185,14 +6228,7 @@
           <w:sz w:val="28"/>
           <w:szCs w:val="28"/>
         </w:rPr>
-        <w:t>Distribución binomial</w:t>
-      </w:r>
-      <w:r>
-        <w:rPr>
-          <w:sz w:val="28"/>
-          <w:szCs w:val="28"/>
-        </w:rPr>
-        <w:t xml:space="preserve"> negativa</w:t>
+        <w:t>Distribución binomial negativa</w:t>
       </w:r>
     </w:p>
     <w:p>
@@ -6745,24 +6781,1388 @@
     <w:p>
       <w:pPr>
         <w:pStyle w:val="Prrafodelista"/>
-        <w:ind w:left="2832"/>
-        <w:jc w:val="both"/>
-        <w:rPr>
-          <w:sz w:val="28"/>
-          <w:szCs w:val="28"/>
-        </w:rPr>
-      </w:pPr>
-    </w:p>
-    <w:p>
-      <w:pPr>
-        <w:pStyle w:val="Prrafodelista"/>
-        <w:ind w:left="3540"/>
-        <w:jc w:val="both"/>
-        <w:rPr>
-          <w:sz w:val="28"/>
-          <w:szCs w:val="28"/>
-        </w:rPr>
-      </w:pPr>
+        <w:jc w:val="both"/>
+        <w:rPr>
+          <w:sz w:val="28"/>
+          <w:szCs w:val="28"/>
+        </w:rPr>
+      </w:pPr>
+    </w:p>
+    <w:p>
+      <w:pPr>
+        <w:pStyle w:val="Prrafodelista"/>
+        <w:jc w:val="both"/>
+        <w:rPr>
+          <w:sz w:val="28"/>
+          <w:szCs w:val="28"/>
+        </w:rPr>
+      </w:pPr>
+    </w:p>
+    <w:p>
+      <w:pPr>
+        <w:pStyle w:val="Prrafodelista"/>
+        <w:numPr>
+          <w:ilvl w:val="0"/>
+          <w:numId w:val="5"/>
+        </w:numPr>
+        <w:jc w:val="both"/>
+        <w:rPr>
+          <w:sz w:val="28"/>
+          <w:szCs w:val="28"/>
+        </w:rPr>
+      </w:pPr>
+      <w:r>
+        <w:rPr>
+          <w:sz w:val="28"/>
+          <w:szCs w:val="28"/>
+        </w:rPr>
+        <w:lastRenderedPageBreak/>
+        <w:t>Cap. 5: Fundamentos para la inferencia</w:t>
+      </w:r>
+    </w:p>
+    <w:p>
+      <w:pPr>
+        <w:pStyle w:val="Prrafodelista"/>
+        <w:numPr>
+          <w:ilvl w:val="1"/>
+          <w:numId w:val="5"/>
+        </w:numPr>
+        <w:jc w:val="both"/>
+        <w:rPr>
+          <w:sz w:val="28"/>
+          <w:szCs w:val="28"/>
+        </w:rPr>
+      </w:pPr>
+      <w:r>
+        <w:rPr>
+          <w:sz w:val="28"/>
+          <w:szCs w:val="28"/>
+        </w:rPr>
+        <w:t>Estimadores puntuales</w:t>
+      </w:r>
+    </w:p>
+    <w:p>
+      <w:pPr>
+        <w:pStyle w:val="Prrafodelista"/>
+        <w:numPr>
+          <w:ilvl w:val="2"/>
+          <w:numId w:val="5"/>
+        </w:numPr>
+        <w:jc w:val="both"/>
+        <w:rPr>
+          <w:sz w:val="28"/>
+          <w:szCs w:val="28"/>
+        </w:rPr>
+      </w:pPr>
+      <w:r>
+        <w:rPr>
+          <w:sz w:val="28"/>
+          <w:szCs w:val="28"/>
+        </w:rPr>
+        <w:t>Es un estadísitico</w:t>
+      </w:r>
+    </w:p>
+    <w:p>
+      <w:pPr>
+        <w:pStyle w:val="Prrafodelista"/>
+        <w:numPr>
+          <w:ilvl w:val="2"/>
+          <w:numId w:val="5"/>
+        </w:numPr>
+        <w:jc w:val="both"/>
+        <w:rPr>
+          <w:sz w:val="28"/>
+          <w:szCs w:val="28"/>
+        </w:rPr>
+      </w:pPr>
+      <w:r>
+        <w:rPr>
+          <w:sz w:val="28"/>
+          <w:szCs w:val="28"/>
+        </w:rPr>
+        <w:t>El estimador mejora cuando la muestra es mayor (ley de los grandes números)</w:t>
+      </w:r>
+    </w:p>
+    <w:p>
+      <w:pPr>
+        <w:pStyle w:val="Prrafodelista"/>
+        <w:numPr>
+          <w:ilvl w:val="2"/>
+          <w:numId w:val="5"/>
+        </w:numPr>
+        <w:jc w:val="both"/>
+        <w:rPr>
+          <w:sz w:val="28"/>
+          <w:szCs w:val="28"/>
+        </w:rPr>
+      </w:pPr>
+      <w:r>
+        <w:rPr>
+          <w:sz w:val="28"/>
+          <w:szCs w:val="28"/>
+        </w:rPr>
+        <w:t>Media móvil</w:t>
+      </w:r>
+    </w:p>
+    <w:p>
+      <w:pPr>
+        <w:pStyle w:val="Prrafodelista"/>
+        <w:numPr>
+          <w:ilvl w:val="3"/>
+          <w:numId w:val="5"/>
+        </w:numPr>
+        <w:jc w:val="both"/>
+        <w:rPr>
+          <w:sz w:val="28"/>
+          <w:szCs w:val="28"/>
+        </w:rPr>
+      </w:pPr>
+      <w:r>
+        <w:rPr>
+          <w:sz w:val="28"/>
+          <w:szCs w:val="28"/>
+        </w:rPr>
+        <w:t>Secuencia de medidas muestrales (xsig = xant + 1)</w:t>
+      </w:r>
+    </w:p>
+    <w:p>
+      <w:pPr>
+        <w:pStyle w:val="Prrafodelista"/>
+        <w:numPr>
+          <w:ilvl w:val="2"/>
+          <w:numId w:val="5"/>
+        </w:numPr>
+        <w:jc w:val="both"/>
+        <w:rPr>
+          <w:sz w:val="28"/>
+          <w:szCs w:val="28"/>
+        </w:rPr>
+      </w:pPr>
+      <w:r>
+        <w:rPr>
+          <w:sz w:val="28"/>
+          <w:szCs w:val="28"/>
+        </w:rPr>
+        <w:t>Si la variabilidad es pequeña, estimación buena</w:t>
+      </w:r>
+    </w:p>
+    <w:p>
+      <w:pPr>
+        <w:pStyle w:val="Prrafodelista"/>
+        <w:numPr>
+          <w:ilvl w:val="2"/>
+          <w:numId w:val="5"/>
+        </w:numPr>
+        <w:jc w:val="both"/>
+        <w:rPr>
+          <w:sz w:val="28"/>
+          <w:szCs w:val="28"/>
+        </w:rPr>
+      </w:pPr>
+      <w:r>
+        <w:rPr>
+          <w:sz w:val="28"/>
+          <w:szCs w:val="28"/>
+        </w:rPr>
+        <w:t>Distribución muestral</w:t>
+      </w:r>
+    </w:p>
+    <w:p>
+      <w:pPr>
+        <w:pStyle w:val="Prrafodelista"/>
+        <w:numPr>
+          <w:ilvl w:val="3"/>
+          <w:numId w:val="5"/>
+        </w:numPr>
+        <w:jc w:val="both"/>
+        <w:rPr>
+          <w:sz w:val="28"/>
+          <w:szCs w:val="28"/>
+        </w:rPr>
+      </w:pPr>
+      <w:r>
+        <w:rPr>
+          <w:sz w:val="28"/>
+          <w:szCs w:val="28"/>
+        </w:rPr>
+        <w:t>Distribución de estimadores puntuales obtenidos con muestras de igual tamaño de una misma población</w:t>
+      </w:r>
+    </w:p>
+    <w:p>
+      <w:pPr>
+        <w:pStyle w:val="Prrafodelista"/>
+        <w:numPr>
+          <w:ilvl w:val="3"/>
+          <w:numId w:val="5"/>
+        </w:numPr>
+        <w:jc w:val="both"/>
+        <w:rPr>
+          <w:rFonts w:cstheme="minorHAnsi"/>
+          <w:sz w:val="28"/>
+          <w:szCs w:val="28"/>
+        </w:rPr>
+      </w:pPr>
+      <w:r>
+        <w:rPr>
+          <w:sz w:val="28"/>
+          <w:szCs w:val="28"/>
+        </w:rPr>
+        <w:t xml:space="preserve">Teorema del límite central: distribución de </w:t>
+      </w:r>
+      <w:r>
+        <w:rPr>
+          <w:rFonts w:ascii="MS Reference Sans Serif" w:hAnsi="MS Reference Sans Serif"/>
+          <w:sz w:val="28"/>
+          <w:szCs w:val="28"/>
+        </w:rPr>
+        <w:t xml:space="preserve"> </w:t>
+      </w:r>
+      <w:r>
+        <w:rPr>
+          <w:rFonts w:cstheme="minorHAnsi"/>
+          <w:sz w:val="28"/>
+          <w:szCs w:val="28"/>
+        </w:rPr>
+        <w:t>se aproxima a la normal</w:t>
+      </w:r>
+    </w:p>
+    <w:p>
+      <w:pPr>
+        <w:pStyle w:val="Prrafodelista"/>
+        <w:numPr>
+          <w:ilvl w:val="1"/>
+          <w:numId w:val="5"/>
+        </w:numPr>
+        <w:jc w:val="both"/>
+        <w:rPr>
+          <w:rFonts w:cstheme="minorHAnsi"/>
+          <w:sz w:val="28"/>
+          <w:szCs w:val="28"/>
+        </w:rPr>
+      </w:pPr>
+      <w:r>
+        <w:rPr>
+          <w:rFonts w:cstheme="minorHAnsi"/>
+          <w:sz w:val="28"/>
+          <w:szCs w:val="28"/>
+        </w:rPr>
+        <w:t>Modelos estadísticos</w:t>
+      </w:r>
+    </w:p>
+    <w:p>
+      <w:pPr>
+        <w:pStyle w:val="Prrafodelista"/>
+        <w:numPr>
+          <w:ilvl w:val="2"/>
+          <w:numId w:val="5"/>
+        </w:numPr>
+        <w:jc w:val="both"/>
+        <w:rPr>
+          <w:rFonts w:cstheme="minorHAnsi"/>
+          <w:sz w:val="28"/>
+          <w:szCs w:val="28"/>
+        </w:rPr>
+      </w:pPr>
+      <w:r>
+        <w:rPr>
+          <w:rFonts w:cstheme="minorHAnsi"/>
+          <w:sz w:val="28"/>
+          <w:szCs w:val="28"/>
+        </w:rPr>
+        <w:t>descripción de un proceso probabilístico con parámetros desconocidos</w:t>
+      </w:r>
+      <w:r>
+        <w:rPr>
+          <w:rFonts w:cstheme="minorHAnsi"/>
+          <w:sz w:val="28"/>
+          <w:szCs w:val="28"/>
+        </w:rPr>
+        <w:t xml:space="preserve"> </w:t>
+      </w:r>
+      <w:r>
+        <w:rPr>
+          <w:rFonts w:cstheme="minorHAnsi"/>
+          <w:sz w:val="28"/>
+          <w:szCs w:val="28"/>
+        </w:rPr>
+        <w:t>que deben ser estimados en base a suposiciones y un conjunto de datos observados.</w:t>
+      </w:r>
+    </w:p>
+    <w:p>
+      <w:pPr>
+        <w:pStyle w:val="Prrafodelista"/>
+        <w:numPr>
+          <w:ilvl w:val="1"/>
+          <w:numId w:val="5"/>
+        </w:numPr>
+        <w:jc w:val="both"/>
+        <w:rPr>
+          <w:rFonts w:cstheme="minorHAnsi"/>
+          <w:sz w:val="28"/>
+          <w:szCs w:val="28"/>
+        </w:rPr>
+      </w:pPr>
+      <w:r>
+        <w:rPr>
+          <w:rFonts w:cstheme="minorHAnsi"/>
+          <w:sz w:val="28"/>
+          <w:szCs w:val="28"/>
+        </w:rPr>
+        <w:t>Error estándar (SE)</w:t>
+      </w:r>
+    </w:p>
+    <w:p>
+      <w:pPr>
+        <w:pStyle w:val="Prrafodelista"/>
+        <w:numPr>
+          <w:ilvl w:val="2"/>
+          <w:numId w:val="5"/>
+        </w:numPr>
+        <w:jc w:val="both"/>
+        <w:rPr>
+          <w:rFonts w:cstheme="minorHAnsi"/>
+          <w:sz w:val="28"/>
+          <w:szCs w:val="28"/>
+        </w:rPr>
+      </w:pPr>
+      <w:r>
+        <w:rPr>
+          <w:rFonts w:cstheme="minorHAnsi"/>
+          <w:sz w:val="28"/>
+          <w:szCs w:val="28"/>
+        </w:rPr>
+        <w:t>Desviación estándar de la distribución de un estadístico muestral</w:t>
+      </w:r>
+    </w:p>
+    <w:p>
+      <w:pPr>
+        <w:pStyle w:val="Prrafodelista"/>
+        <w:ind w:left="2160"/>
+        <w:jc w:val="both"/>
+        <w:rPr>
+          <w:rFonts w:cstheme="minorHAnsi"/>
+          <w:sz w:val="28"/>
+          <w:szCs w:val="28"/>
+        </w:rPr>
+      </w:pPr>
+      <w:r>
+        <w:rPr>
+          <w:rFonts w:cstheme="minorHAnsi"/>
+          <w:sz w:val="28"/>
+          <w:szCs w:val="28"/>
+        </w:rPr>
+        <w:drawing>
+          <wp:inline distT="0" distB="0" distL="0" distR="0" wp14:anchorId="5B2B516E" wp14:editId="27DFD77B">
+            <wp:extent cx="1257475" cy="419158"/>
+            <wp:effectExtent l="0" t="0" r="0" b="0"/>
+            <wp:docPr id="12" name="Imagen 12"/>
+            <wp:cNvGraphicFramePr>
+              <a:graphicFrameLocks xmlns:a="http://schemas.openxmlformats.org/drawingml/2006/main" noChangeAspect="1"/>
+            </wp:cNvGraphicFramePr>
+            <a:graphic xmlns:a="http://schemas.openxmlformats.org/drawingml/2006/main">
+              <a:graphicData uri="http://schemas.openxmlformats.org/drawingml/2006/picture">
+                <pic:pic xmlns:pic="http://schemas.openxmlformats.org/drawingml/2006/picture">
+                  <pic:nvPicPr>
+                    <pic:cNvPr id="1" name=""/>
+                    <pic:cNvPicPr/>
+                  </pic:nvPicPr>
+                  <pic:blipFill>
+                    <a:blip r:embed="rId16"/>
+                    <a:stretch>
+                      <a:fillRect/>
+                    </a:stretch>
+                  </pic:blipFill>
+                  <pic:spPr>
+                    <a:xfrm>
+                      <a:off x="0" y="0"/>
+                      <a:ext cx="1257475" cy="419158"/>
+                    </a:xfrm>
+                    <a:prstGeom prst="rect">
+                      <a:avLst/>
+                    </a:prstGeom>
+                  </pic:spPr>
+                </pic:pic>
+              </a:graphicData>
+            </a:graphic>
+          </wp:inline>
+        </w:drawing>
+      </w:r>
+    </w:p>
+    <w:p>
+      <w:pPr>
+        <w:pStyle w:val="Prrafodelista"/>
+        <w:numPr>
+          <w:ilvl w:val="3"/>
+          <w:numId w:val="5"/>
+        </w:numPr>
+        <w:jc w:val="both"/>
+        <w:rPr>
+          <w:rFonts w:cstheme="minorHAnsi"/>
+          <w:sz w:val="28"/>
+          <w:szCs w:val="28"/>
+        </w:rPr>
+      </w:pPr>
+      <w:r>
+        <w:rPr>
+          <w:rFonts w:cstheme="minorHAnsi"/>
+          <w:sz w:val="28"/>
+          <w:szCs w:val="28"/>
+        </w:rPr>
+        <w:t>Para más de 30 observaciones</w:t>
+      </w:r>
+    </w:p>
+    <w:p>
+      <w:pPr>
+        <w:pStyle w:val="Prrafodelista"/>
+        <w:numPr>
+          <w:ilvl w:val="1"/>
+          <w:numId w:val="5"/>
+        </w:numPr>
+        <w:jc w:val="both"/>
+        <w:rPr>
+          <w:rFonts w:cstheme="minorHAnsi"/>
+          <w:sz w:val="28"/>
+          <w:szCs w:val="28"/>
+        </w:rPr>
+      </w:pPr>
+      <w:r>
+        <w:rPr>
+          <w:rFonts w:cstheme="minorHAnsi"/>
+          <w:sz w:val="28"/>
+          <w:szCs w:val="28"/>
+        </w:rPr>
+        <w:t>Intervalos de confianza</w:t>
+      </w:r>
+    </w:p>
+    <w:p>
+      <w:pPr>
+        <w:pStyle w:val="Prrafodelista"/>
+        <w:numPr>
+          <w:ilvl w:val="2"/>
+          <w:numId w:val="5"/>
+        </w:numPr>
+        <w:jc w:val="both"/>
+        <w:rPr>
+          <w:rFonts w:cstheme="minorHAnsi"/>
+          <w:sz w:val="28"/>
+          <w:szCs w:val="28"/>
+        </w:rPr>
+      </w:pPr>
+      <w:r>
+        <w:rPr>
+          <w:rFonts w:cstheme="minorHAnsi"/>
+          <w:sz w:val="28"/>
+          <w:szCs w:val="28"/>
+        </w:rPr>
+        <w:t>Rango de valores plausibles para el parámetro estimado</w:t>
+      </w:r>
+    </w:p>
+    <w:p>
+      <w:pPr>
+        <w:pStyle w:val="Prrafodelista"/>
+        <w:numPr>
+          <w:ilvl w:val="2"/>
+          <w:numId w:val="5"/>
+        </w:numPr>
+        <w:jc w:val="both"/>
+        <w:rPr>
+          <w:rFonts w:cstheme="minorHAnsi"/>
+          <w:sz w:val="28"/>
+          <w:szCs w:val="28"/>
+        </w:rPr>
+      </w:pPr>
+      <w:r>
+        <w:rPr>
+          <w:rFonts w:cstheme="minorHAnsi"/>
+          <w:sz w:val="28"/>
+          <w:szCs w:val="28"/>
+        </w:rPr>
+        <w:t>Constrido en torno al estimador puntual</w:t>
+      </w:r>
+    </w:p>
+    <w:p>
+      <w:pPr>
+        <w:pStyle w:val="Prrafodelista"/>
+        <w:numPr>
+          <w:ilvl w:val="2"/>
+          <w:numId w:val="5"/>
+        </w:numPr>
+        <w:jc w:val="both"/>
+        <w:rPr>
+          <w:rFonts w:cstheme="minorHAnsi"/>
+          <w:sz w:val="28"/>
+          <w:szCs w:val="28"/>
+        </w:rPr>
+      </w:pPr>
+      <w:r>
+        <w:rPr>
+          <w:rFonts w:cstheme="minorHAnsi"/>
+          <w:sz w:val="28"/>
+          <w:szCs w:val="28"/>
+        </w:rPr>
+        <w:t>Usar SE</w:t>
+      </w:r>
+    </w:p>
+    <w:p>
+      <w:pPr>
+        <w:pStyle w:val="Prrafodelista"/>
+        <w:ind w:left="2160"/>
+        <w:jc w:val="both"/>
+        <w:rPr>
+          <w:rFonts w:cstheme="minorHAnsi"/>
+          <w:sz w:val="28"/>
+          <w:szCs w:val="28"/>
+        </w:rPr>
+      </w:pPr>
+      <w:r>
+        <w:rPr>
+          <w:rFonts w:cstheme="minorHAnsi"/>
+          <w:sz w:val="28"/>
+          <w:szCs w:val="28"/>
+        </w:rPr>
+        <w:drawing>
+          <wp:inline distT="0" distB="0" distL="0" distR="0" wp14:anchorId="12633477" wp14:editId="02E0848A">
+            <wp:extent cx="762106" cy="304843"/>
+            <wp:effectExtent l="0" t="0" r="0" b="0"/>
+            <wp:docPr id="13" name="Imagen 13"/>
+            <wp:cNvGraphicFramePr>
+              <a:graphicFrameLocks xmlns:a="http://schemas.openxmlformats.org/drawingml/2006/main" noChangeAspect="1"/>
+            </wp:cNvGraphicFramePr>
+            <a:graphic xmlns:a="http://schemas.openxmlformats.org/drawingml/2006/main">
+              <a:graphicData uri="http://schemas.openxmlformats.org/drawingml/2006/picture">
+                <pic:pic xmlns:pic="http://schemas.openxmlformats.org/drawingml/2006/picture">
+                  <pic:nvPicPr>
+                    <pic:cNvPr id="1" name=""/>
+                    <pic:cNvPicPr/>
+                  </pic:nvPicPr>
+                  <pic:blipFill>
+                    <a:blip r:embed="rId17"/>
+                    <a:stretch>
+                      <a:fillRect/>
+                    </a:stretch>
+                  </pic:blipFill>
+                  <pic:spPr>
+                    <a:xfrm>
+                      <a:off x="0" y="0"/>
+                      <a:ext cx="762106" cy="304843"/>
+                    </a:xfrm>
+                    <a:prstGeom prst="rect">
+                      <a:avLst/>
+                    </a:prstGeom>
+                  </pic:spPr>
+                </pic:pic>
+              </a:graphicData>
+            </a:graphic>
+          </wp:inline>
+        </w:drawing>
+      </w:r>
+    </w:p>
+    <w:p>
+      <w:pPr>
+        <w:pStyle w:val="Prrafodelista"/>
+        <w:numPr>
+          <w:ilvl w:val="2"/>
+          <w:numId w:val="5"/>
+        </w:numPr>
+        <w:jc w:val="both"/>
+        <w:rPr>
+          <w:rFonts w:cstheme="minorHAnsi"/>
+          <w:sz w:val="28"/>
+          <w:szCs w:val="28"/>
+        </w:rPr>
+      </w:pPr>
+      <w:r>
+        <w:rPr>
+          <w:rFonts w:cstheme="minorHAnsi"/>
+          <w:sz w:val="28"/>
+          <w:szCs w:val="28"/>
+        </w:rPr>
+        <w:t>Es posible usar el modelo normal</w:t>
+      </w:r>
+    </w:p>
+    <w:p>
+      <w:pPr>
+        <w:pStyle w:val="Prrafodelista"/>
+        <w:numPr>
+          <w:ilvl w:val="3"/>
+          <w:numId w:val="5"/>
+        </w:numPr>
+        <w:jc w:val="both"/>
+        <w:rPr>
+          <w:rFonts w:cstheme="minorHAnsi"/>
+          <w:sz w:val="28"/>
+          <w:szCs w:val="28"/>
+        </w:rPr>
+      </w:pPr>
+      <w:r>
+        <w:rPr>
+          <w:rFonts w:cstheme="minorHAnsi"/>
+          <w:sz w:val="28"/>
+          <w:szCs w:val="28"/>
+        </w:rPr>
+        <w:t xml:space="preserve">Las observaciones de la muestra tienen que ser independientes (10% de la población y </w:t>
+      </w:r>
+      <w:r>
+        <w:rPr>
+          <w:rFonts w:cstheme="minorHAnsi"/>
+          <w:sz w:val="28"/>
+          <w:szCs w:val="28"/>
+        </w:rPr>
+        <w:t>randoms</w:t>
+      </w:r>
+      <w:r>
+        <w:rPr>
+          <w:rFonts w:cstheme="minorHAnsi"/>
+          <w:sz w:val="28"/>
+          <w:szCs w:val="28"/>
+        </w:rPr>
+        <w:t>)</w:t>
+      </w:r>
+    </w:p>
+    <w:p>
+      <w:pPr>
+        <w:pStyle w:val="Prrafodelista"/>
+        <w:numPr>
+          <w:ilvl w:val="3"/>
+          <w:numId w:val="5"/>
+        </w:numPr>
+        <w:jc w:val="both"/>
+        <w:rPr>
+          <w:rFonts w:cstheme="minorHAnsi"/>
+          <w:sz w:val="28"/>
+          <w:szCs w:val="28"/>
+        </w:rPr>
+      </w:pPr>
+      <w:r>
+        <w:rPr>
+          <w:rFonts w:cstheme="minorHAnsi"/>
+          <w:sz w:val="28"/>
+          <w:szCs w:val="28"/>
+        </w:rPr>
+        <w:t>Muestra n &gt;= 30</w:t>
+      </w:r>
+    </w:p>
+    <w:p>
+      <w:pPr>
+        <w:pStyle w:val="Prrafodelista"/>
+        <w:numPr>
+          <w:ilvl w:val="3"/>
+          <w:numId w:val="5"/>
+        </w:numPr>
+        <w:jc w:val="both"/>
+        <w:rPr>
+          <w:rFonts w:cstheme="minorHAnsi"/>
+          <w:sz w:val="28"/>
+          <w:szCs w:val="28"/>
+        </w:rPr>
+      </w:pPr>
+      <w:r>
+        <w:rPr>
+          <w:rFonts w:cstheme="minorHAnsi"/>
+          <w:sz w:val="28"/>
+          <w:szCs w:val="28"/>
+        </w:rPr>
+        <w:lastRenderedPageBreak/>
+        <w:drawing>
+          <wp:anchor distT="0" distB="0" distL="114300" distR="114300" simplePos="0" relativeHeight="251660288" behindDoc="1" locked="0" layoutInCell="1" allowOverlap="1" wp14:anchorId="5469A428" wp14:editId="768BA648">
+            <wp:simplePos x="0" y="0"/>
+            <wp:positionH relativeFrom="column">
+              <wp:posOffset>656878</wp:posOffset>
+            </wp:positionH>
+            <wp:positionV relativeFrom="paragraph">
+              <wp:posOffset>477520</wp:posOffset>
+            </wp:positionV>
+            <wp:extent cx="5612130" cy="2587625"/>
+            <wp:effectExtent l="0" t="0" r="7620" b="3175"/>
+            <wp:wrapTight wrapText="bothSides">
+              <wp:wrapPolygon edited="0">
+                <wp:start x="0" y="0"/>
+                <wp:lineTo x="0" y="21467"/>
+                <wp:lineTo x="21556" y="21467"/>
+                <wp:lineTo x="21556" y="0"/>
+                <wp:lineTo x="0" y="0"/>
+              </wp:wrapPolygon>
+            </wp:wrapTight>
+            <wp:docPr id="14" name="Imagen 14"/>
+            <wp:cNvGraphicFramePr>
+              <a:graphicFrameLocks xmlns:a="http://schemas.openxmlformats.org/drawingml/2006/main" noChangeAspect="1"/>
+            </wp:cNvGraphicFramePr>
+            <a:graphic xmlns:a="http://schemas.openxmlformats.org/drawingml/2006/main">
+              <a:graphicData uri="http://schemas.openxmlformats.org/drawingml/2006/picture">
+                <pic:pic xmlns:pic="http://schemas.openxmlformats.org/drawingml/2006/picture">
+                  <pic:nvPicPr>
+                    <pic:cNvPr id="1" name=""/>
+                    <pic:cNvPicPr/>
+                  </pic:nvPicPr>
+                  <pic:blipFill>
+                    <a:blip r:embed="rId18">
+                      <a:extLst>
+                        <a:ext uri="{28A0092B-C50C-407E-A947-70E740481C1C}">
+                          <a14:useLocalDpi xmlns:a14="http://schemas.microsoft.com/office/drawing/2010/main" val="0"/>
+                        </a:ext>
+                      </a:extLst>
+                    </a:blip>
+                    <a:stretch>
+                      <a:fillRect/>
+                    </a:stretch>
+                  </pic:blipFill>
+                  <pic:spPr>
+                    <a:xfrm>
+                      <a:off x="0" y="0"/>
+                      <a:ext cx="5612130" cy="2587625"/>
+                    </a:xfrm>
+                    <a:prstGeom prst="rect">
+                      <a:avLst/>
+                    </a:prstGeom>
+                  </pic:spPr>
+                </pic:pic>
+              </a:graphicData>
+            </a:graphic>
+            <wp14:sizeRelH relativeFrom="page">
+              <wp14:pctWidth>0</wp14:pctWidth>
+            </wp14:sizeRelH>
+            <wp14:sizeRelV relativeFrom="page">
+              <wp14:pctHeight>0</wp14:pctHeight>
+            </wp14:sizeRelV>
+          </wp:anchor>
+        </w:drawing>
+      </w:r>
+      <w:r>
+        <w:rPr>
+          <w:rFonts w:cstheme="minorHAnsi"/>
+          <w:sz w:val="28"/>
+          <w:szCs w:val="28"/>
+        </w:rPr>
+        <w:t>La distribución de la muestra no es significativamente asimétrica</w:t>
+      </w:r>
+    </w:p>
+    <w:p>
+      <w:pPr>
+        <w:pStyle w:val="Prrafodelista"/>
+        <w:numPr>
+          <w:ilvl w:val="1"/>
+          <w:numId w:val="5"/>
+        </w:numPr>
+        <w:jc w:val="both"/>
+        <w:rPr>
+          <w:rFonts w:cstheme="minorHAnsi"/>
+          <w:sz w:val="28"/>
+          <w:szCs w:val="28"/>
+        </w:rPr>
+      </w:pPr>
+      <w:r>
+        <w:rPr>
+          <w:rFonts w:cstheme="minorHAnsi"/>
+          <w:sz w:val="28"/>
+          <w:szCs w:val="28"/>
+        </w:rPr>
+        <w:t>Pruebas de hipótesis</w:t>
+      </w:r>
+    </w:p>
+    <w:p>
+      <w:pPr>
+        <w:pStyle w:val="Prrafodelista"/>
+        <w:numPr>
+          <w:ilvl w:val="2"/>
+          <w:numId w:val="5"/>
+        </w:numPr>
+        <w:jc w:val="both"/>
+        <w:rPr>
+          <w:rFonts w:cstheme="minorHAnsi"/>
+          <w:sz w:val="28"/>
+          <w:szCs w:val="28"/>
+        </w:rPr>
+      </w:pPr>
+      <w:r>
+        <w:rPr>
+          <w:rFonts w:cstheme="minorHAnsi"/>
+          <w:sz w:val="28"/>
+          <w:szCs w:val="28"/>
+        </w:rPr>
+        <w:t>H</w:t>
+      </w:r>
+      <w:r>
+        <w:rPr>
+          <w:rFonts w:cstheme="minorHAnsi"/>
+          <w:sz w:val="28"/>
+          <w:szCs w:val="28"/>
+          <w:vertAlign w:val="subscript"/>
+        </w:rPr>
+        <w:t>0</w:t>
+      </w:r>
+      <w:r>
+        <w:rPr>
+          <w:rFonts w:cstheme="minorHAnsi"/>
+          <w:sz w:val="28"/>
+          <w:szCs w:val="28"/>
+        </w:rPr>
+        <w:t>: hipótesis nula, postura escéptica (no hay cambios)</w:t>
+      </w:r>
+    </w:p>
+    <w:p>
+      <w:pPr>
+        <w:pStyle w:val="Prrafodelista"/>
+        <w:numPr>
+          <w:ilvl w:val="3"/>
+          <w:numId w:val="5"/>
+        </w:numPr>
+        <w:jc w:val="both"/>
+        <w:rPr>
+          <w:rFonts w:cstheme="minorHAnsi"/>
+          <w:sz w:val="28"/>
+          <w:szCs w:val="28"/>
+        </w:rPr>
+      </w:pPr>
+      <w:r>
+        <w:rPr>
+          <w:rFonts w:cstheme="minorHAnsi"/>
+          <w:sz w:val="28"/>
+          <w:szCs w:val="28"/>
+        </w:rPr>
+        <w:t>Siempre se formula como una igualdad</w:t>
+      </w:r>
+    </w:p>
+    <w:p>
+      <w:pPr>
+        <w:pStyle w:val="Prrafodelista"/>
+        <w:numPr>
+          <w:ilvl w:val="2"/>
+          <w:numId w:val="5"/>
+        </w:numPr>
+        <w:jc w:val="both"/>
+        <w:rPr>
+          <w:rFonts w:cstheme="minorHAnsi"/>
+          <w:sz w:val="28"/>
+          <w:szCs w:val="28"/>
+        </w:rPr>
+      </w:pPr>
+      <w:r>
+        <w:rPr>
+          <w:rFonts w:cstheme="minorHAnsi"/>
+          <w:sz w:val="28"/>
+          <w:szCs w:val="28"/>
+        </w:rPr>
+        <w:t>H</w:t>
+      </w:r>
+      <w:r>
+        <w:rPr>
+          <w:rFonts w:cstheme="minorHAnsi"/>
+          <w:sz w:val="28"/>
+          <w:szCs w:val="28"/>
+          <w:vertAlign w:val="subscript"/>
+        </w:rPr>
+        <w:t>A</w:t>
+      </w:r>
+      <w:r>
+        <w:rPr>
+          <w:rFonts w:cstheme="minorHAnsi"/>
+          <w:sz w:val="28"/>
+          <w:szCs w:val="28"/>
+        </w:rPr>
+        <w:t>: hipótesos alternativa, cambio de perspectiva</w:t>
+      </w:r>
+    </w:p>
+    <w:p>
+      <w:pPr>
+        <w:pStyle w:val="Prrafodelista"/>
+        <w:numPr>
+          <w:ilvl w:val="2"/>
+          <w:numId w:val="5"/>
+        </w:numPr>
+        <w:jc w:val="both"/>
+        <w:rPr>
+          <w:rFonts w:cstheme="minorHAnsi"/>
+          <w:sz w:val="28"/>
+          <w:szCs w:val="28"/>
+        </w:rPr>
+      </w:pPr>
+      <w:r>
+        <w:rPr>
+          <w:rFonts w:cstheme="minorHAnsi"/>
+          <w:sz w:val="28"/>
+          <w:szCs w:val="28"/>
+        </w:rPr>
+        <w:t>Prueba bilateral o de 2 colas (diferencia en ambos sentidos</w:t>
+      </w:r>
+      <w:r>
+        <w:rPr>
+          <w:rFonts w:cstheme="minorHAnsi"/>
+          <w:sz w:val="28"/>
+          <w:szCs w:val="28"/>
+        </w:rPr>
+        <w:t>)</w:t>
+      </w:r>
+    </w:p>
+    <w:p>
+      <w:pPr>
+        <w:pStyle w:val="Prrafodelista"/>
+        <w:numPr>
+          <w:ilvl w:val="2"/>
+          <w:numId w:val="5"/>
+        </w:numPr>
+        <w:jc w:val="both"/>
+        <w:rPr>
+          <w:rFonts w:cstheme="minorHAnsi"/>
+          <w:sz w:val="28"/>
+          <w:szCs w:val="28"/>
+        </w:rPr>
+      </w:pPr>
+      <w:r>
+        <w:rPr>
+          <w:rFonts w:cstheme="minorHAnsi"/>
+          <w:sz w:val="28"/>
+          <w:szCs w:val="28"/>
+        </w:rPr>
+        <w:t>Prueba unilateral o de 1 cola (solo una diferencia)</w:t>
+      </w:r>
+    </w:p>
+    <w:p>
+      <w:pPr>
+        <w:pStyle w:val="Prrafodelista"/>
+        <w:numPr>
+          <w:ilvl w:val="2"/>
+          <w:numId w:val="5"/>
+        </w:numPr>
+        <w:jc w:val="both"/>
+        <w:rPr>
+          <w:rFonts w:cstheme="minorHAnsi"/>
+          <w:sz w:val="28"/>
+          <w:szCs w:val="28"/>
+        </w:rPr>
+      </w:pPr>
+      <w:r>
+        <w:rPr>
+          <w:rFonts w:cstheme="minorHAnsi"/>
+          <w:sz w:val="28"/>
+          <w:szCs w:val="28"/>
+        </w:rPr>
+        <w:t>Intervalos de confianza y errores de desición</w:t>
+      </w:r>
+    </w:p>
+    <w:p>
+      <w:pPr>
+        <w:pStyle w:val="Prrafodelista"/>
+        <w:numPr>
+          <w:ilvl w:val="3"/>
+          <w:numId w:val="5"/>
+        </w:numPr>
+        <w:jc w:val="both"/>
+        <w:rPr>
+          <w:rFonts w:cstheme="minorHAnsi"/>
+          <w:sz w:val="28"/>
+          <w:szCs w:val="28"/>
+        </w:rPr>
+      </w:pPr>
+      <w:r>
+        <w:rPr>
+          <w:rFonts w:cstheme="minorHAnsi"/>
+          <w:sz w:val="28"/>
+          <w:szCs w:val="28"/>
+        </w:rPr>
+        <w:t>No se rechaza la hipótesis nula a menos que haya suficiente evidencia</w:t>
+      </w:r>
+    </w:p>
+    <w:p>
+      <w:pPr>
+        <w:pStyle w:val="Prrafodelista"/>
+        <w:numPr>
+          <w:ilvl w:val="3"/>
+          <w:numId w:val="5"/>
+        </w:numPr>
+        <w:jc w:val="both"/>
+        <w:rPr>
+          <w:rFonts w:cstheme="minorHAnsi"/>
+          <w:sz w:val="28"/>
+          <w:szCs w:val="28"/>
+        </w:rPr>
+      </w:pPr>
+      <w:r>
+        <w:rPr>
+          <w:rFonts w:cstheme="minorHAnsi"/>
+          <w:sz w:val="28"/>
+          <w:szCs w:val="28"/>
+        </w:rPr>
+        <w:t>Si no se logra rechazar H</w:t>
+      </w:r>
+      <w:r>
+        <w:rPr>
+          <w:rFonts w:cstheme="minorHAnsi"/>
+          <w:sz w:val="28"/>
+          <w:szCs w:val="28"/>
+          <w:vertAlign w:val="subscript"/>
+        </w:rPr>
+        <w:t>0</w:t>
+      </w:r>
+      <w:r>
+        <w:rPr>
+          <w:rFonts w:cstheme="minorHAnsi"/>
+          <w:sz w:val="28"/>
+          <w:szCs w:val="28"/>
+        </w:rPr>
+        <w:t xml:space="preserve"> no significa que sea verdadera</w:t>
+      </w:r>
+    </w:p>
+    <w:p>
+      <w:pPr>
+        <w:pStyle w:val="Prrafodelista"/>
+        <w:numPr>
+          <w:ilvl w:val="3"/>
+          <w:numId w:val="5"/>
+        </w:numPr>
+        <w:jc w:val="both"/>
+        <w:rPr>
+          <w:rFonts w:cstheme="minorHAnsi"/>
+          <w:sz w:val="28"/>
+          <w:szCs w:val="28"/>
+        </w:rPr>
+      </w:pPr>
+      <w:r>
+        <w:rPr>
+          <w:rFonts w:cstheme="minorHAnsi"/>
+          <w:sz w:val="28"/>
+          <w:szCs w:val="28"/>
+        </w:rPr>
+        <w:t>Se dice: “</w:t>
+      </w:r>
+      <w:r>
+        <w:rPr>
+          <w:rFonts w:cstheme="minorHAnsi"/>
+          <w:i/>
+          <w:iCs/>
+          <w:sz w:val="28"/>
+          <w:szCs w:val="28"/>
+        </w:rPr>
+        <w:t>se falla al rechazar H0</w:t>
+      </w:r>
+      <w:r>
+        <w:rPr>
+          <w:rFonts w:cstheme="minorHAnsi"/>
+          <w:sz w:val="28"/>
+          <w:szCs w:val="28"/>
+        </w:rPr>
+        <w:t xml:space="preserve">” o </w:t>
+      </w:r>
+      <w:r>
+        <w:rPr>
+          <w:rFonts w:cstheme="minorHAnsi"/>
+          <w:i/>
+          <w:iCs/>
+          <w:sz w:val="28"/>
+          <w:szCs w:val="28"/>
+        </w:rPr>
+        <w:t xml:space="preserve"> “</w:t>
+      </w:r>
+      <w:r>
+        <w:rPr>
+          <w:rFonts w:cstheme="minorHAnsi"/>
+          <w:i/>
+          <w:iCs/>
+          <w:sz w:val="28"/>
+          <w:szCs w:val="28"/>
+        </w:rPr>
+        <w:t>se rechaza H0 en favor de HA</w:t>
+      </w:r>
+      <w:r>
+        <w:rPr>
+          <w:rFonts w:cstheme="minorHAnsi"/>
+          <w:i/>
+          <w:iCs/>
+          <w:sz w:val="28"/>
+          <w:szCs w:val="28"/>
+        </w:rPr>
+        <w:t>”</w:t>
+      </w:r>
+    </w:p>
+    <w:p>
+      <w:pPr>
+        <w:pStyle w:val="Prrafodelista"/>
+        <w:numPr>
+          <w:ilvl w:val="3"/>
+          <w:numId w:val="5"/>
+        </w:numPr>
+        <w:jc w:val="both"/>
+        <w:rPr>
+          <w:rFonts w:cstheme="minorHAnsi"/>
+          <w:sz w:val="28"/>
+          <w:szCs w:val="28"/>
+        </w:rPr>
+      </w:pPr>
+      <w:r>
+        <w:rPr>
+          <w:rFonts w:cstheme="minorHAnsi"/>
+          <w:sz w:val="28"/>
+          <w:szCs w:val="28"/>
+        </w:rPr>
+        <w:t>Error tipo I: rechazar H</w:t>
+      </w:r>
+      <w:r>
+        <w:rPr>
+          <w:rFonts w:cstheme="minorHAnsi"/>
+          <w:sz w:val="28"/>
+          <w:szCs w:val="28"/>
+          <w:vertAlign w:val="subscript"/>
+        </w:rPr>
+        <w:t>0</w:t>
+      </w:r>
+      <w:r>
+        <w:rPr>
+          <w:rFonts w:cstheme="minorHAnsi"/>
+          <w:sz w:val="28"/>
+          <w:szCs w:val="28"/>
+        </w:rPr>
+        <w:t xml:space="preserve"> cuando es verdadera</w:t>
+      </w:r>
+    </w:p>
+    <w:p>
+      <w:pPr>
+        <w:pStyle w:val="Prrafodelista"/>
+        <w:numPr>
+          <w:ilvl w:val="3"/>
+          <w:numId w:val="5"/>
+        </w:numPr>
+        <w:jc w:val="both"/>
+        <w:rPr>
+          <w:rFonts w:cstheme="minorHAnsi"/>
+          <w:sz w:val="28"/>
+          <w:szCs w:val="28"/>
+        </w:rPr>
+      </w:pPr>
+      <w:r>
+        <w:rPr>
+          <w:rFonts w:cstheme="minorHAnsi"/>
+          <w:sz w:val="28"/>
+          <w:szCs w:val="28"/>
+        </w:rPr>
+        <w:t>Error tipo II: no rechazar H</w:t>
+      </w:r>
+      <w:r>
+        <w:rPr>
+          <w:rFonts w:cstheme="minorHAnsi"/>
+          <w:sz w:val="28"/>
+          <w:szCs w:val="28"/>
+          <w:vertAlign w:val="subscript"/>
+        </w:rPr>
+        <w:t>0</w:t>
+      </w:r>
+      <w:r>
+        <w:rPr>
+          <w:rFonts w:cstheme="minorHAnsi"/>
+          <w:sz w:val="28"/>
+          <w:szCs w:val="28"/>
+        </w:rPr>
+        <w:t xml:space="preserve"> cuando H</w:t>
+      </w:r>
+      <w:r>
+        <w:rPr>
+          <w:rFonts w:cstheme="minorHAnsi"/>
+          <w:sz w:val="28"/>
+          <w:szCs w:val="28"/>
+          <w:vertAlign w:val="subscript"/>
+        </w:rPr>
+        <w:t>A</w:t>
+      </w:r>
+      <w:r>
+        <w:rPr>
+          <w:rFonts w:cstheme="minorHAnsi"/>
+          <w:sz w:val="28"/>
+          <w:szCs w:val="28"/>
+        </w:rPr>
+        <w:t xml:space="preserve"> es verdadera</w:t>
+      </w:r>
+    </w:p>
+    <w:p>
+      <w:pPr>
+        <w:pStyle w:val="Prrafodelista"/>
+        <w:ind w:left="2160"/>
+        <w:jc w:val="both"/>
+        <w:rPr>
+          <w:rFonts w:cstheme="minorHAnsi"/>
+          <w:sz w:val="28"/>
+          <w:szCs w:val="28"/>
+        </w:rPr>
+      </w:pPr>
+      <w:r>
+        <w:rPr>
+          <w:rFonts w:cstheme="minorHAnsi"/>
+          <w:sz w:val="28"/>
+          <w:szCs w:val="28"/>
+        </w:rPr>
+        <w:drawing>
+          <wp:inline distT="0" distB="0" distL="0" distR="0" wp14:anchorId="02179E1D" wp14:editId="5F197ED2">
+            <wp:extent cx="4725059" cy="762106"/>
+            <wp:effectExtent l="0" t="0" r="0" b="0"/>
+            <wp:docPr id="15" name="Imagen 15"/>
+            <wp:cNvGraphicFramePr>
+              <a:graphicFrameLocks xmlns:a="http://schemas.openxmlformats.org/drawingml/2006/main" noChangeAspect="1"/>
+            </wp:cNvGraphicFramePr>
+            <a:graphic xmlns:a="http://schemas.openxmlformats.org/drawingml/2006/main">
+              <a:graphicData uri="http://schemas.openxmlformats.org/drawingml/2006/picture">
+                <pic:pic xmlns:pic="http://schemas.openxmlformats.org/drawingml/2006/picture">
+                  <pic:nvPicPr>
+                    <pic:cNvPr id="1" name=""/>
+                    <pic:cNvPicPr/>
+                  </pic:nvPicPr>
+                  <pic:blipFill>
+                    <a:blip r:embed="rId19"/>
+                    <a:stretch>
+                      <a:fillRect/>
+                    </a:stretch>
+                  </pic:blipFill>
+                  <pic:spPr>
+                    <a:xfrm>
+                      <a:off x="0" y="0"/>
+                      <a:ext cx="4725059" cy="762106"/>
+                    </a:xfrm>
+                    <a:prstGeom prst="rect">
+                      <a:avLst/>
+                    </a:prstGeom>
+                  </pic:spPr>
+                </pic:pic>
+              </a:graphicData>
+            </a:graphic>
+          </wp:inline>
+        </w:drawing>
+      </w:r>
+    </w:p>
+    <w:p>
+      <w:pPr>
+        <w:pStyle w:val="Prrafodelista"/>
+        <w:numPr>
+          <w:ilvl w:val="2"/>
+          <w:numId w:val="5"/>
+        </w:numPr>
+        <w:jc w:val="both"/>
+        <w:rPr>
+          <w:rFonts w:cstheme="minorHAnsi"/>
+          <w:sz w:val="28"/>
+          <w:szCs w:val="28"/>
+        </w:rPr>
+      </w:pPr>
+      <w:r>
+        <w:rPr>
+          <w:rFonts w:cstheme="minorHAnsi"/>
+          <w:sz w:val="28"/>
+          <w:szCs w:val="28"/>
+        </w:rPr>
+        <w:t>Prueba fomral de hipótesis con valores p</w:t>
+      </w:r>
+    </w:p>
+    <w:p>
+      <w:pPr>
+        <w:pStyle w:val="Prrafodelista"/>
+        <w:numPr>
+          <w:ilvl w:val="3"/>
+          <w:numId w:val="5"/>
+        </w:numPr>
+        <w:jc w:val="both"/>
+        <w:rPr>
+          <w:rFonts w:cstheme="minorHAnsi"/>
+          <w:sz w:val="28"/>
+          <w:szCs w:val="28"/>
+        </w:rPr>
+      </w:pPr>
+      <w:r>
+        <w:rPr>
+          <w:rFonts w:cstheme="minorHAnsi"/>
+          <w:sz w:val="28"/>
+          <w:szCs w:val="28"/>
+        </w:rPr>
+        <w:lastRenderedPageBreak/>
+        <w:t>Trabajando con el modelo normal se debe verificar que la muestra cumple con los requisitos del supuesto</w:t>
+      </w:r>
+    </w:p>
+    <w:p>
+      <w:pPr>
+        <w:pStyle w:val="Prrafodelista"/>
+        <w:numPr>
+          <w:ilvl w:val="3"/>
+          <w:numId w:val="5"/>
+        </w:numPr>
+        <w:jc w:val="both"/>
+        <w:rPr>
+          <w:rFonts w:cstheme="minorHAnsi"/>
+          <w:sz w:val="28"/>
+          <w:szCs w:val="28"/>
+        </w:rPr>
+      </w:pPr>
+      <w:r>
+        <w:rPr>
+          <w:rFonts w:cstheme="minorHAnsi"/>
+          <w:sz w:val="28"/>
+          <w:szCs w:val="28"/>
+        </w:rPr>
+        <w:t>El valor p</w:t>
+      </w:r>
+    </w:p>
+    <w:p>
+      <w:pPr>
+        <w:pStyle w:val="Prrafodelista"/>
+        <w:numPr>
+          <w:ilvl w:val="4"/>
+          <w:numId w:val="5"/>
+        </w:numPr>
+        <w:jc w:val="both"/>
+        <w:rPr>
+          <w:rFonts w:cstheme="minorHAnsi"/>
+          <w:sz w:val="28"/>
+          <w:szCs w:val="28"/>
+        </w:rPr>
+      </w:pPr>
+      <w:r>
+        <w:rPr>
+          <w:rFonts w:cstheme="minorHAnsi"/>
+          <w:sz w:val="28"/>
+          <w:szCs w:val="28"/>
+        </w:rPr>
+        <w:t>L</w:t>
+      </w:r>
+      <w:r>
+        <w:rPr>
+          <w:rFonts w:cstheme="minorHAnsi"/>
+          <w:sz w:val="28"/>
+          <w:szCs w:val="28"/>
+        </w:rPr>
+        <w:t>a probabilidad de observar</w:t>
+      </w:r>
+      <w:r>
+        <w:rPr>
+          <w:rFonts w:cstheme="minorHAnsi"/>
+          <w:sz w:val="28"/>
+          <w:szCs w:val="28"/>
+        </w:rPr>
+        <w:t xml:space="preserve"> </w:t>
+      </w:r>
+      <w:r>
+        <w:rPr>
+          <w:rFonts w:cstheme="minorHAnsi"/>
+          <w:sz w:val="28"/>
+          <w:szCs w:val="28"/>
+        </w:rPr>
+        <w:t>datos al menos tan favorables como la muestra actual para la hipótesis alternativa, si esta es verdadera</w:t>
+      </w:r>
+    </w:p>
+    <w:p>
+      <w:pPr>
+        <w:pStyle w:val="Prrafodelista"/>
+        <w:numPr>
+          <w:ilvl w:val="3"/>
+          <w:numId w:val="5"/>
+        </w:numPr>
+        <w:jc w:val="both"/>
+        <w:rPr>
+          <w:rFonts w:cstheme="minorHAnsi"/>
+          <w:sz w:val="28"/>
+          <w:szCs w:val="28"/>
+        </w:rPr>
+      </w:pPr>
+      <w:r>
+        <w:rPr>
+          <w:rFonts w:cstheme="minorHAnsi"/>
+          <w:sz w:val="28"/>
+          <w:szCs w:val="28"/>
+        </w:rPr>
+        <w:t>Hasta pag 58</w:t>
+      </w:r>
     </w:p>
     <w:sectPr>
       <w:pgSz w:w="12240" w:h="15840"/>
@@ -7939,6 +9339,71 @@
     <w:name w:val="Normal"/>
     <w:qFormat/>
   </w:style>
+  <w:style w:type="paragraph" w:styleId="Ttulo1">
+    <w:name w:val="heading 1"/>
+    <w:basedOn w:val="Normal"/>
+    <w:next w:val="Normal"/>
+    <w:link w:val="Ttulo1Car"/>
+    <w:uiPriority w:val="9"/>
+    <w:qFormat/>
+    <w:rsid w:val="00521949"/>
+    <w:pPr>
+      <w:keepNext/>
+      <w:keepLines/>
+      <w:spacing w:before="240" w:after="0"/>
+      <w:outlineLvl w:val="0"/>
+    </w:pPr>
+    <w:rPr>
+      <w:rFonts w:asciiTheme="majorHAnsi" w:eastAsiaTheme="majorEastAsia" w:hAnsiTheme="majorHAnsi" w:cstheme="majorBidi"/>
+      <w:color w:val="2F5496" w:themeColor="accent1" w:themeShade="BF"/>
+      <w:sz w:val="32"/>
+      <w:szCs w:val="32"/>
+    </w:rPr>
+  </w:style>
+  <w:style w:type="paragraph" w:styleId="Ttulo2">
+    <w:name w:val="heading 2"/>
+    <w:basedOn w:val="Normal"/>
+    <w:next w:val="Normal"/>
+    <w:link w:val="Ttulo2Car"/>
+    <w:uiPriority w:val="9"/>
+    <w:unhideWhenUsed/>
+    <w:qFormat/>
+    <w:rsid w:val="00521949"/>
+    <w:pPr>
+      <w:keepNext/>
+      <w:keepLines/>
+      <w:spacing w:before="40" w:after="0"/>
+      <w:outlineLvl w:val="1"/>
+    </w:pPr>
+    <w:rPr>
+      <w:rFonts w:asciiTheme="majorHAnsi" w:eastAsiaTheme="majorEastAsia" w:hAnsiTheme="majorHAnsi" w:cstheme="majorBidi"/>
+      <w:color w:val="2F5496" w:themeColor="accent1" w:themeShade="BF"/>
+      <w:sz w:val="26"/>
+      <w:szCs w:val="26"/>
+    </w:rPr>
+  </w:style>
+  <w:style w:type="paragraph" w:styleId="Ttulo3">
+    <w:name w:val="heading 3"/>
+    <w:basedOn w:val="Normal"/>
+    <w:next w:val="Normal"/>
+    <w:link w:val="Ttulo3Car"/>
+    <w:uiPriority w:val="9"/>
+    <w:unhideWhenUsed/>
+    <w:qFormat/>
+    <w:rsid w:val="00521949"/>
+    <w:pPr>
+      <w:keepNext/>
+      <w:keepLines/>
+      <w:spacing w:before="40" w:after="0"/>
+      <w:outlineLvl w:val="2"/>
+    </w:pPr>
+    <w:rPr>
+      <w:rFonts w:asciiTheme="majorHAnsi" w:eastAsiaTheme="majorEastAsia" w:hAnsiTheme="majorHAnsi" w:cstheme="majorBidi"/>
+      <w:color w:val="1F3763" w:themeColor="accent1" w:themeShade="7F"/>
+      <w:sz w:val="24"/>
+      <w:szCs w:val="24"/>
+    </w:rPr>
+  </w:style>
   <w:style w:type="character" w:default="1" w:styleId="Fuentedeprrafopredeter">
     <w:name w:val="Default Paragraph Font"/>
     <w:uiPriority w:val="1"/>
@@ -7985,6 +9450,45 @@
     <w:rsid w:val="00E748B3"/>
     <w:rPr>
       <w:color w:val="808080"/>
+    </w:rPr>
+  </w:style>
+  <w:style w:type="character" w:customStyle="1" w:styleId="Ttulo1Car">
+    <w:name w:val="Título 1 Car"/>
+    <w:basedOn w:val="Fuentedeprrafopredeter"/>
+    <w:link w:val="Ttulo1"/>
+    <w:uiPriority w:val="9"/>
+    <w:rsid w:val="00521949"/>
+    <w:rPr>
+      <w:rFonts w:asciiTheme="majorHAnsi" w:eastAsiaTheme="majorEastAsia" w:hAnsiTheme="majorHAnsi" w:cstheme="majorBidi"/>
+      <w:color w:val="2F5496" w:themeColor="accent1" w:themeShade="BF"/>
+      <w:sz w:val="32"/>
+      <w:szCs w:val="32"/>
+    </w:rPr>
+  </w:style>
+  <w:style w:type="character" w:customStyle="1" w:styleId="Ttulo2Car">
+    <w:name w:val="Título 2 Car"/>
+    <w:basedOn w:val="Fuentedeprrafopredeter"/>
+    <w:link w:val="Ttulo2"/>
+    <w:uiPriority w:val="9"/>
+    <w:rsid w:val="00521949"/>
+    <w:rPr>
+      <w:rFonts w:asciiTheme="majorHAnsi" w:eastAsiaTheme="majorEastAsia" w:hAnsiTheme="majorHAnsi" w:cstheme="majorBidi"/>
+      <w:color w:val="2F5496" w:themeColor="accent1" w:themeShade="BF"/>
+      <w:sz w:val="26"/>
+      <w:szCs w:val="26"/>
+    </w:rPr>
+  </w:style>
+  <w:style w:type="character" w:customStyle="1" w:styleId="Ttulo3Car">
+    <w:name w:val="Título 3 Car"/>
+    <w:basedOn w:val="Fuentedeprrafopredeter"/>
+    <w:link w:val="Ttulo3"/>
+    <w:uiPriority w:val="9"/>
+    <w:rsid w:val="00521949"/>
+    <w:rPr>
+      <w:rFonts w:asciiTheme="majorHAnsi" w:eastAsiaTheme="majorEastAsia" w:hAnsiTheme="majorHAnsi" w:cstheme="majorBidi"/>
+      <w:color w:val="1F3763" w:themeColor="accent1" w:themeShade="7F"/>
+      <w:sz w:val="24"/>
+      <w:szCs w:val="24"/>
     </w:rPr>
   </w:style>
 </w:styles>

</xml_diff>

<commit_message>
Resumen hasta pag 3 cap 7
</commit_message>
<xml_diff>
--- a/Resumen Inferencia y Modelos Estadísticos.docx
+++ b/Resumen Inferencia y Modelos Estadísticos.docx
@@ -3790,25 +3790,7 @@
           <w:sz w:val="28"/>
           <w:szCs w:val="28"/>
         </w:rPr>
-        <w:t xml:space="preserve"> a cada dato individual. Luego suma las probabi</w:t>
-      </w:r>
-      <w:proofErr w:type="spellStart"/>
-      <w:r>
-        <w:rPr>
-          <w:rFonts w:eastAsiaTheme="minorEastAsia"/>
-          <w:sz w:val="28"/>
-          <w:szCs w:val="28"/>
-        </w:rPr>
-        <w:t>lidades</w:t>
-      </w:r>
-      <w:proofErr w:type="spellEnd"/>
-      <w:r>
-        <w:rPr>
-          <w:rFonts w:eastAsiaTheme="minorEastAsia"/>
-          <w:sz w:val="28"/>
-          <w:szCs w:val="28"/>
-        </w:rPr>
-        <w:t xml:space="preserve"> de cada dato y los anteriores a él</w:t>
+        <w:t xml:space="preserve"> a cada dato individual. Luego suma las probabilidades de cada dato y los anteriores a él</w:t>
       </w:r>
     </w:p>
     <w:p>
@@ -12479,72 +12461,19 @@
       <w:r>
         <w:rPr>
           <w:rFonts w:cstheme="minorHAnsi"/>
+          <w:noProof/>
           <w:sz w:val="28"/>
           <w:szCs w:val="28"/>
         </w:rPr>
         <w:lastRenderedPageBreak/>
         <w:drawing>
-          <wp:inline distT="0" distB="0" distL="0" distR="0" wp14:anchorId="2F08ADB4" wp14:editId="1788A388">
-            <wp:extent cx="790685" cy="381053"/>
-            <wp:effectExtent l="0" t="0" r="9525" b="0"/>
-            <wp:docPr id="18" name="Imagen 18"/>
-            <wp:cNvGraphicFramePr>
-              <a:graphicFrameLocks xmlns:a="http://schemas.openxmlformats.org/drawingml/2006/main" noChangeAspect="1"/>
-            </wp:cNvGraphicFramePr>
-            <a:graphic xmlns:a="http://schemas.openxmlformats.org/drawingml/2006/main">
-              <a:graphicData uri="http://schemas.openxmlformats.org/drawingml/2006/picture">
-                <pic:pic xmlns:pic="http://schemas.openxmlformats.org/drawingml/2006/picture">
-                  <pic:nvPicPr>
-                    <pic:cNvPr id="1" name=""/>
-                    <pic:cNvPicPr/>
-                  </pic:nvPicPr>
-                  <pic:blipFill>
-                    <a:blip r:embed="rId22"/>
-                    <a:stretch>
-                      <a:fillRect/>
-                    </a:stretch>
-                  </pic:blipFill>
-                  <pic:spPr>
-                    <a:xfrm>
-                      <a:off x="0" y="0"/>
-                      <a:ext cx="790685" cy="381053"/>
-                    </a:xfrm>
-                    <a:prstGeom prst="rect">
-                      <a:avLst/>
-                    </a:prstGeom>
-                  </pic:spPr>
-                </pic:pic>
-              </a:graphicData>
-            </a:graphic>
-          </wp:inline>
-        </w:drawing>
-      </w:r>
-    </w:p>
-    <w:p>
-      <w:pPr>
-        <w:pStyle w:val="Prrafodelista"/>
-        <w:ind w:left="2880"/>
-        <w:jc w:val="both"/>
-        <w:rPr>
-          <w:rFonts w:cstheme="minorHAnsi"/>
-          <w:sz w:val="28"/>
-          <w:szCs w:val="28"/>
-        </w:rPr>
-      </w:pPr>
-      <w:r>
-        <w:rPr>
-          <w:rFonts w:cstheme="minorHAnsi"/>
-          <w:sz w:val="28"/>
-          <w:szCs w:val="28"/>
-        </w:rPr>
-        <w:drawing>
-          <wp:anchor distT="0" distB="0" distL="114300" distR="114300" simplePos="0" relativeHeight="251661312" behindDoc="0" locked="0" layoutInCell="1" allowOverlap="1" wp14:anchorId="3C0BA228" wp14:editId="6F979687">
+          <wp:anchor distT="0" distB="0" distL="114300" distR="114300" simplePos="0" relativeHeight="251661312" behindDoc="0" locked="0" layoutInCell="1" allowOverlap="1" wp14:anchorId="3C0BA228" wp14:editId="74B9243D">
             <wp:simplePos x="0" y="0"/>
             <wp:positionH relativeFrom="column">
-              <wp:posOffset>585627</wp:posOffset>
+              <wp:posOffset>110292</wp:posOffset>
             </wp:positionH>
             <wp:positionV relativeFrom="paragraph">
-              <wp:posOffset>720857</wp:posOffset>
+              <wp:posOffset>632616</wp:posOffset>
             </wp:positionV>
             <wp:extent cx="5612130" cy="1270000"/>
             <wp:effectExtent l="0" t="0" r="7620" b="6350"/>
@@ -12561,7 +12490,7 @@
                     <pic:cNvPicPr/>
                   </pic:nvPicPr>
                   <pic:blipFill>
-                    <a:blip r:embed="rId23">
+                    <a:blip r:embed="rId22">
                       <a:extLst>
                         <a:ext uri="{28A0092B-C50C-407E-A947-70E740481C1C}">
                           <a14:useLocalDpi xmlns:a14="http://schemas.microsoft.com/office/drawing/2010/main" val="0"/>
@@ -12590,11 +12519,55 @@
       <w:r>
         <w:rPr>
           <w:rFonts w:cstheme="minorHAnsi"/>
+          <w:noProof/>
           <w:sz w:val="28"/>
           <w:szCs w:val="28"/>
         </w:rPr>
         <w:drawing>
-          <wp:inline distT="0" distB="0" distL="0" distR="0" wp14:anchorId="7FE27C30" wp14:editId="2EC334A6">
+          <wp:inline distT="0" distB="0" distL="0" distR="0" wp14:anchorId="3A6D5326" wp14:editId="42C254EC">
+            <wp:extent cx="790685" cy="381053"/>
+            <wp:effectExtent l="0" t="0" r="9525" b="0"/>
+            <wp:docPr id="18" name="Imagen 18"/>
+            <wp:cNvGraphicFramePr>
+              <a:graphicFrameLocks xmlns:a="http://schemas.openxmlformats.org/drawingml/2006/main" noChangeAspect="1"/>
+            </wp:cNvGraphicFramePr>
+            <a:graphic xmlns:a="http://schemas.openxmlformats.org/drawingml/2006/main">
+              <a:graphicData uri="http://schemas.openxmlformats.org/drawingml/2006/picture">
+                <pic:pic xmlns:pic="http://schemas.openxmlformats.org/drawingml/2006/picture">
+                  <pic:nvPicPr>
+                    <pic:cNvPr id="1" name=""/>
+                    <pic:cNvPicPr/>
+                  </pic:nvPicPr>
+                  <pic:blipFill>
+                    <a:blip r:embed="rId23"/>
+                    <a:stretch>
+                      <a:fillRect/>
+                    </a:stretch>
+                  </pic:blipFill>
+                  <pic:spPr>
+                    <a:xfrm>
+                      <a:off x="0" y="0"/>
+                      <a:ext cx="790685" cy="381053"/>
+                    </a:xfrm>
+                    <a:prstGeom prst="rect">
+                      <a:avLst/>
+                    </a:prstGeom>
+                  </pic:spPr>
+                </pic:pic>
+              </a:graphicData>
+            </a:graphic>
+          </wp:inline>
+        </w:drawing>
+      </w:r>
+      <w:r>
+        <w:rPr>
+          <w:rFonts w:cstheme="minorHAnsi"/>
+          <w:noProof/>
+          <w:sz w:val="28"/>
+          <w:szCs w:val="28"/>
+        </w:rPr>
+        <w:drawing>
+          <wp:inline distT="0" distB="0" distL="0" distR="0" wp14:anchorId="22175EBD" wp14:editId="759A441C">
             <wp:extent cx="1095528" cy="619211"/>
             <wp:effectExtent l="0" t="0" r="9525" b="9525"/>
             <wp:docPr id="19" name="Imagen 19"/>
@@ -12629,6 +12602,703 @@
           </wp:inline>
         </w:drawing>
       </w:r>
+    </w:p>
+    <w:p>
+      <w:pPr>
+        <w:pStyle w:val="Prrafodelista"/>
+        <w:ind w:left="2880"/>
+        <w:jc w:val="both"/>
+        <w:rPr>
+          <w:rFonts w:cstheme="minorHAnsi"/>
+          <w:sz w:val="28"/>
+          <w:szCs w:val="28"/>
+        </w:rPr>
+      </w:pPr>
+    </w:p>
+    <w:p>
+      <w:pPr>
+        <w:pStyle w:val="Prrafodelista"/>
+        <w:numPr>
+          <w:ilvl w:val="0"/>
+          <w:numId w:val="5"/>
+        </w:numPr>
+        <w:jc w:val="both"/>
+        <w:rPr>
+          <w:rFonts w:cstheme="minorHAnsi"/>
+          <w:sz w:val="28"/>
+          <w:szCs w:val="28"/>
+        </w:rPr>
+      </w:pPr>
+      <w:r>
+        <w:rPr>
+          <w:rFonts w:cstheme="minorHAnsi"/>
+          <w:sz w:val="28"/>
+          <w:szCs w:val="28"/>
+        </w:rPr>
+        <w:t>Cap. 7: Poder Estadístico</w:t>
+      </w:r>
+    </w:p>
+    <w:p>
+      <w:pPr>
+        <w:pStyle w:val="Prrafodelista"/>
+        <w:numPr>
+          <w:ilvl w:val="1"/>
+          <w:numId w:val="5"/>
+        </w:numPr>
+        <w:jc w:val="both"/>
+        <w:rPr>
+          <w:rFonts w:cstheme="minorHAnsi"/>
+          <w:sz w:val="28"/>
+          <w:szCs w:val="28"/>
+        </w:rPr>
+      </w:pPr>
+      <w:r>
+        <w:rPr>
+          <w:rFonts w:cstheme="minorHAnsi"/>
+          <w:sz w:val="28"/>
+          <w:szCs w:val="28"/>
+        </w:rPr>
+        <w:t xml:space="preserve">Hipótesis nula representa el </w:t>
+      </w:r>
+      <w:proofErr w:type="spellStart"/>
+      <w:proofErr w:type="gramStart"/>
+      <w:r>
+        <w:rPr>
+          <w:rFonts w:cstheme="minorHAnsi"/>
+          <w:sz w:val="28"/>
+          <w:szCs w:val="28"/>
+        </w:rPr>
+        <w:t>status</w:t>
+      </w:r>
+      <w:proofErr w:type="spellEnd"/>
+      <w:proofErr w:type="gramEnd"/>
+      <w:r>
+        <w:rPr>
+          <w:rFonts w:cstheme="minorHAnsi"/>
+          <w:sz w:val="28"/>
+          <w:szCs w:val="28"/>
+        </w:rPr>
+        <w:t xml:space="preserve"> quo</w:t>
+      </w:r>
+    </w:p>
+    <w:p>
+      <w:pPr>
+        <w:pStyle w:val="Prrafodelista"/>
+        <w:numPr>
+          <w:ilvl w:val="2"/>
+          <w:numId w:val="5"/>
+        </w:numPr>
+        <w:jc w:val="both"/>
+        <w:rPr>
+          <w:rFonts w:cstheme="minorHAnsi"/>
+          <w:sz w:val="28"/>
+          <w:szCs w:val="28"/>
+        </w:rPr>
+      </w:pPr>
+      <w:r>
+        <w:rPr>
+          <w:rFonts w:cstheme="minorHAnsi"/>
+          <w:sz w:val="28"/>
+          <w:szCs w:val="28"/>
+        </w:rPr>
+        <w:t xml:space="preserve">Mantiene las cosas tal como están </w:t>
+      </w:r>
+    </w:p>
+    <w:p>
+      <w:pPr>
+        <w:pStyle w:val="Prrafodelista"/>
+        <w:numPr>
+          <w:ilvl w:val="2"/>
+          <w:numId w:val="5"/>
+        </w:numPr>
+        <w:jc w:val="both"/>
+        <w:rPr>
+          <w:rFonts w:cstheme="minorHAnsi"/>
+          <w:sz w:val="28"/>
+          <w:szCs w:val="28"/>
+        </w:rPr>
+      </w:pPr>
+      <w:r>
+        <w:rPr>
+          <w:rFonts w:cstheme="minorHAnsi"/>
+          <w:sz w:val="28"/>
+          <w:szCs w:val="28"/>
+        </w:rPr>
+        <w:t>Cuando no se rechaza H</w:t>
+      </w:r>
+      <w:r>
+        <w:rPr>
+          <w:rFonts w:cstheme="minorHAnsi"/>
+          <w:sz w:val="28"/>
+          <w:szCs w:val="28"/>
+          <w:vertAlign w:val="subscript"/>
+        </w:rPr>
+        <w:t>0</w:t>
+      </w:r>
+      <w:r>
+        <w:rPr>
+          <w:rFonts w:cstheme="minorHAnsi"/>
+          <w:sz w:val="28"/>
+          <w:szCs w:val="28"/>
+        </w:rPr>
+        <w:t>, no se necesita ninguna acción</w:t>
+      </w:r>
+    </w:p>
+    <w:p>
+      <w:pPr>
+        <w:pStyle w:val="Prrafodelista"/>
+        <w:numPr>
+          <w:ilvl w:val="1"/>
+          <w:numId w:val="5"/>
+        </w:numPr>
+        <w:spacing w:before="240"/>
+        <w:jc w:val="both"/>
+        <w:rPr>
+          <w:rFonts w:cstheme="minorHAnsi"/>
+          <w:sz w:val="28"/>
+          <w:szCs w:val="28"/>
+        </w:rPr>
+      </w:pPr>
+      <w:r>
+        <w:rPr>
+          <w:rFonts w:cstheme="minorHAnsi"/>
+          <w:sz w:val="28"/>
+          <w:szCs w:val="28"/>
+        </w:rPr>
+        <w:t>Cuando se rechaza H</w:t>
+      </w:r>
+      <w:r>
+        <w:rPr>
+          <w:rFonts w:cstheme="minorHAnsi"/>
+          <w:sz w:val="28"/>
+          <w:szCs w:val="28"/>
+        </w:rPr>
+        <w:softHyphen/>
+      </w:r>
+      <w:r>
+        <w:rPr>
+          <w:rFonts w:cstheme="minorHAnsi"/>
+          <w:sz w:val="28"/>
+          <w:szCs w:val="28"/>
+          <w:vertAlign w:val="subscript"/>
+        </w:rPr>
+        <w:t>0</w:t>
+      </w:r>
+      <w:r>
+        <w:rPr>
+          <w:rFonts w:cstheme="minorHAnsi"/>
+          <w:sz w:val="28"/>
+          <w:szCs w:val="28"/>
+        </w:rPr>
+        <w:t xml:space="preserve"> a favor de </w:t>
+      </w:r>
+      <w:r>
+        <w:rPr>
+          <w:rFonts w:cstheme="minorHAnsi"/>
+          <w:sz w:val="28"/>
+          <w:szCs w:val="28"/>
+        </w:rPr>
+        <w:t>H</w:t>
+      </w:r>
+      <w:r>
+        <w:rPr>
+          <w:rFonts w:cstheme="minorHAnsi"/>
+          <w:sz w:val="28"/>
+          <w:szCs w:val="28"/>
+          <w:vertAlign w:val="subscript"/>
+        </w:rPr>
+        <w:t>A</w:t>
+      </w:r>
+      <w:r>
+        <w:rPr>
+          <w:rFonts w:cstheme="minorHAnsi"/>
+          <w:sz w:val="28"/>
+          <w:szCs w:val="28"/>
+        </w:rPr>
+        <w:t xml:space="preserve"> implica un mayor costo para hacer el cambio</w:t>
+      </w:r>
+    </w:p>
+    <w:p>
+      <w:pPr>
+        <w:pStyle w:val="Prrafodelista"/>
+        <w:numPr>
+          <w:ilvl w:val="1"/>
+          <w:numId w:val="5"/>
+        </w:numPr>
+        <w:spacing w:before="240"/>
+        <w:jc w:val="both"/>
+        <w:rPr>
+          <w:rFonts w:cstheme="minorHAnsi"/>
+          <w:sz w:val="28"/>
+          <w:szCs w:val="28"/>
+        </w:rPr>
+      </w:pPr>
+      <w:r>
+        <w:rPr>
+          <w:rFonts w:cstheme="minorHAnsi"/>
+          <w:sz w:val="28"/>
+          <w:szCs w:val="28"/>
+        </w:rPr>
+        <w:t xml:space="preserve">β: probabilidad de cometer errores de tipo II </w:t>
+      </w:r>
+    </w:p>
+    <w:p>
+      <w:pPr>
+        <w:pStyle w:val="Prrafodelista"/>
+        <w:numPr>
+          <w:ilvl w:val="2"/>
+          <w:numId w:val="5"/>
+        </w:numPr>
+        <w:spacing w:before="240"/>
+        <w:jc w:val="both"/>
+        <w:rPr>
+          <w:rFonts w:cstheme="minorHAnsi"/>
+          <w:sz w:val="28"/>
+          <w:szCs w:val="28"/>
+        </w:rPr>
+      </w:pPr>
+      <w:r>
+        <w:rPr>
+          <w:rFonts w:cstheme="minorHAnsi"/>
+          <w:sz w:val="28"/>
+          <w:szCs w:val="28"/>
+        </w:rPr>
+        <w:t xml:space="preserve">α y β están relacionados: para un tamaño constante de la muestra, </w:t>
+      </w:r>
+      <w:r>
+        <w:rPr>
+          <w:rFonts w:cstheme="minorHAnsi"/>
+          <w:sz w:val="28"/>
+          <w:szCs w:val="28"/>
+        </w:rPr>
+        <w:t>α y β</w:t>
+      </w:r>
+      <w:r>
+        <w:rPr>
+          <w:rFonts w:cstheme="minorHAnsi"/>
+          <w:sz w:val="28"/>
+          <w:szCs w:val="28"/>
+        </w:rPr>
+        <w:t xml:space="preserve"> son inversamente proporcionales.</w:t>
+      </w:r>
+    </w:p>
+    <w:p>
+      <w:pPr>
+        <w:pStyle w:val="Prrafodelista"/>
+        <w:numPr>
+          <w:ilvl w:val="3"/>
+          <w:numId w:val="5"/>
+        </w:numPr>
+        <w:spacing w:before="240"/>
+        <w:jc w:val="both"/>
+        <w:rPr>
+          <w:rFonts w:cstheme="minorHAnsi"/>
+          <w:sz w:val="28"/>
+          <w:szCs w:val="28"/>
+        </w:rPr>
+      </w:pPr>
+      <w:r>
+        <w:rPr>
+          <w:rFonts w:cstheme="minorHAnsi"/>
+          <w:sz w:val="28"/>
+          <w:szCs w:val="28"/>
+        </w:rPr>
+        <w:t>Es mayor mientras más pequeña sea la muestra</w:t>
+      </w:r>
+    </w:p>
+    <w:p>
+      <w:pPr>
+        <w:pStyle w:val="Prrafodelista"/>
+        <w:numPr>
+          <w:ilvl w:val="1"/>
+          <w:numId w:val="5"/>
+        </w:numPr>
+        <w:spacing w:before="240"/>
+        <w:jc w:val="both"/>
+        <w:rPr>
+          <w:rFonts w:cstheme="minorHAnsi"/>
+          <w:sz w:val="28"/>
+          <w:szCs w:val="28"/>
+        </w:rPr>
+      </w:pPr>
+      <w:r>
+        <w:rPr>
+          <w:rFonts w:cstheme="minorHAnsi"/>
+          <w:sz w:val="28"/>
+          <w:szCs w:val="28"/>
+        </w:rPr>
+        <w:t>Poder de una prueba de hipótesis:</w:t>
+      </w:r>
+    </w:p>
+    <w:p>
+      <w:pPr>
+        <w:pStyle w:val="Prrafodelista"/>
+        <w:numPr>
+          <w:ilvl w:val="2"/>
+          <w:numId w:val="5"/>
+        </w:numPr>
+        <w:spacing w:before="240"/>
+        <w:jc w:val="both"/>
+        <w:rPr>
+          <w:rFonts w:cstheme="minorHAnsi"/>
+          <w:sz w:val="28"/>
+          <w:szCs w:val="28"/>
+        </w:rPr>
+      </w:pPr>
+      <w:r>
+        <w:rPr>
+          <w:rFonts w:cstheme="minorHAnsi"/>
+          <w:sz w:val="28"/>
+          <w:szCs w:val="28"/>
+        </w:rPr>
+        <w:t xml:space="preserve">1 – </w:t>
+      </w:r>
+      <w:r>
+        <w:rPr>
+          <w:rFonts w:cstheme="minorHAnsi"/>
+          <w:sz w:val="28"/>
+          <w:szCs w:val="28"/>
+        </w:rPr>
+        <w:t>β</w:t>
+      </w:r>
+    </w:p>
+    <w:p>
+      <w:pPr>
+        <w:pStyle w:val="Prrafodelista"/>
+        <w:numPr>
+          <w:ilvl w:val="2"/>
+          <w:numId w:val="5"/>
+        </w:numPr>
+        <w:spacing w:before="240"/>
+        <w:jc w:val="both"/>
+        <w:rPr>
+          <w:rFonts w:cstheme="minorHAnsi"/>
+          <w:sz w:val="28"/>
+          <w:szCs w:val="28"/>
+        </w:rPr>
+      </w:pPr>
+      <w:r>
+        <w:rPr>
+          <w:rFonts w:cstheme="minorHAnsi"/>
+          <w:sz w:val="28"/>
+          <w:szCs w:val="28"/>
+        </w:rPr>
+        <w:t xml:space="preserve">Probabilidad de rechazar </w:t>
+      </w:r>
+      <w:r>
+        <w:rPr>
+          <w:rFonts w:cstheme="minorHAnsi"/>
+          <w:sz w:val="28"/>
+          <w:szCs w:val="28"/>
+        </w:rPr>
+        <w:t>correctamente</w:t>
+      </w:r>
+      <w:r>
+        <w:rPr>
+          <w:rFonts w:cstheme="minorHAnsi"/>
+          <w:sz w:val="28"/>
+          <w:szCs w:val="28"/>
+        </w:rPr>
+        <w:t xml:space="preserve"> H</w:t>
+      </w:r>
+      <w:r>
+        <w:rPr>
+          <w:rFonts w:cstheme="minorHAnsi"/>
+          <w:sz w:val="28"/>
+          <w:szCs w:val="28"/>
+          <w:vertAlign w:val="subscript"/>
+        </w:rPr>
+        <w:t>0</w:t>
+      </w:r>
+      <w:r>
+        <w:rPr>
+          <w:rFonts w:cstheme="minorHAnsi"/>
+          <w:sz w:val="28"/>
+          <w:szCs w:val="28"/>
+        </w:rPr>
+        <w:t xml:space="preserve"> cuando es falsa. </w:t>
+      </w:r>
+    </w:p>
+    <w:p>
+      <w:pPr>
+        <w:pStyle w:val="Prrafodelista"/>
+        <w:numPr>
+          <w:ilvl w:val="2"/>
+          <w:numId w:val="5"/>
+        </w:numPr>
+        <w:spacing w:before="240"/>
+        <w:jc w:val="both"/>
+        <w:rPr>
+          <w:rFonts w:cstheme="minorHAnsi"/>
+          <w:sz w:val="28"/>
+          <w:szCs w:val="28"/>
+        </w:rPr>
+      </w:pPr>
+      <w:r>
+        <w:rPr>
+          <w:rFonts w:cstheme="minorHAnsi"/>
+          <w:sz w:val="28"/>
+          <w:szCs w:val="28"/>
+        </w:rPr>
+        <w:t>Tamaño de efecto: corresponde a una cuantificación de la diferencia entre dos grupos o la diferencia real entre dos medidas</w:t>
+      </w:r>
+    </w:p>
+    <w:p>
+      <w:pPr>
+        <w:pStyle w:val="Prrafodelista"/>
+        <w:numPr>
+          <w:ilvl w:val="1"/>
+          <w:numId w:val="5"/>
+        </w:numPr>
+        <w:spacing w:before="240"/>
+        <w:jc w:val="both"/>
+        <w:rPr>
+          <w:rFonts w:cstheme="minorHAnsi"/>
+          <w:sz w:val="28"/>
+          <w:szCs w:val="28"/>
+        </w:rPr>
+      </w:pPr>
+      <w:r>
+        <w:rPr>
+          <w:rFonts w:cstheme="minorHAnsi"/>
+          <w:sz w:val="28"/>
+          <w:szCs w:val="28"/>
+        </w:rPr>
+        <w:t>Poder, nivel de significación y tamaño de la muestra</w:t>
+      </w:r>
+    </w:p>
+    <w:p>
+      <w:pPr>
+        <w:pStyle w:val="Prrafodelista"/>
+        <w:numPr>
+          <w:ilvl w:val="2"/>
+          <w:numId w:val="5"/>
+        </w:numPr>
+        <w:spacing w:before="240"/>
+        <w:jc w:val="both"/>
+        <w:rPr>
+          <w:rFonts w:cstheme="minorHAnsi"/>
+          <w:sz w:val="28"/>
+          <w:szCs w:val="28"/>
+        </w:rPr>
+      </w:pPr>
+      <w:r>
+        <w:rPr>
+          <w:rFonts w:cstheme="minorHAnsi"/>
+          <w:sz w:val="28"/>
+          <w:szCs w:val="28"/>
+        </w:rPr>
+        <w:t>Prueba unilateral:</w:t>
+      </w:r>
+    </w:p>
+    <w:p>
+      <w:pPr>
+        <w:pStyle w:val="Prrafodelista"/>
+        <w:numPr>
+          <w:ilvl w:val="3"/>
+          <w:numId w:val="5"/>
+        </w:numPr>
+        <w:spacing w:before="240"/>
+        <w:jc w:val="both"/>
+        <w:rPr>
+          <w:rFonts w:cstheme="minorHAnsi"/>
+          <w:sz w:val="28"/>
+          <w:szCs w:val="28"/>
+        </w:rPr>
+      </w:pPr>
+      <w:r>
+        <w:rPr>
+          <w:rFonts w:cstheme="minorHAnsi"/>
+          <w:sz w:val="28"/>
+          <w:szCs w:val="28"/>
+        </w:rPr>
+        <w:t>El poder tiende a 0 a medida que el tamaño del efecto aumenta en sentido contrario a la hipótesis alternativa</w:t>
+      </w:r>
+    </w:p>
+    <w:p>
+      <w:pPr>
+        <w:pStyle w:val="Prrafodelista"/>
+        <w:numPr>
+          <w:ilvl w:val="3"/>
+          <w:numId w:val="5"/>
+        </w:numPr>
+        <w:spacing w:before="240"/>
+        <w:jc w:val="both"/>
+        <w:rPr>
+          <w:rFonts w:cstheme="minorHAnsi"/>
+          <w:sz w:val="28"/>
+          <w:szCs w:val="28"/>
+        </w:rPr>
+      </w:pPr>
+      <w:r>
+        <w:rPr>
+          <w:rFonts w:cstheme="minorHAnsi"/>
+          <w:sz w:val="28"/>
+          <w:szCs w:val="28"/>
+        </w:rPr>
+        <w:t>C</w:t>
+      </w:r>
+      <w:r>
+        <w:rPr>
+          <w:rFonts w:cstheme="minorHAnsi"/>
+          <w:sz w:val="28"/>
+          <w:szCs w:val="28"/>
+        </w:rPr>
+        <w:t>uando el tamaño del efecto aumenta en el sentido de la hipótesis alternativa, el poder</w:t>
+      </w:r>
+      <w:r>
+        <w:rPr>
+          <w:rFonts w:cstheme="minorHAnsi"/>
+          <w:sz w:val="28"/>
+          <w:szCs w:val="28"/>
+        </w:rPr>
+        <w:t xml:space="preserve"> </w:t>
+      </w:r>
+      <w:r>
+        <w:rPr>
+          <w:rFonts w:cstheme="minorHAnsi"/>
+          <w:sz w:val="28"/>
+          <w:szCs w:val="28"/>
+        </w:rPr>
+        <w:t>es mayor que para una prueba bilateral</w:t>
+      </w:r>
+    </w:p>
+    <w:p>
+      <w:pPr>
+        <w:pStyle w:val="Prrafodelista"/>
+        <w:numPr>
+          <w:ilvl w:val="2"/>
+          <w:numId w:val="5"/>
+        </w:numPr>
+        <w:spacing w:before="240"/>
+        <w:jc w:val="both"/>
+        <w:rPr>
+          <w:rFonts w:cstheme="minorHAnsi"/>
+          <w:sz w:val="28"/>
+          <w:szCs w:val="28"/>
+        </w:rPr>
+      </w:pPr>
+      <w:r>
+        <w:rPr>
+          <w:rFonts w:cstheme="minorHAnsi"/>
+          <w:sz w:val="28"/>
+          <w:szCs w:val="28"/>
+        </w:rPr>
+        <w:lastRenderedPageBreak/>
+        <w:t>Conveniente que las pruebas que se empleen para docimar (probar) hipótesis tengan un alto poder.</w:t>
+      </w:r>
+    </w:p>
+    <w:p>
+      <w:pPr>
+        <w:pStyle w:val="Prrafodelista"/>
+        <w:numPr>
+          <w:ilvl w:val="2"/>
+          <w:numId w:val="5"/>
+        </w:numPr>
+        <w:spacing w:before="240"/>
+        <w:jc w:val="both"/>
+        <w:rPr>
+          <w:rFonts w:cstheme="minorHAnsi"/>
+          <w:sz w:val="28"/>
+          <w:szCs w:val="28"/>
+        </w:rPr>
+      </w:pPr>
+      <w:r>
+        <w:rPr>
+          <w:rFonts w:cstheme="minorHAnsi"/>
+          <w:sz w:val="28"/>
+          <w:szCs w:val="28"/>
+        </w:rPr>
+        <w:t>Se debe escoger la prueba más poderosa</w:t>
+      </w:r>
+    </w:p>
+    <w:p>
+      <w:pPr>
+        <w:pStyle w:val="Prrafodelista"/>
+        <w:numPr>
+          <w:ilvl w:val="2"/>
+          <w:numId w:val="5"/>
+        </w:numPr>
+        <w:spacing w:before="240"/>
+        <w:jc w:val="both"/>
+        <w:rPr>
+          <w:rFonts w:cstheme="minorHAnsi"/>
+          <w:sz w:val="28"/>
+          <w:szCs w:val="28"/>
+        </w:rPr>
+      </w:pPr>
+      <w:r>
+        <w:rPr>
+          <w:rFonts w:cstheme="minorHAnsi"/>
+          <w:sz w:val="28"/>
+          <w:szCs w:val="28"/>
+        </w:rPr>
+        <w:t>Pruebas uniformemente poderosas: Prueba con mayor poder posible</w:t>
+      </w:r>
+    </w:p>
+    <w:p>
+      <w:pPr>
+        <w:pStyle w:val="Prrafodelista"/>
+        <w:numPr>
+          <w:ilvl w:val="1"/>
+          <w:numId w:val="5"/>
+        </w:numPr>
+        <w:spacing w:before="240"/>
+        <w:jc w:val="both"/>
+        <w:rPr>
+          <w:rFonts w:cstheme="minorHAnsi"/>
+          <w:sz w:val="28"/>
+          <w:szCs w:val="28"/>
+        </w:rPr>
+      </w:pPr>
+      <w:r>
+        <w:rPr>
+          <w:rFonts w:cstheme="minorHAnsi"/>
+          <w:sz w:val="28"/>
+          <w:szCs w:val="28"/>
+        </w:rPr>
+        <w:t>Poder, tamaño del efecto y tamaño de la muestra</w:t>
+      </w:r>
+    </w:p>
+    <w:p>
+      <w:pPr>
+        <w:pStyle w:val="Prrafodelista"/>
+        <w:numPr>
+          <w:ilvl w:val="2"/>
+          <w:numId w:val="5"/>
+        </w:numPr>
+        <w:spacing w:before="240"/>
+        <w:jc w:val="both"/>
+        <w:rPr>
+          <w:rFonts w:cstheme="minorHAnsi"/>
+          <w:sz w:val="28"/>
+          <w:szCs w:val="28"/>
+        </w:rPr>
+      </w:pPr>
+    </w:p>
+    <w:p>
+      <w:pPr>
+        <w:pStyle w:val="Prrafodelista"/>
+        <w:ind w:left="2880"/>
+        <w:jc w:val="both"/>
+        <w:rPr>
+          <w:rFonts w:cstheme="minorHAnsi"/>
+          <w:sz w:val="28"/>
+          <w:szCs w:val="28"/>
+        </w:rPr>
+      </w:pPr>
+    </w:p>
+    <w:p>
+      <w:pPr>
+        <w:pStyle w:val="Prrafodelista"/>
+        <w:ind w:left="2880"/>
+        <w:jc w:val="both"/>
+        <w:rPr>
+          <w:rFonts w:cstheme="minorHAnsi"/>
+          <w:sz w:val="28"/>
+          <w:szCs w:val="28"/>
+        </w:rPr>
+      </w:pPr>
     </w:p>
     <w:p>
       <w:pPr>

</xml_diff>